<commit_message>
GDD - Features and Gameplay Mechanics
Pending: Add sketches to the document for illustration.
</commit_message>
<xml_diff>
--- a/01. Introduction to Game Design/04. Design Documentation/RIFT_Game Design Document.docx
+++ b/01. Introduction to Game Design/04. Design Documentation/RIFT_Game Design Document.docx
@@ -190,16 +190,11 @@
       <w:r>
         <w:t xml:space="preserve"> </w:t>
       </w:r>
-      <w:proofErr w:type="gramStart"/>
       <w:r>
         <w:t xml:space="preserve">the </w:t>
       </w:r>
       <w:r>
-        <w:t>majority of</w:t>
-      </w:r>
-      <w:proofErr w:type="gramEnd"/>
-      <w:r>
-        <w:t xml:space="preserve"> the gameplay is the player exploring the woods</w:t>
+        <w:t>majority of the gameplay is the player exploring the woods</w:t>
       </w:r>
       <w:r>
         <w:t>,</w:t>
@@ -232,13 +227,8 @@
         <w:t xml:space="preserve">Adventure – </w:t>
       </w:r>
       <w:r>
-        <w:t xml:space="preserve">The player must escape certain dangers in the environment while exploring the small town of </w:t>
-      </w:r>
-      <w:proofErr w:type="spellStart"/>
-      <w:r>
-        <w:t>Hallowridge</w:t>
-      </w:r>
-      <w:proofErr w:type="spellEnd"/>
+        <w:t>The player must escape certain dangers in the environment while exploring the small town of Hallowridge</w:t>
+      </w:r>
       <w:r>
         <w:t>, including the lake located near the town,</w:t>
       </w:r>
@@ -577,13 +567,8 @@
       <w:r>
         <w:t xml:space="preserve">The primary objective in the game is to get to the truth about Nathan’s mom’s disappearance and death that happened 20 years </w:t>
       </w:r>
-      <w:proofErr w:type="gramStart"/>
-      <w:r>
-        <w:t>ago, and</w:t>
-      </w:r>
-      <w:proofErr w:type="gramEnd"/>
-      <w:r>
-        <w:t xml:space="preserve"> find out where Lex’s and Nathan’s stories meet</w:t>
+      <w:r>
+        <w:t>ago, and find out where Lex’s and Nathan’s stories meet</w:t>
       </w:r>
       <w:r>
         <w:t>.</w:t>
@@ -838,8 +823,776 @@
         <w:t>Features</w:t>
       </w:r>
     </w:p>
+    <w:p>
+      <w:pPr>
+        <w:pStyle w:val="Heading2"/>
+      </w:pPr>
+      <w:r>
+        <w:t>Game Mechanics</w:t>
+      </w:r>
+    </w:p>
+    <w:p>
+      <w:pPr>
+        <w:pStyle w:val="Heading3"/>
+      </w:pPr>
+      <w:r>
+        <w:t>Movement</w:t>
+      </w:r>
+    </w:p>
+    <w:p>
+      <w:pPr>
+        <w:pStyle w:val="ListParagraph"/>
+        <w:numPr>
+          <w:ilvl w:val="0"/>
+          <w:numId w:val="15"/>
+        </w:numPr>
+      </w:pPr>
+      <w:r>
+        <w:t xml:space="preserve">Walk/Jog/Run – </w:t>
+      </w:r>
+      <w:r>
+        <w:t>Players will move using the W-A-S-D keys or the left joystick on their</w:t>
+      </w:r>
+      <w:r>
+        <w:t xml:space="preserve"> controllers. The movement mechanic will allow players </w:t>
+      </w:r>
+      <w:r>
+        <w:t xml:space="preserve">to explore the game world, </w:t>
+      </w:r>
+      <w:r>
+        <w:t>gather clues, and escape hostile environments.</w:t>
+      </w:r>
+    </w:p>
+    <w:p>
+      <w:pPr>
+        <w:pStyle w:val="ListParagraph"/>
+        <w:numPr>
+          <w:ilvl w:val="0"/>
+          <w:numId w:val="15"/>
+        </w:numPr>
+      </w:pPr>
+      <w:r>
+        <w:t xml:space="preserve">Jump/Slide – These </w:t>
+      </w:r>
+      <w:r>
+        <w:t xml:space="preserve">actions </w:t>
+      </w:r>
+      <w:r>
+        <w:t>enable players to navigate</w:t>
+      </w:r>
+      <w:r>
+        <w:t xml:space="preserve"> obstacles while exploring or escaping hostile environments.</w:t>
+      </w:r>
+    </w:p>
+    <w:p>
+      <w:pPr>
+        <w:pStyle w:val="Heading3"/>
+      </w:pPr>
+      <w:r>
+        <w:t>Puzzle Solving</w:t>
+      </w:r>
+    </w:p>
+    <w:p>
+      <w:pPr>
+        <w:pStyle w:val="ListParagraph"/>
+        <w:numPr>
+          <w:ilvl w:val="0"/>
+          <w:numId w:val="16"/>
+        </w:numPr>
+      </w:pPr>
+      <w:r>
+        <w:t xml:space="preserve">Eavesdropping – </w:t>
+      </w:r>
+      <w:r>
+        <w:t>Players can eavesdrop on conversations when close to their target to gather important information for</w:t>
+      </w:r>
+      <w:r>
+        <w:t xml:space="preserve"> their investigations.</w:t>
+      </w:r>
+    </w:p>
+    <w:p>
+      <w:pPr>
+        <w:pStyle w:val="ListParagraph"/>
+        <w:numPr>
+          <w:ilvl w:val="0"/>
+          <w:numId w:val="16"/>
+        </w:numPr>
+      </w:pPr>
+      <w:r>
+        <w:t xml:space="preserve">Collecting Clues – </w:t>
+      </w:r>
+      <w:r>
+        <w:t>Players will interact with objects in the game world that serve</w:t>
+      </w:r>
+      <w:r>
+        <w:t xml:space="preserve"> as crucial clues in their investigation.</w:t>
+      </w:r>
+    </w:p>
+    <w:p>
+      <w:pPr>
+        <w:pStyle w:val="Heading2"/>
+      </w:pPr>
+      <w:r>
+        <w:t>Characters</w:t>
+      </w:r>
+    </w:p>
+    <w:p>
+      <w:pPr>
+        <w:pStyle w:val="Heading3"/>
+      </w:pPr>
+      <w:r>
+        <w:t>Nathan</w:t>
+      </w:r>
+    </w:p>
+    <w:p>
+      <w:r>
+        <w:t>Nathan is one of the characters you’ll play as</w:t>
+      </w:r>
+      <w:r>
+        <w:t>. The story begins with the disappearance and death</w:t>
+      </w:r>
+      <w:r>
+        <w:t xml:space="preserve"> of his mother. He still mourns the loss of his mother and yearns for closure. He will stop at nothing to learn the truth about her disappearance</w:t>
+      </w:r>
+      <w:r>
+        <w:t>. When playing with him, you will share his loss and his undying want for the truth.</w:t>
+      </w:r>
+    </w:p>
+    <w:p>
+      <w:pPr>
+        <w:pStyle w:val="Heading3"/>
+      </w:pPr>
+      <w:r>
+        <w:t>Lex</w:t>
+      </w:r>
+    </w:p>
+    <w:p>
+      <w:r>
+        <w:t xml:space="preserve">Lex is the second playable character in the game. </w:t>
+      </w:r>
+      <w:r>
+        <w:t xml:space="preserve">She is a young girl living with her mother, stepfather, and stepsister. </w:t>
+      </w:r>
+      <w:r>
+        <w:t>After being blamed for the disappearance of her stepsister, she sets out to find the truth and prove her innocence.</w:t>
+      </w:r>
+    </w:p>
+    <w:p>
+      <w:pPr>
+        <w:pStyle w:val="Heading2"/>
+      </w:pPr>
+      <w:r>
+        <w:t>Environments</w:t>
+      </w:r>
+    </w:p>
+    <w:p>
+      <w:pPr>
+        <w:pStyle w:val="Heading3"/>
+      </w:pPr>
+      <w:r>
+        <w:t>The Town of Hallowridge</w:t>
+      </w:r>
+    </w:p>
+    <w:p>
+      <w:r>
+        <w:t xml:space="preserve">This is a small town </w:t>
+      </w:r>
+      <w:r>
+        <w:t>by a lake where people live their li</w:t>
+      </w:r>
+      <w:r>
+        <w:t>ves happily. There’s unusual activities being reported lately, like appearances of animal species that haven’t been seen there for 20 years</w:t>
+      </w:r>
+      <w:r>
+        <w:t>.</w:t>
+      </w:r>
+      <w:r>
+        <w:t xml:space="preserve"> This town has an unsettling </w:t>
+      </w:r>
+      <w:r>
+        <w:t>atmosphere.</w:t>
+      </w:r>
+    </w:p>
+    <w:p>
+      <w:pPr>
+        <w:pStyle w:val="Heading3"/>
+      </w:pPr>
+      <w:r>
+        <w:lastRenderedPageBreak/>
+        <w:t>Lake Hallow</w:t>
+      </w:r>
+    </w:p>
+    <w:p>
+      <w:r>
+        <w:t xml:space="preserve">This </w:t>
+      </w:r>
+      <w:r>
+        <w:t xml:space="preserve">man-made lake is filled with cypress trees that have adapted to the still-water ecosystem. There are various dangers in and around the lake, including crocodiles, poachers, and mysterious animals that appear out of nowhere. Being misty and creepy at night, you </w:t>
+      </w:r>
+      <w:r>
+        <w:t>want to stay away from this lake during the dark hours.</w:t>
+      </w:r>
+    </w:p>
+    <w:p>
+      <w:pPr>
+        <w:pStyle w:val="Heading2"/>
+      </w:pPr>
+      <w:r>
+        <w:t>User Interface</w:t>
+      </w:r>
+    </w:p>
+    <w:p>
+      <w:r>
+        <w:t>The game's user interface will be minimal. With only the necessary information displayed on the scene at any given time, players will have the most immersive experience.</w:t>
+      </w:r>
+    </w:p>
     <w:p/>
     <w:p>
+      <w:r>
+        <w:t>[Insert Sketch]</w:t>
+      </w:r>
+    </w:p>
+    <w:p>
+      <w:pPr>
+        <w:pStyle w:val="Heading2"/>
+      </w:pPr>
+      <w:r>
+        <w:t>Unique Features</w:t>
+      </w:r>
+    </w:p>
+    <w:p>
+      <w:r>
+        <w:t xml:space="preserve">The game </w:t>
+      </w:r>
+      <w:r>
+        <w:t xml:space="preserve">features unique elements such as time travel and puzzle-solving, making it a distinct experience for </w:t>
+      </w:r>
+      <w:r>
+        <w:t>players. The game switches between two characters</w:t>
+      </w:r>
+      <w:r>
+        <w:t>,</w:t>
+      </w:r>
+      <w:r>
+        <w:t xml:space="preserve"> which is unlike most other games on the market.</w:t>
+      </w:r>
+    </w:p>
+    <w:p>
+      <w:pPr>
+        <w:pStyle w:val="Heading2"/>
+      </w:pPr>
+      <w:r>
+        <w:t>Perspective</w:t>
+      </w:r>
+    </w:p>
+    <w:p>
+      <w:r>
+        <w:t>The game will feature a third-person camera perspective</w:t>
+      </w:r>
+      <w:r>
+        <w:t>, allowing</w:t>
+      </w:r>
+      <w:r>
+        <w:t xml:space="preserve"> players to focus </w:t>
+      </w:r>
+      <w:r>
+        <w:t xml:space="preserve">on </w:t>
+      </w:r>
+      <w:r>
+        <w:t>and enjoy the game world around them.</w:t>
+      </w:r>
+      <w:r>
+        <w:t xml:space="preserve"> When interacting with </w:t>
+      </w:r>
+      <w:r>
+        <w:t>features</w:t>
+      </w:r>
+      <w:r>
+        <w:t xml:space="preserve"> like time travel through the rift, players will feel excited about discovering a new world</w:t>
+      </w:r>
+      <w:r>
+        <w:t xml:space="preserve"> and exploring it to find potential clues.</w:t>
+      </w:r>
+    </w:p>
+    <w:p/>
+    <w:p>
+      <w:pPr>
+        <w:pStyle w:val="Heading1"/>
+      </w:pPr>
+      <w:bookmarkStart w:id="12" w:name="_3rdcrjn" w:colFirst="0" w:colLast="0"/>
+      <w:bookmarkEnd w:id="12"/>
+    </w:p>
+    <w:p/>
+    <w:p/>
+    <w:p/>
+    <w:p/>
+    <w:p/>
+    <w:p/>
+    <w:p>
+      <w:pPr>
+        <w:pStyle w:val="Heading1"/>
+      </w:pPr>
+      <w:r>
+        <w:lastRenderedPageBreak/>
+        <w:t>Player Mechanics</w:t>
+      </w:r>
+    </w:p>
+    <w:p>
+      <w:pPr>
+        <w:pStyle w:val="Heading2"/>
+      </w:pPr>
+      <w:r>
+        <w:t>Core Mechanics</w:t>
+      </w:r>
+    </w:p>
+    <w:p>
+      <w:pPr>
+        <w:pStyle w:val="Heading3"/>
+      </w:pPr>
+      <w:r>
+        <w:t>Movement (Walk, Jog, Run, Jump, Slide)</w:t>
+      </w:r>
+    </w:p>
+    <w:p>
+      <w:pPr>
+        <w:pStyle w:val="ListParagraph"/>
+        <w:numPr>
+          <w:ilvl w:val="0"/>
+          <w:numId w:val="18"/>
+        </w:numPr>
+      </w:pPr>
+      <w:r>
+        <w:t>Walk</w:t>
+      </w:r>
+    </w:p>
+    <w:p>
+      <w:pPr>
+        <w:pStyle w:val="ListParagraph"/>
+        <w:numPr>
+          <w:ilvl w:val="1"/>
+          <w:numId w:val="18"/>
+        </w:numPr>
+      </w:pPr>
+      <w:r>
+        <w:t>Keyboard: W</w:t>
+      </w:r>
+      <w:r>
+        <w:t xml:space="preserve"> forward, A move left, S move backwards, D move right</w:t>
+      </w:r>
+    </w:p>
+    <w:p>
+      <w:pPr>
+        <w:pStyle w:val="ListParagraph"/>
+        <w:numPr>
+          <w:ilvl w:val="1"/>
+          <w:numId w:val="18"/>
+        </w:numPr>
+      </w:pPr>
+      <w:r>
+        <w:t>Controller: Left Joystick</w:t>
+      </w:r>
+      <w:r>
+        <w:t xml:space="preserve"> Up </w:t>
+      </w:r>
+      <w:r>
+        <w:t>to move f</w:t>
+      </w:r>
+      <w:r>
+        <w:t xml:space="preserve">orward, </w:t>
+      </w:r>
+      <w:r>
+        <w:t>Left Joystick</w:t>
+      </w:r>
+      <w:r>
+        <w:t xml:space="preserve"> Left to move left, </w:t>
+      </w:r>
+      <w:r>
+        <w:t>Left Joystick</w:t>
+      </w:r>
+      <w:r>
+        <w:t xml:space="preserve"> Right to move right, </w:t>
+      </w:r>
+      <w:r>
+        <w:t>Left Joystick</w:t>
+      </w:r>
+      <w:r>
+        <w:t xml:space="preserve"> Down to move</w:t>
+      </w:r>
+      <w:r>
+        <w:t xml:space="preserve"> backwards</w:t>
+      </w:r>
+    </w:p>
+    <w:p>
+      <w:pPr>
+        <w:pStyle w:val="ListParagraph"/>
+        <w:numPr>
+          <w:ilvl w:val="0"/>
+          <w:numId w:val="18"/>
+        </w:numPr>
+      </w:pPr>
+      <w:r>
+        <w:t>Jog</w:t>
+      </w:r>
+    </w:p>
+    <w:p>
+      <w:pPr>
+        <w:pStyle w:val="ListParagraph"/>
+        <w:numPr>
+          <w:ilvl w:val="1"/>
+          <w:numId w:val="18"/>
+        </w:numPr>
+      </w:pPr>
+      <w:r>
+        <w:t xml:space="preserve">Only possible when using </w:t>
+      </w:r>
+      <w:r>
+        <w:t xml:space="preserve">a </w:t>
+      </w:r>
+      <w:r>
+        <w:t>controller</w:t>
+      </w:r>
+    </w:p>
+    <w:p>
+      <w:pPr>
+        <w:pStyle w:val="ListParagraph"/>
+        <w:numPr>
+          <w:ilvl w:val="1"/>
+          <w:numId w:val="18"/>
+        </w:numPr>
+      </w:pPr>
+      <w:r>
+        <w:t>Same directions as Walk and press Left Stick to toggle on/off</w:t>
+      </w:r>
+    </w:p>
+    <w:p>
+      <w:pPr>
+        <w:pStyle w:val="ListParagraph"/>
+        <w:numPr>
+          <w:ilvl w:val="0"/>
+          <w:numId w:val="18"/>
+        </w:numPr>
+      </w:pPr>
+      <w:r>
+        <w:t>Run</w:t>
+      </w:r>
+    </w:p>
+    <w:p>
+      <w:pPr>
+        <w:pStyle w:val="ListParagraph"/>
+        <w:numPr>
+          <w:ilvl w:val="1"/>
+          <w:numId w:val="18"/>
+        </w:numPr>
+      </w:pPr>
+      <w:r>
+        <w:t>Keyboard: Press left shift when moving</w:t>
+      </w:r>
+    </w:p>
+    <w:p>
+      <w:pPr>
+        <w:pStyle w:val="ListParagraph"/>
+        <w:numPr>
+          <w:ilvl w:val="1"/>
+          <w:numId w:val="18"/>
+        </w:numPr>
+      </w:pPr>
+      <w:r>
+        <w:t>Controller: Press left joystick twice to toggle on/off</w:t>
+      </w:r>
+    </w:p>
+    <w:p>
+      <w:pPr>
+        <w:pStyle w:val="ListParagraph"/>
+        <w:numPr>
+          <w:ilvl w:val="0"/>
+          <w:numId w:val="18"/>
+        </w:numPr>
+      </w:pPr>
+      <w:r>
+        <w:t>Jump</w:t>
+      </w:r>
+    </w:p>
+    <w:p>
+      <w:pPr>
+        <w:pStyle w:val="ListParagraph"/>
+        <w:numPr>
+          <w:ilvl w:val="1"/>
+          <w:numId w:val="18"/>
+        </w:numPr>
+      </w:pPr>
+      <w:r>
+        <w:t>Keyboard: Space Bar</w:t>
+      </w:r>
+    </w:p>
+    <w:p>
+      <w:pPr>
+        <w:pStyle w:val="ListParagraph"/>
+        <w:numPr>
+          <w:ilvl w:val="1"/>
+          <w:numId w:val="18"/>
+        </w:numPr>
+      </w:pPr>
+      <w:r>
+        <w:t>Controller: A on Xbox key scheme, X for playstation key scheme.</w:t>
+      </w:r>
+    </w:p>
+    <w:p>
+      <w:pPr>
+        <w:pStyle w:val="ListParagraph"/>
+        <w:numPr>
+          <w:ilvl w:val="0"/>
+          <w:numId w:val="18"/>
+        </w:numPr>
+      </w:pPr>
+      <w:r>
+        <w:t>Slide</w:t>
+      </w:r>
+    </w:p>
+    <w:p>
+      <w:pPr>
+        <w:pStyle w:val="ListParagraph"/>
+        <w:numPr>
+          <w:ilvl w:val="1"/>
+          <w:numId w:val="18"/>
+        </w:numPr>
+      </w:pPr>
+      <w:r>
+        <w:t xml:space="preserve">Keyboard: Press LCtrl when </w:t>
+      </w:r>
+      <w:r>
+        <w:t>running</w:t>
+      </w:r>
+    </w:p>
+    <w:p>
+      <w:pPr>
+        <w:pStyle w:val="ListParagraph"/>
+        <w:numPr>
+          <w:ilvl w:val="1"/>
+          <w:numId w:val="18"/>
+        </w:numPr>
+      </w:pPr>
+      <w:r>
+        <w:t xml:space="preserve">Controller: Press Right Joystick when </w:t>
+      </w:r>
+      <w:r>
+        <w:t>jogging/run</w:t>
+      </w:r>
+      <w:r>
+        <w:t>ning</w:t>
+      </w:r>
+    </w:p>
+    <w:p>
+      <w:pPr>
+        <w:pStyle w:val="Heading3"/>
+      </w:pPr>
+      <w:r>
+        <w:t>Interaction</w:t>
+      </w:r>
+    </w:p>
+    <w:p>
+      <w:pPr>
+        <w:pStyle w:val="ListParagraph"/>
+        <w:numPr>
+          <w:ilvl w:val="0"/>
+          <w:numId w:val="19"/>
+        </w:numPr>
+      </w:pPr>
+      <w:r>
+        <w:t xml:space="preserve">Players will have </w:t>
+      </w:r>
+      <w:r>
+        <w:t>the ability</w:t>
+      </w:r>
+      <w:r>
+        <w:t xml:space="preserve"> to interact with in-game objects</w:t>
+      </w:r>
+      <w:r>
+        <w:t xml:space="preserve">. Some of these objects will provide vital information to aid </w:t>
+      </w:r>
+      <w:r>
+        <w:t xml:space="preserve">the players’ investigations, while others will reveal </w:t>
+      </w:r>
+      <w:r>
+        <w:t>information depending on the context. Eg</w:t>
+      </w:r>
+      <w:r>
+        <w:t>,</w:t>
+      </w:r>
+      <w:r>
+        <w:t xml:space="preserve"> interacting with a sign that shows a spot will trigger a memory the player had in the past in that location</w:t>
+      </w:r>
+    </w:p>
+    <w:p>
+      <w:pPr>
+        <w:pStyle w:val="ListParagraph"/>
+        <w:numPr>
+          <w:ilvl w:val="0"/>
+          <w:numId w:val="19"/>
+        </w:numPr>
+      </w:pPr>
+      <w:r>
+        <w:t xml:space="preserve">Players will interact with the evidence board </w:t>
+      </w:r>
+      <w:r>
+        <w:t>that is accessible from the game’s main menu screen. Players will be able t</w:t>
+      </w:r>
+      <w:r>
+        <w:t>o monitor their progress in the game and the current part of the story using this board.</w:t>
+      </w:r>
+    </w:p>
+    <w:p>
+      <w:pPr>
+        <w:pStyle w:val="Heading3"/>
+      </w:pPr>
+      <w:r>
+        <w:t>Feedback</w:t>
+      </w:r>
+    </w:p>
+    <w:p>
+      <w:pPr>
+        <w:pStyle w:val="ListParagraph"/>
+        <w:numPr>
+          <w:ilvl w:val="0"/>
+          <w:numId w:val="20"/>
+        </w:numPr>
+      </w:pPr>
+      <w:r>
+        <w:t xml:space="preserve">Haptic: All game actions will </w:t>
+      </w:r>
+      <w:r>
+        <w:t xml:space="preserve">trigger </w:t>
+      </w:r>
+      <w:r>
+        <w:t>a h</w:t>
+      </w:r>
+      <w:r>
+        <w:t>aptic (hardware permitting) or other mechanical feedback (vibration on controllers)</w:t>
+      </w:r>
+      <w:r>
+        <w:t xml:space="preserve"> to enhance player engagement.</w:t>
+      </w:r>
+    </w:p>
+    <w:p>
+      <w:pPr>
+        <w:pStyle w:val="ListParagraph"/>
+        <w:numPr>
+          <w:ilvl w:val="0"/>
+          <w:numId w:val="20"/>
+        </w:numPr>
+      </w:pPr>
+      <w:r>
+        <w:t>Audio:</w:t>
+      </w:r>
+    </w:p>
+    <w:p>
+      <w:pPr>
+        <w:pStyle w:val="ListParagraph"/>
+        <w:numPr>
+          <w:ilvl w:val="1"/>
+          <w:numId w:val="20"/>
+        </w:numPr>
+      </w:pPr>
+      <w:r>
+        <w:t xml:space="preserve">Background Music: The game </w:t>
+      </w:r>
+      <w:r>
+        <w:t xml:space="preserve">features a diverse range of tracks </w:t>
+      </w:r>
+      <w:r>
+        <w:t xml:space="preserve">for background music. The tracks will </w:t>
+      </w:r>
+      <w:r>
+        <w:t>align with the game's situation to enhance the player's</w:t>
+      </w:r>
+      <w:r>
+        <w:t xml:space="preserve"> experience. </w:t>
+      </w:r>
+      <w:r>
+        <w:t>Eg: Fast-paced music for chases, escapin</w:t>
+      </w:r>
+      <w:r>
+        <w:t xml:space="preserve">g, a </w:t>
+      </w:r>
+      <w:r>
+        <w:t>low, eeri</w:t>
+      </w:r>
+      <w:r>
+        <w:t>e, horror music when exploring the lake at night, etc.</w:t>
+      </w:r>
+    </w:p>
+    <w:p>
+      <w:pPr>
+        <w:pStyle w:val="ListParagraph"/>
+        <w:numPr>
+          <w:ilvl w:val="1"/>
+          <w:numId w:val="20"/>
+        </w:numPr>
+      </w:pPr>
+      <w:r>
+        <w:t xml:space="preserve">Sound Effects: All player actions will have a corresponding sound effect that </w:t>
+      </w:r>
+      <w:r>
+        <w:t>plays</w:t>
+      </w:r>
+      <w:r>
+        <w:t xml:space="preserve"> in the game.</w:t>
+      </w:r>
+    </w:p>
+    <w:p>
+      <w:pPr>
+        <w:pStyle w:val="Heading3"/>
+      </w:pPr>
+      <w:r>
+        <w:lastRenderedPageBreak/>
+        <w:t>Accessibility</w:t>
+      </w:r>
+    </w:p>
+    <w:p>
+      <w:pPr>
+        <w:rPr>
+          <w:highlight w:val="yellow"/>
+        </w:rPr>
+      </w:pPr>
+      <w:r>
+        <w:t xml:space="preserve">The game features a story narration mode </w:t>
+      </w:r>
+      <w:r>
+        <w:t xml:space="preserve">for the visually impaired, </w:t>
+      </w:r>
+      <w:r>
+        <w:t xml:space="preserve">as well as an autoplay mode for players with disabilities, which allows them to watch the game being played automatically, enabling them </w:t>
+      </w:r>
+      <w:r>
+        <w:t>to enjoy the game's progression still</w:t>
+      </w:r>
+      <w:r>
+        <w:t>.</w:t>
+      </w:r>
+    </w:p>
+    <w:p>
+      <w:pPr>
+        <w:pStyle w:val="Heading2"/>
+      </w:pPr>
+      <w:bookmarkStart w:id="13" w:name="_35nkun2" w:colFirst="0" w:colLast="0"/>
+      <w:bookmarkEnd w:id="13"/>
+    </w:p>
+    <w:p>
+      <w:r>
+        <w:br w:type="page"/>
+      </w:r>
+    </w:p>
+    <w:p>
+      <w:pPr>
+        <w:pStyle w:val="Heading1"/>
+      </w:pPr>
+      <w:bookmarkStart w:id="14" w:name="_1ksv4uv" w:colFirst="0" w:colLast="0"/>
+      <w:bookmarkEnd w:id="14"/>
+      <w:r>
+        <w:lastRenderedPageBreak/>
+        <w:t>Game World</w:t>
+      </w:r>
+    </w:p>
+    <w:p>
       <w:pPr>
         <w:shd w:val="clear" w:color="auto" w:fill="FFFFFF"/>
         <w:rPr>
@@ -856,7 +1609,7 @@
           <w:szCs w:val="24"/>
           <w:highlight w:val="yellow"/>
         </w:rPr>
-        <w:t>When writing about the features of a game in a game design document (GDD), a game designer should provide a clear, detailed, and organized description of the key components that make up the game. This section should thoroughly explain what the game offers, focusing on its mechanics, systems, and unique aspects. Here’s how to effectively write about the features of a game:</w:t>
+        <w:t>When writing about the game world and characters in a game design document (GDD), a game designer should provide detailed and vivid descriptions that convey the setting, atmosphere, and inhabitants of the game. This section should help the development team visualize and understand the environment and characters they will bring to life. Here’s how to effectively write about the game world and characters:</w:t>
       </w:r>
     </w:p>
     <w:p>
@@ -874,8 +1627,8 @@
           <w:highlight w:val="yellow"/>
         </w:rPr>
       </w:pPr>
-      <w:bookmarkStart w:id="12" w:name="_fvuw6j4khccm" w:colFirst="0" w:colLast="0"/>
-      <w:bookmarkEnd w:id="12"/>
+      <w:bookmarkStart w:id="15" w:name="_hdj6o4jpui8q" w:colFirst="0" w:colLast="0"/>
+      <w:bookmarkEnd w:id="15"/>
       <w:r>
         <w:rPr>
           <w:b/>
@@ -884,14 +1637,14 @@
           <w:szCs w:val="26"/>
           <w:highlight w:val="yellow"/>
         </w:rPr>
-        <w:t>Steps to Writing About Game Features</w:t>
-      </w:r>
-    </w:p>
-    <w:p>
-      <w:pPr>
-        <w:numPr>
-          <w:ilvl w:val="0"/>
-          <w:numId w:val="6"/>
+        <w:t>Steps to Writing About the Game World</w:t>
+      </w:r>
+    </w:p>
+    <w:p>
+      <w:pPr>
+        <w:numPr>
+          <w:ilvl w:val="0"/>
+          <w:numId w:val="7"/>
         </w:numPr>
         <w:shd w:val="clear" w:color="auto" w:fill="FFFFFF"/>
         <w:rPr>
@@ -905,34 +1658,34 @@
           <w:szCs w:val="24"/>
           <w:highlight w:val="yellow"/>
         </w:rPr>
-        <w:t>Organize by Categories:</w:t>
+        <w:t>Overview of the Game World:</w:t>
       </w:r>
     </w:p>
     <w:p>
       <w:pPr>
         <w:numPr>
           <w:ilvl w:val="1"/>
-          <w:numId w:val="6"/>
-        </w:numPr>
-        <w:rPr>
-          <w:highlight w:val="yellow"/>
-        </w:rPr>
-      </w:pPr>
-      <w:r>
-        <w:rPr>
-          <w:color w:val="1F1F1F"/>
-          <w:sz w:val="24"/>
-          <w:szCs w:val="24"/>
-          <w:highlight w:val="yellow"/>
-        </w:rPr>
-        <w:t>Group related features together under relevant categories (e.g., gameplay mechanics, characters, environments, user interface, etc.).</w:t>
-      </w:r>
-    </w:p>
-    <w:p>
-      <w:pPr>
-        <w:numPr>
-          <w:ilvl w:val="0"/>
-          <w:numId w:val="6"/>
+          <w:numId w:val="7"/>
+        </w:numPr>
+        <w:rPr>
+          <w:highlight w:val="yellow"/>
+        </w:rPr>
+      </w:pPr>
+      <w:r>
+        <w:rPr>
+          <w:color w:val="1F1F1F"/>
+          <w:sz w:val="24"/>
+          <w:szCs w:val="24"/>
+          <w:highlight w:val="yellow"/>
+        </w:rPr>
+        <w:t>Provide a general overview of the game world, including its name, type (fantasy, sci-fi, historical, etc.), and overall theme.</w:t>
+      </w:r>
+    </w:p>
+    <w:p>
+      <w:pPr>
+        <w:numPr>
+          <w:ilvl w:val="0"/>
+          <w:numId w:val="7"/>
         </w:numPr>
         <w:shd w:val="clear" w:color="auto" w:fill="FFFFFF"/>
         <w:rPr>
@@ -946,34 +1699,34 @@
           <w:szCs w:val="24"/>
           <w:highlight w:val="yellow"/>
         </w:rPr>
-        <w:t>Provide Detailed Descriptions:</w:t>
+        <w:t>Detailed Descriptions of Key Locations:</w:t>
       </w:r>
     </w:p>
     <w:p>
       <w:pPr>
         <w:numPr>
           <w:ilvl w:val="1"/>
-          <w:numId w:val="6"/>
-        </w:numPr>
-        <w:rPr>
-          <w:highlight w:val="yellow"/>
-        </w:rPr>
-      </w:pPr>
-      <w:r>
-        <w:rPr>
-          <w:color w:val="1F1F1F"/>
-          <w:sz w:val="24"/>
-          <w:szCs w:val="24"/>
-          <w:highlight w:val="yellow"/>
-        </w:rPr>
-        <w:t>For each feature, give a detailed description of what it is and how it works. Include enough detail for developers to understand and implement the feature.</w:t>
-      </w:r>
-    </w:p>
-    <w:p>
-      <w:pPr>
-        <w:numPr>
-          <w:ilvl w:val="0"/>
-          <w:numId w:val="6"/>
+          <w:numId w:val="7"/>
+        </w:numPr>
+        <w:rPr>
+          <w:highlight w:val="yellow"/>
+        </w:rPr>
+      </w:pPr>
+      <w:r>
+        <w:rPr>
+          <w:color w:val="1F1F1F"/>
+          <w:sz w:val="24"/>
+          <w:szCs w:val="24"/>
+          <w:highlight w:val="yellow"/>
+        </w:rPr>
+        <w:t>Describe the major locations or regions within the game world. Highlight their unique characteristics, geography, climate, and any significant landmarks.</w:t>
+      </w:r>
+    </w:p>
+    <w:p>
+      <w:pPr>
+        <w:numPr>
+          <w:ilvl w:val="0"/>
+          <w:numId w:val="7"/>
         </w:numPr>
         <w:shd w:val="clear" w:color="auto" w:fill="FFFFFF"/>
         <w:rPr>
@@ -987,34 +1740,34 @@
           <w:szCs w:val="24"/>
           <w:highlight w:val="yellow"/>
         </w:rPr>
-        <w:t>Explain the Purpose:</w:t>
+        <w:t>World History and Lore:</w:t>
       </w:r>
     </w:p>
     <w:p>
       <w:pPr>
         <w:numPr>
           <w:ilvl w:val="1"/>
-          <w:numId w:val="6"/>
-        </w:numPr>
-        <w:rPr>
-          <w:highlight w:val="yellow"/>
-        </w:rPr>
-      </w:pPr>
-      <w:r>
-        <w:rPr>
-          <w:color w:val="1F1F1F"/>
-          <w:sz w:val="24"/>
-          <w:szCs w:val="24"/>
-          <w:highlight w:val="yellow"/>
-        </w:rPr>
-        <w:t>Clarify why each feature is included in the game. How does it contribute to the overall experience or gameplay?</w:t>
-      </w:r>
-    </w:p>
-    <w:p>
-      <w:pPr>
-        <w:numPr>
-          <w:ilvl w:val="0"/>
-          <w:numId w:val="6"/>
+          <w:numId w:val="7"/>
+        </w:numPr>
+        <w:rPr>
+          <w:highlight w:val="yellow"/>
+        </w:rPr>
+      </w:pPr>
+      <w:r>
+        <w:rPr>
+          <w:color w:val="1F1F1F"/>
+          <w:sz w:val="24"/>
+          <w:szCs w:val="24"/>
+          <w:highlight w:val="yellow"/>
+        </w:rPr>
+        <w:t>Summarize the history and lore of the game world. Include key events, factions, cultures, and any relevant backstory that shapes the current state of the world.</w:t>
+      </w:r>
+    </w:p>
+    <w:p>
+      <w:pPr>
+        <w:numPr>
+          <w:ilvl w:val="0"/>
+          <w:numId w:val="7"/>
         </w:numPr>
         <w:shd w:val="clear" w:color="auto" w:fill="FFFFFF"/>
         <w:rPr>
@@ -1028,34 +1781,34 @@
           <w:szCs w:val="24"/>
           <w:highlight w:val="yellow"/>
         </w:rPr>
-        <w:t>Use Visual Aids:</w:t>
+        <w:t>Visual Style and Atmosphere:</w:t>
       </w:r>
     </w:p>
     <w:p>
       <w:pPr>
         <w:numPr>
           <w:ilvl w:val="1"/>
-          <w:numId w:val="6"/>
-        </w:numPr>
-        <w:rPr>
-          <w:highlight w:val="yellow"/>
-        </w:rPr>
-      </w:pPr>
-      <w:r>
-        <w:rPr>
-          <w:color w:val="1F1F1F"/>
-          <w:sz w:val="24"/>
-          <w:szCs w:val="24"/>
-          <w:highlight w:val="yellow"/>
-        </w:rPr>
-        <w:t>Include diagrams, sketches, or screenshots (if available) to illustrate complex features and make descriptions clearer.</w:t>
-      </w:r>
-    </w:p>
-    <w:p>
-      <w:pPr>
-        <w:numPr>
-          <w:ilvl w:val="0"/>
-          <w:numId w:val="6"/>
+          <w:numId w:val="7"/>
+        </w:numPr>
+        <w:rPr>
+          <w:highlight w:val="yellow"/>
+        </w:rPr>
+      </w:pPr>
+      <w:r>
+        <w:rPr>
+          <w:color w:val="1F1F1F"/>
+          <w:sz w:val="24"/>
+          <w:szCs w:val="24"/>
+          <w:highlight w:val="yellow"/>
+        </w:rPr>
+        <w:t>Explain the visual style and atmosphere of the game world. Mention the art style, color palettes, and any specific aesthetic influences.</w:t>
+      </w:r>
+    </w:p>
+    <w:p>
+      <w:pPr>
+        <w:numPr>
+          <w:ilvl w:val="0"/>
+          <w:numId w:val="7"/>
         </w:numPr>
         <w:shd w:val="clear" w:color="auto" w:fill="FFFFFF"/>
         <w:rPr>
@@ -1069,109 +1822,27 @@
           <w:szCs w:val="24"/>
           <w:highlight w:val="yellow"/>
         </w:rPr>
-        <w:t>Highlight Unique Features:</w:t>
+        <w:t>Environmental Interactions:</w:t>
       </w:r>
     </w:p>
     <w:p>
       <w:pPr>
         <w:numPr>
           <w:ilvl w:val="1"/>
-          <w:numId w:val="6"/>
-        </w:numPr>
-        <w:rPr>
-          <w:highlight w:val="yellow"/>
-        </w:rPr>
-      </w:pPr>
-      <w:r>
-        <w:rPr>
-          <w:color w:val="1F1F1F"/>
-          <w:sz w:val="24"/>
-          <w:szCs w:val="24"/>
-          <w:highlight w:val="yellow"/>
-        </w:rPr>
-        <w:t>Emphasize features that make your game stand out from others. Explain what is innovative or special about them.</w:t>
-      </w:r>
-    </w:p>
-    <w:p>
-      <w:pPr>
-        <w:numPr>
-          <w:ilvl w:val="0"/>
-          <w:numId w:val="6"/>
-        </w:numPr>
-        <w:shd w:val="clear" w:color="auto" w:fill="FFFFFF"/>
-        <w:rPr>
-          <w:highlight w:val="yellow"/>
-        </w:rPr>
-      </w:pPr>
-      <w:r>
-        <w:rPr>
-          <w:color w:val="1F1F1F"/>
-          <w:sz w:val="24"/>
-          <w:szCs w:val="24"/>
-          <w:highlight w:val="yellow"/>
-        </w:rPr>
-        <w:t>Consider the Player's Perspective:</w:t>
-      </w:r>
-    </w:p>
-    <w:p>
-      <w:pPr>
-        <w:numPr>
-          <w:ilvl w:val="1"/>
-          <w:numId w:val="6"/>
-        </w:numPr>
-        <w:rPr>
-          <w:highlight w:val="yellow"/>
-        </w:rPr>
-      </w:pPr>
-      <w:r>
-        <w:rPr>
-          <w:color w:val="1F1F1F"/>
-          <w:sz w:val="24"/>
-          <w:szCs w:val="24"/>
-          <w:highlight w:val="yellow"/>
-        </w:rPr>
-        <w:t>Describe features in a way that highlights the player's experience. What will the player see, do, and feel when interacting with this feature?</w:t>
-      </w:r>
-    </w:p>
-    <w:p>
-      <w:pPr>
-        <w:numPr>
-          <w:ilvl w:val="0"/>
-          <w:numId w:val="6"/>
-        </w:numPr>
-        <w:shd w:val="clear" w:color="auto" w:fill="FFFFFF"/>
-        <w:rPr>
-          <w:highlight w:val="yellow"/>
-        </w:rPr>
-      </w:pPr>
-      <w:r>
-        <w:rPr>
-          <w:color w:val="1F1F1F"/>
-          <w:sz w:val="24"/>
-          <w:szCs w:val="24"/>
-          <w:highlight w:val="yellow"/>
-        </w:rPr>
-        <w:t>Include Technical Requirements:</w:t>
-      </w:r>
-    </w:p>
-    <w:p>
-      <w:pPr>
-        <w:numPr>
-          <w:ilvl w:val="1"/>
-          <w:numId w:val="6"/>
-        </w:numPr>
-        <w:rPr>
-          <w:highlight w:val="yellow"/>
-        </w:rPr>
-      </w:pPr>
-      <w:r>
-        <w:rPr>
-          <w:color w:val="1F1F1F"/>
-          <w:sz w:val="24"/>
-          <w:szCs w:val="24"/>
-          <w:highlight w:val="yellow"/>
-        </w:rPr>
-        <w:t>Where relevant, mention any specific technical requirements or considerations for implementing the feature.</w:t>
+          <w:numId w:val="7"/>
+        </w:numPr>
+        <w:rPr>
+          <w:highlight w:val="yellow"/>
+        </w:rPr>
+      </w:pPr>
+      <w:r>
+        <w:rPr>
+          <w:color w:val="1F1F1F"/>
+          <w:sz w:val="24"/>
+          <w:szCs w:val="24"/>
+          <w:highlight w:val="yellow"/>
+        </w:rPr>
+        <w:t>Describe how players can interact with the environment. Include details on dynamic elements such as weather systems, day-night cycles, and interactive objects.</w:t>
       </w:r>
     </w:p>
     <w:p/>
@@ -1183,466 +1854,13 @@
     </w:p>
     <w:p>
       <w:pPr>
-        <w:pStyle w:val="Heading1"/>
-      </w:pPr>
-      <w:bookmarkStart w:id="13" w:name="_3rdcrjn" w:colFirst="0" w:colLast="0"/>
-      <w:bookmarkEnd w:id="13"/>
+        <w:pStyle w:val="Heading2"/>
+      </w:pPr>
+      <w:bookmarkStart w:id="16" w:name="_44sinio" w:colFirst="0" w:colLast="0"/>
+      <w:bookmarkEnd w:id="16"/>
       <w:r>
         <w:lastRenderedPageBreak/>
-        <w:t>Player Mechanics</w:t>
-      </w:r>
-    </w:p>
-    <w:p>
-      <w:pPr>
-        <w:pStyle w:val="Heading2"/>
-        <w:shd w:val="clear" w:color="auto" w:fill="FFFFFF"/>
-        <w:spacing w:before="0" w:after="0"/>
-        <w:rPr>
-          <w:color w:val="1F1F1F"/>
-          <w:sz w:val="24"/>
-          <w:szCs w:val="24"/>
-          <w:highlight w:val="yellow"/>
-        </w:rPr>
-      </w:pPr>
-      <w:r>
-        <w:rPr>
-          <w:color w:val="1F1F1F"/>
-          <w:sz w:val="24"/>
-          <w:szCs w:val="24"/>
-          <w:highlight w:val="yellow"/>
-        </w:rPr>
-        <w:t>When writing about player mechanics in a game design document (GDD), a game designer should provide a detailed and clear description of the actions and interactions available to the player. This section should cover the core gameplay mechanics, how they function, and their impact on the player's experience. Here’s how to effectively write about player mechanics:</w:t>
-      </w:r>
-    </w:p>
-    <w:p>
-      <w:pPr>
-        <w:pStyle w:val="Heading3"/>
-        <w:shd w:val="clear" w:color="auto" w:fill="FFFFFF"/>
-        <w:spacing w:before="0"/>
-        <w:rPr>
-          <w:b/>
-          <w:color w:val="1F1F1F"/>
-          <w:sz w:val="26"/>
-          <w:szCs w:val="26"/>
-          <w:highlight w:val="yellow"/>
-        </w:rPr>
-      </w:pPr>
-      <w:bookmarkStart w:id="14" w:name="_ry340entugs3" w:colFirst="0" w:colLast="0"/>
-      <w:bookmarkEnd w:id="14"/>
-      <w:r>
-        <w:rPr>
-          <w:b/>
-          <w:color w:val="1F1F1F"/>
-          <w:sz w:val="26"/>
-          <w:szCs w:val="26"/>
-          <w:highlight w:val="yellow"/>
-        </w:rPr>
-        <w:t>Steps to Writing About Player Mechanics</w:t>
-      </w:r>
-    </w:p>
-    <w:p>
-      <w:pPr>
-        <w:pStyle w:val="Heading2"/>
-        <w:numPr>
-          <w:ilvl w:val="0"/>
-          <w:numId w:val="10"/>
-        </w:numPr>
-        <w:shd w:val="clear" w:color="auto" w:fill="FFFFFF"/>
-        <w:spacing w:before="0" w:after="0"/>
-        <w:rPr>
-          <w:highlight w:val="yellow"/>
-        </w:rPr>
-      </w:pPr>
-      <w:r>
-        <w:rPr>
-          <w:color w:val="1F1F1F"/>
-          <w:sz w:val="24"/>
-          <w:szCs w:val="24"/>
-          <w:highlight w:val="yellow"/>
-        </w:rPr>
-        <w:t>List the Core Mechanics:</w:t>
-      </w:r>
-    </w:p>
-    <w:p>
-      <w:pPr>
-        <w:pStyle w:val="Heading2"/>
-        <w:numPr>
-          <w:ilvl w:val="1"/>
-          <w:numId w:val="10"/>
-        </w:numPr>
-        <w:spacing w:before="0" w:after="0"/>
-        <w:rPr>
-          <w:highlight w:val="yellow"/>
-        </w:rPr>
-      </w:pPr>
-      <w:r>
-        <w:rPr>
-          <w:color w:val="1F1F1F"/>
-          <w:sz w:val="24"/>
-          <w:szCs w:val="24"/>
-          <w:highlight w:val="yellow"/>
-        </w:rPr>
-        <w:t>Identify and list the core player mechanics that define the gameplay. This includes movement, combat, interaction, and any unique systems.</w:t>
-      </w:r>
-    </w:p>
-    <w:p>
-      <w:pPr>
-        <w:pStyle w:val="Heading2"/>
-        <w:numPr>
-          <w:ilvl w:val="0"/>
-          <w:numId w:val="10"/>
-        </w:numPr>
-        <w:shd w:val="clear" w:color="auto" w:fill="FFFFFF"/>
-        <w:spacing w:before="0" w:after="0"/>
-        <w:rPr>
-          <w:highlight w:val="yellow"/>
-        </w:rPr>
-      </w:pPr>
-      <w:r>
-        <w:rPr>
-          <w:color w:val="1F1F1F"/>
-          <w:sz w:val="24"/>
-          <w:szCs w:val="24"/>
-          <w:highlight w:val="yellow"/>
-        </w:rPr>
-        <w:t>Describe Each Mechanic:</w:t>
-      </w:r>
-    </w:p>
-    <w:p>
-      <w:pPr>
-        <w:pStyle w:val="Heading2"/>
-        <w:numPr>
-          <w:ilvl w:val="1"/>
-          <w:numId w:val="10"/>
-        </w:numPr>
-        <w:spacing w:before="0" w:after="0"/>
-        <w:rPr>
-          <w:highlight w:val="yellow"/>
-        </w:rPr>
-      </w:pPr>
-      <w:r>
-        <w:rPr>
-          <w:color w:val="1F1F1F"/>
-          <w:sz w:val="24"/>
-          <w:szCs w:val="24"/>
-          <w:highlight w:val="yellow"/>
-        </w:rPr>
-        <w:t>Provide a detailed description of each mechanic. Explain what the mechanic is, how it works, and its purpose in the game.</w:t>
-      </w:r>
-    </w:p>
-    <w:p>
-      <w:pPr>
-        <w:pStyle w:val="Heading2"/>
-        <w:numPr>
-          <w:ilvl w:val="0"/>
-          <w:numId w:val="10"/>
-        </w:numPr>
-        <w:shd w:val="clear" w:color="auto" w:fill="FFFFFF"/>
-        <w:spacing w:before="0" w:after="0"/>
-        <w:rPr>
-          <w:highlight w:val="yellow"/>
-        </w:rPr>
-      </w:pPr>
-      <w:r>
-        <w:rPr>
-          <w:color w:val="1F1F1F"/>
-          <w:sz w:val="24"/>
-          <w:szCs w:val="24"/>
-          <w:highlight w:val="yellow"/>
-        </w:rPr>
-        <w:t>Explain Controls and Inputs:</w:t>
-      </w:r>
-    </w:p>
-    <w:p>
-      <w:pPr>
-        <w:pStyle w:val="Heading2"/>
-        <w:numPr>
-          <w:ilvl w:val="1"/>
-          <w:numId w:val="10"/>
-        </w:numPr>
-        <w:spacing w:before="0" w:after="0"/>
-        <w:rPr>
-          <w:highlight w:val="yellow"/>
-        </w:rPr>
-      </w:pPr>
-      <w:r>
-        <w:rPr>
-          <w:color w:val="1F1F1F"/>
-          <w:sz w:val="24"/>
-          <w:szCs w:val="24"/>
-          <w:highlight w:val="yellow"/>
-        </w:rPr>
-        <w:t>Describe how players will control each mechanic. Include information on the control scheme, button mappings, and any specific input combinations.</w:t>
-      </w:r>
-    </w:p>
-    <w:p>
-      <w:pPr>
-        <w:pStyle w:val="Heading2"/>
-        <w:numPr>
-          <w:ilvl w:val="0"/>
-          <w:numId w:val="10"/>
-        </w:numPr>
-        <w:shd w:val="clear" w:color="auto" w:fill="FFFFFF"/>
-        <w:spacing w:before="0" w:after="0"/>
-        <w:rPr>
-          <w:highlight w:val="yellow"/>
-        </w:rPr>
-      </w:pPr>
-      <w:r>
-        <w:rPr>
-          <w:color w:val="1F1F1F"/>
-          <w:sz w:val="24"/>
-          <w:szCs w:val="24"/>
-          <w:highlight w:val="yellow"/>
-        </w:rPr>
-        <w:t>Illustrate with Examples:</w:t>
-      </w:r>
-    </w:p>
-    <w:p>
-      <w:pPr>
-        <w:pStyle w:val="Heading2"/>
-        <w:numPr>
-          <w:ilvl w:val="1"/>
-          <w:numId w:val="10"/>
-        </w:numPr>
-        <w:spacing w:before="0" w:after="0"/>
-        <w:rPr>
-          <w:highlight w:val="yellow"/>
-        </w:rPr>
-      </w:pPr>
-      <w:r>
-        <w:rPr>
-          <w:color w:val="1F1F1F"/>
-          <w:sz w:val="24"/>
-          <w:szCs w:val="24"/>
-          <w:highlight w:val="yellow"/>
-        </w:rPr>
-        <w:t>Use examples to demonstrate how the mechanics are used in the game. This helps to contextualize the mechanics and show their practical application.</w:t>
-      </w:r>
-    </w:p>
-    <w:p>
-      <w:pPr>
-        <w:pStyle w:val="Heading2"/>
-        <w:numPr>
-          <w:ilvl w:val="0"/>
-          <w:numId w:val="10"/>
-        </w:numPr>
-        <w:shd w:val="clear" w:color="auto" w:fill="FFFFFF"/>
-        <w:spacing w:before="0" w:after="0"/>
-        <w:rPr>
-          <w:highlight w:val="yellow"/>
-        </w:rPr>
-      </w:pPr>
-      <w:r>
-        <w:rPr>
-          <w:color w:val="1F1F1F"/>
-          <w:sz w:val="24"/>
-          <w:szCs w:val="24"/>
-          <w:highlight w:val="yellow"/>
-        </w:rPr>
-        <w:t>Include Visual Aids:</w:t>
-      </w:r>
-    </w:p>
-    <w:p>
-      <w:pPr>
-        <w:pStyle w:val="Heading2"/>
-        <w:numPr>
-          <w:ilvl w:val="1"/>
-          <w:numId w:val="10"/>
-        </w:numPr>
-        <w:spacing w:before="0" w:after="0"/>
-        <w:rPr>
-          <w:highlight w:val="yellow"/>
-        </w:rPr>
-      </w:pPr>
-      <w:r>
-        <w:rPr>
-          <w:color w:val="1F1F1F"/>
-          <w:sz w:val="24"/>
-          <w:szCs w:val="24"/>
-          <w:highlight w:val="yellow"/>
-        </w:rPr>
-        <w:t>Where possible, include diagrams, flowcharts, or images to help visualize complex mechanics or control schemes.</w:t>
-      </w:r>
-    </w:p>
-    <w:p>
-      <w:pPr>
-        <w:pStyle w:val="Heading2"/>
-        <w:numPr>
-          <w:ilvl w:val="0"/>
-          <w:numId w:val="10"/>
-        </w:numPr>
-        <w:shd w:val="clear" w:color="auto" w:fill="FFFFFF"/>
-        <w:spacing w:before="0" w:after="0"/>
-        <w:rPr>
-          <w:highlight w:val="yellow"/>
-        </w:rPr>
-      </w:pPr>
-      <w:r>
-        <w:rPr>
-          <w:color w:val="1F1F1F"/>
-          <w:sz w:val="24"/>
-          <w:szCs w:val="24"/>
-          <w:highlight w:val="yellow"/>
-        </w:rPr>
-        <w:t>Discuss Feedback and Response:</w:t>
-      </w:r>
-    </w:p>
-    <w:p>
-      <w:pPr>
-        <w:pStyle w:val="Heading2"/>
-        <w:numPr>
-          <w:ilvl w:val="1"/>
-          <w:numId w:val="10"/>
-        </w:numPr>
-        <w:spacing w:before="0" w:after="0"/>
-        <w:rPr>
-          <w:highlight w:val="yellow"/>
-        </w:rPr>
-      </w:pPr>
-      <w:r>
-        <w:rPr>
-          <w:color w:val="1F1F1F"/>
-          <w:sz w:val="24"/>
-          <w:szCs w:val="24"/>
-          <w:highlight w:val="yellow"/>
-        </w:rPr>
-        <w:t>Explain the feedback players receive when using each mechanic. This includes visual, auditory, and haptic feedback.</w:t>
-      </w:r>
-    </w:p>
-    <w:p>
-      <w:pPr>
-        <w:pStyle w:val="Heading2"/>
-        <w:numPr>
-          <w:ilvl w:val="0"/>
-          <w:numId w:val="10"/>
-        </w:numPr>
-        <w:shd w:val="clear" w:color="auto" w:fill="FFFFFF"/>
-        <w:spacing w:before="0" w:after="0"/>
-        <w:rPr>
-          <w:highlight w:val="yellow"/>
-        </w:rPr>
-      </w:pPr>
-      <w:r>
-        <w:rPr>
-          <w:color w:val="1F1F1F"/>
-          <w:sz w:val="24"/>
-          <w:szCs w:val="24"/>
-          <w:highlight w:val="yellow"/>
-        </w:rPr>
-        <w:t>Highlight Interactions:</w:t>
-      </w:r>
-    </w:p>
-    <w:p>
-      <w:pPr>
-        <w:pStyle w:val="Heading2"/>
-        <w:numPr>
-          <w:ilvl w:val="1"/>
-          <w:numId w:val="10"/>
-        </w:numPr>
-        <w:spacing w:before="0" w:after="0"/>
-        <w:rPr>
-          <w:highlight w:val="yellow"/>
-        </w:rPr>
-      </w:pPr>
-      <w:r>
-        <w:rPr>
-          <w:color w:val="1F1F1F"/>
-          <w:sz w:val="24"/>
-          <w:szCs w:val="24"/>
-          <w:highlight w:val="yellow"/>
-        </w:rPr>
-        <w:t>Describe how different mechanics interact with each other and with the game environment. Discuss any synergies or dependencies.</w:t>
-      </w:r>
-    </w:p>
-    <w:p>
-      <w:pPr>
-        <w:pStyle w:val="Heading2"/>
-        <w:numPr>
-          <w:ilvl w:val="0"/>
-          <w:numId w:val="10"/>
-        </w:numPr>
-        <w:shd w:val="clear" w:color="auto" w:fill="FFFFFF"/>
-        <w:spacing w:before="0" w:after="0"/>
-        <w:rPr>
-          <w:highlight w:val="yellow"/>
-        </w:rPr>
-      </w:pPr>
-      <w:r>
-        <w:rPr>
-          <w:color w:val="1F1F1F"/>
-          <w:sz w:val="24"/>
-          <w:szCs w:val="24"/>
-          <w:highlight w:val="yellow"/>
-        </w:rPr>
-        <w:t>Consider Accessibility:</w:t>
-      </w:r>
-    </w:p>
-    <w:p>
-      <w:pPr>
-        <w:pStyle w:val="Heading2"/>
-        <w:numPr>
-          <w:ilvl w:val="1"/>
-          <w:numId w:val="10"/>
-        </w:numPr>
-        <w:spacing w:before="0" w:after="0"/>
-        <w:rPr>
-          <w:highlight w:val="yellow"/>
-        </w:rPr>
-      </w:pPr>
-      <w:bookmarkStart w:id="15" w:name="_tuklzv5c2sum" w:colFirst="0" w:colLast="0"/>
-      <w:bookmarkEnd w:id="15"/>
-      <w:r>
-        <w:rPr>
-          <w:color w:val="1F1F1F"/>
-          <w:sz w:val="24"/>
-          <w:szCs w:val="24"/>
-          <w:highlight w:val="yellow"/>
-        </w:rPr>
-        <w:t>Address any accessibility considerations related to the mechanics. This includes options for players with different abilities.</w:t>
-      </w:r>
-    </w:p>
-    <w:p>
-      <w:pPr>
-        <w:pStyle w:val="Heading2"/>
-      </w:pPr>
-      <w:bookmarkStart w:id="16" w:name="_35nkun2" w:colFirst="0" w:colLast="0"/>
-      <w:bookmarkEnd w:id="16"/>
-    </w:p>
-    <w:p>
-      <w:r>
-        <w:br w:type="page"/>
-      </w:r>
-    </w:p>
-    <w:p>
-      <w:pPr>
-        <w:pStyle w:val="Heading1"/>
-      </w:pPr>
-      <w:bookmarkStart w:id="17" w:name="_1ksv4uv" w:colFirst="0" w:colLast="0"/>
-      <w:bookmarkEnd w:id="17"/>
-      <w:r>
-        <w:lastRenderedPageBreak/>
-        <w:t>Game World</w:t>
-      </w:r>
-    </w:p>
-    <w:p>
-      <w:pPr>
-        <w:shd w:val="clear" w:color="auto" w:fill="FFFFFF"/>
-        <w:rPr>
-          <w:color w:val="1F1F1F"/>
-          <w:sz w:val="24"/>
-          <w:szCs w:val="24"/>
-          <w:highlight w:val="yellow"/>
-        </w:rPr>
-      </w:pPr>
-      <w:r>
-        <w:rPr>
-          <w:color w:val="1F1F1F"/>
-          <w:sz w:val="24"/>
-          <w:szCs w:val="24"/>
-          <w:highlight w:val="yellow"/>
-        </w:rPr>
-        <w:t>When writing about the game world and characters in a game design document (GDD), a game designer should provide detailed and vivid descriptions that convey the setting, atmosphere, and inhabitants of the game. This section should help the development team visualize and understand the environment and characters they will bring to life. Here’s how to effectively write about the game world and characters:</w:t>
+        <w:t>Characters</w:t>
       </w:r>
     </w:p>
     <w:p>
@@ -1660,8 +1878,8 @@
           <w:highlight w:val="yellow"/>
         </w:rPr>
       </w:pPr>
-      <w:bookmarkStart w:id="18" w:name="_hdj6o4jpui8q" w:colFirst="0" w:colLast="0"/>
-      <w:bookmarkEnd w:id="18"/>
+      <w:bookmarkStart w:id="17" w:name="_v3b8evofrikz" w:colFirst="0" w:colLast="0"/>
+      <w:bookmarkEnd w:id="17"/>
       <w:r>
         <w:rPr>
           <w:b/>
@@ -1670,14 +1888,14 @@
           <w:szCs w:val="26"/>
           <w:highlight w:val="yellow"/>
         </w:rPr>
-        <w:t>Steps to Writing About the Game World</w:t>
-      </w:r>
-    </w:p>
-    <w:p>
-      <w:pPr>
-        <w:numPr>
-          <w:ilvl w:val="0"/>
-          <w:numId w:val="7"/>
+        <w:t>Steps to Writing About Characters</w:t>
+      </w:r>
+    </w:p>
+    <w:p>
+      <w:pPr>
+        <w:numPr>
+          <w:ilvl w:val="0"/>
+          <w:numId w:val="11"/>
         </w:numPr>
         <w:shd w:val="clear" w:color="auto" w:fill="FFFFFF"/>
         <w:rPr>
@@ -1691,34 +1909,34 @@
           <w:szCs w:val="24"/>
           <w:highlight w:val="yellow"/>
         </w:rPr>
-        <w:t>Overview of the Game World:</w:t>
+        <w:t>Overview of Main Characters:</w:t>
       </w:r>
     </w:p>
     <w:p>
       <w:pPr>
         <w:numPr>
           <w:ilvl w:val="1"/>
-          <w:numId w:val="7"/>
-        </w:numPr>
-        <w:rPr>
-          <w:highlight w:val="yellow"/>
-        </w:rPr>
-      </w:pPr>
-      <w:r>
-        <w:rPr>
-          <w:color w:val="1F1F1F"/>
-          <w:sz w:val="24"/>
-          <w:szCs w:val="24"/>
-          <w:highlight w:val="yellow"/>
-        </w:rPr>
-        <w:t>Provide a general overview of the game world, including its name, type (fantasy, sci-fi, historical, etc.), and overall theme.</w:t>
-      </w:r>
-    </w:p>
-    <w:p>
-      <w:pPr>
-        <w:numPr>
-          <w:ilvl w:val="0"/>
-          <w:numId w:val="7"/>
+          <w:numId w:val="11"/>
+        </w:numPr>
+        <w:rPr>
+          <w:highlight w:val="yellow"/>
+        </w:rPr>
+      </w:pPr>
+      <w:r>
+        <w:rPr>
+          <w:color w:val="1F1F1F"/>
+          <w:sz w:val="24"/>
+          <w:szCs w:val="24"/>
+          <w:highlight w:val="yellow"/>
+        </w:rPr>
+        <w:t>Provide a brief overview of the main characters, including the protagonist, antagonist, and key supporting characters.</w:t>
+      </w:r>
+    </w:p>
+    <w:p>
+      <w:pPr>
+        <w:numPr>
+          <w:ilvl w:val="0"/>
+          <w:numId w:val="11"/>
         </w:numPr>
         <w:shd w:val="clear" w:color="auto" w:fill="FFFFFF"/>
         <w:rPr>
@@ -1732,34 +1950,34 @@
           <w:szCs w:val="24"/>
           <w:highlight w:val="yellow"/>
         </w:rPr>
-        <w:t>Detailed Descriptions of Key Locations:</w:t>
+        <w:t>Detailed Character Profiles:</w:t>
       </w:r>
     </w:p>
     <w:p>
       <w:pPr>
         <w:numPr>
           <w:ilvl w:val="1"/>
-          <w:numId w:val="7"/>
-        </w:numPr>
-        <w:rPr>
-          <w:highlight w:val="yellow"/>
-        </w:rPr>
-      </w:pPr>
-      <w:r>
-        <w:rPr>
-          <w:color w:val="1F1F1F"/>
-          <w:sz w:val="24"/>
-          <w:szCs w:val="24"/>
-          <w:highlight w:val="yellow"/>
-        </w:rPr>
-        <w:t>Describe the major locations or regions within the game world. Highlight their unique characteristics, geography, climate, and any significant landmarks.</w:t>
-      </w:r>
-    </w:p>
-    <w:p>
-      <w:pPr>
-        <w:numPr>
-          <w:ilvl w:val="0"/>
-          <w:numId w:val="7"/>
+          <w:numId w:val="11"/>
+        </w:numPr>
+        <w:rPr>
+          <w:highlight w:val="yellow"/>
+        </w:rPr>
+      </w:pPr>
+      <w:r>
+        <w:rPr>
+          <w:color w:val="1F1F1F"/>
+          <w:sz w:val="24"/>
+          <w:szCs w:val="24"/>
+          <w:highlight w:val="yellow"/>
+        </w:rPr>
+        <w:t>For each major character, include detailed profiles that cover their background, personality, motivations, and role in the story.</w:t>
+      </w:r>
+    </w:p>
+    <w:p>
+      <w:pPr>
+        <w:numPr>
+          <w:ilvl w:val="0"/>
+          <w:numId w:val="11"/>
         </w:numPr>
         <w:shd w:val="clear" w:color="auto" w:fill="FFFFFF"/>
         <w:rPr>
@@ -1773,34 +1991,34 @@
           <w:szCs w:val="24"/>
           <w:highlight w:val="yellow"/>
         </w:rPr>
-        <w:t>World History and Lore:</w:t>
+        <w:t>Visual Description and Concept Art:</w:t>
       </w:r>
     </w:p>
     <w:p>
       <w:pPr>
         <w:numPr>
           <w:ilvl w:val="1"/>
-          <w:numId w:val="7"/>
-        </w:numPr>
-        <w:rPr>
-          <w:highlight w:val="yellow"/>
-        </w:rPr>
-      </w:pPr>
-      <w:r>
-        <w:rPr>
-          <w:color w:val="1F1F1F"/>
-          <w:sz w:val="24"/>
-          <w:szCs w:val="24"/>
-          <w:highlight w:val="yellow"/>
-        </w:rPr>
-        <w:t>Summarize the history and lore of the game world. Include key events, factions, cultures, and any relevant backstory that shapes the current state of the world.</w:t>
-      </w:r>
-    </w:p>
-    <w:p>
-      <w:pPr>
-        <w:numPr>
-          <w:ilvl w:val="0"/>
-          <w:numId w:val="7"/>
+          <w:numId w:val="11"/>
+        </w:numPr>
+        <w:rPr>
+          <w:highlight w:val="yellow"/>
+        </w:rPr>
+      </w:pPr>
+      <w:r>
+        <w:rPr>
+          <w:color w:val="1F1F1F"/>
+          <w:sz w:val="24"/>
+          <w:szCs w:val="24"/>
+          <w:highlight w:val="yellow"/>
+        </w:rPr>
+        <w:t>Describe the visual appearance of each character, including their clothing, physical features, and any distinctive traits. Include concept art or reference images if available.</w:t>
+      </w:r>
+    </w:p>
+    <w:p>
+      <w:pPr>
+        <w:numPr>
+          <w:ilvl w:val="0"/>
+          <w:numId w:val="11"/>
         </w:numPr>
         <w:shd w:val="clear" w:color="auto" w:fill="FFFFFF"/>
         <w:rPr>
@@ -1814,34 +2032,34 @@
           <w:szCs w:val="24"/>
           <w:highlight w:val="yellow"/>
         </w:rPr>
-        <w:t>Visual Style and Atmosphere:</w:t>
+        <w:t>Character Relationships:</w:t>
       </w:r>
     </w:p>
     <w:p>
       <w:pPr>
         <w:numPr>
           <w:ilvl w:val="1"/>
-          <w:numId w:val="7"/>
-        </w:numPr>
-        <w:rPr>
-          <w:highlight w:val="yellow"/>
-        </w:rPr>
-      </w:pPr>
-      <w:r>
-        <w:rPr>
-          <w:color w:val="1F1F1F"/>
-          <w:sz w:val="24"/>
-          <w:szCs w:val="24"/>
-          <w:highlight w:val="yellow"/>
-        </w:rPr>
-        <w:t>Explain the visual style and atmosphere of the game world. Mention the art style, color palettes, and any specific aesthetic influences.</w:t>
-      </w:r>
-    </w:p>
-    <w:p>
-      <w:pPr>
-        <w:numPr>
-          <w:ilvl w:val="0"/>
-          <w:numId w:val="7"/>
+          <w:numId w:val="11"/>
+        </w:numPr>
+        <w:rPr>
+          <w:highlight w:val="yellow"/>
+        </w:rPr>
+      </w:pPr>
+      <w:r>
+        <w:rPr>
+          <w:color w:val="1F1F1F"/>
+          <w:sz w:val="24"/>
+          <w:szCs w:val="24"/>
+          <w:highlight w:val="yellow"/>
+        </w:rPr>
+        <w:t>Explain the relationships between characters. Include details on their interactions, alliances, conflicts, and any evolving dynamics.</w:t>
+      </w:r>
+    </w:p>
+    <w:p>
+      <w:pPr>
+        <w:numPr>
+          <w:ilvl w:val="0"/>
+          <w:numId w:val="11"/>
         </w:numPr>
         <w:shd w:val="clear" w:color="auto" w:fill="FFFFFF"/>
         <w:rPr>
@@ -1855,31 +2073,30 @@
           <w:szCs w:val="24"/>
           <w:highlight w:val="yellow"/>
         </w:rPr>
-        <w:t>Environmental Interactions:</w:t>
+        <w:t>Voice and Dialogue:</w:t>
       </w:r>
     </w:p>
     <w:p>
       <w:pPr>
         <w:numPr>
           <w:ilvl w:val="1"/>
-          <w:numId w:val="7"/>
-        </w:numPr>
-        <w:rPr>
-          <w:highlight w:val="yellow"/>
-        </w:rPr>
-      </w:pPr>
-      <w:r>
-        <w:rPr>
-          <w:color w:val="1F1F1F"/>
-          <w:sz w:val="24"/>
-          <w:szCs w:val="24"/>
-          <w:highlight w:val="yellow"/>
-        </w:rPr>
-        <w:t>Describe how players can interact with the environment. Include details on dynamic elements such as weather systems, day-night cycles, and interactive objects.</w:t>
+          <w:numId w:val="11"/>
+        </w:numPr>
+        <w:rPr>
+          <w:highlight w:val="yellow"/>
+        </w:rPr>
+      </w:pPr>
+      <w:r>
+        <w:rPr>
+          <w:color w:val="1F1F1F"/>
+          <w:sz w:val="24"/>
+          <w:szCs w:val="24"/>
+          <w:highlight w:val="yellow"/>
+        </w:rPr>
+        <w:t>Provide information on the character’s voice and dialogue style. Mention any specific accents, speech patterns, or catchphrases.</w:t>
       </w:r>
     </w:p>
     <w:p/>
-    <w:p/>
     <w:p>
       <w:r>
         <w:br w:type="page"/>
@@ -1887,13 +2104,33 @@
     </w:p>
     <w:p>
       <w:pPr>
-        <w:pStyle w:val="Heading2"/>
-      </w:pPr>
-      <w:bookmarkStart w:id="19" w:name="_44sinio" w:colFirst="0" w:colLast="0"/>
-      <w:bookmarkEnd w:id="19"/>
+        <w:pStyle w:val="Heading1"/>
+      </w:pPr>
+      <w:bookmarkStart w:id="18" w:name="_2jxsxqh" w:colFirst="0" w:colLast="0"/>
+      <w:bookmarkEnd w:id="18"/>
       <w:r>
         <w:lastRenderedPageBreak/>
-        <w:t>Characters</w:t>
+        <w:t>Enemies (if applicable)</w:t>
+      </w:r>
+    </w:p>
+    <w:p>
+      <w:pPr>
+        <w:shd w:val="clear" w:color="auto" w:fill="FFFFFF"/>
+        <w:rPr>
+          <w:color w:val="1F1F1F"/>
+          <w:sz w:val="24"/>
+          <w:szCs w:val="24"/>
+          <w:highlight w:val="yellow"/>
+        </w:rPr>
+      </w:pPr>
+      <w:r>
+        <w:rPr>
+          <w:color w:val="1F1F1F"/>
+          <w:sz w:val="24"/>
+          <w:szCs w:val="24"/>
+          <w:highlight w:val="yellow"/>
+        </w:rPr>
+        <w:t>When writing about enemies in a game design document (GDD), game designers should provide detailed and organized information about the various enemies that players will encounter. This section should cover the enemies' characteristics, behaviors, and roles within the game, helping the development team understand how to implement and balance these adversaries. Here’s how to effectively write about enemies in a GDD:</w:t>
       </w:r>
     </w:p>
     <w:p>
@@ -1911,8 +2148,8 @@
           <w:highlight w:val="yellow"/>
         </w:rPr>
       </w:pPr>
-      <w:bookmarkStart w:id="20" w:name="_v3b8evofrikz" w:colFirst="0" w:colLast="0"/>
-      <w:bookmarkEnd w:id="20"/>
+      <w:bookmarkStart w:id="19" w:name="_p334qb2kxuq1" w:colFirst="0" w:colLast="0"/>
+      <w:bookmarkEnd w:id="19"/>
       <w:r>
         <w:rPr>
           <w:b/>
@@ -1921,14 +2158,14 @@
           <w:szCs w:val="26"/>
           <w:highlight w:val="yellow"/>
         </w:rPr>
-        <w:t>Steps to Writing About Characters</w:t>
-      </w:r>
-    </w:p>
-    <w:p>
-      <w:pPr>
-        <w:numPr>
-          <w:ilvl w:val="0"/>
-          <w:numId w:val="11"/>
+        <w:t>Steps to Writing About Enemies</w:t>
+      </w:r>
+    </w:p>
+    <w:p>
+      <w:pPr>
+        <w:numPr>
+          <w:ilvl w:val="0"/>
+          <w:numId w:val="1"/>
         </w:numPr>
         <w:shd w:val="clear" w:color="auto" w:fill="FFFFFF"/>
         <w:rPr>
@@ -1942,34 +2179,34 @@
           <w:szCs w:val="24"/>
           <w:highlight w:val="yellow"/>
         </w:rPr>
-        <w:t>Overview of Main Characters:</w:t>
+        <w:t>Overview of Enemy Types:</w:t>
       </w:r>
     </w:p>
     <w:p>
       <w:pPr>
         <w:numPr>
           <w:ilvl w:val="1"/>
-          <w:numId w:val="11"/>
-        </w:numPr>
-        <w:rPr>
-          <w:highlight w:val="yellow"/>
-        </w:rPr>
-      </w:pPr>
-      <w:r>
-        <w:rPr>
-          <w:color w:val="1F1F1F"/>
-          <w:sz w:val="24"/>
-          <w:szCs w:val="24"/>
-          <w:highlight w:val="yellow"/>
-        </w:rPr>
-        <w:t>Provide a brief overview of the main characters, including the protagonist, antagonist, and key supporting characters.</w:t>
-      </w:r>
-    </w:p>
-    <w:p>
-      <w:pPr>
-        <w:numPr>
-          <w:ilvl w:val="0"/>
-          <w:numId w:val="11"/>
+          <w:numId w:val="1"/>
+        </w:numPr>
+        <w:rPr>
+          <w:highlight w:val="yellow"/>
+        </w:rPr>
+      </w:pPr>
+      <w:r>
+        <w:rPr>
+          <w:color w:val="1F1F1F"/>
+          <w:sz w:val="24"/>
+          <w:szCs w:val="24"/>
+          <w:highlight w:val="yellow"/>
+        </w:rPr>
+        <w:t>Provide a general overview of the different types of enemies in the game. Categorize them based on their roles, behaviors, and threat levels (e.g., common enemies, elite enemies, bosses).</w:t>
+      </w:r>
+    </w:p>
+    <w:p>
+      <w:pPr>
+        <w:numPr>
+          <w:ilvl w:val="0"/>
+          <w:numId w:val="1"/>
         </w:numPr>
         <w:shd w:val="clear" w:color="auto" w:fill="FFFFFF"/>
         <w:rPr>
@@ -1983,34 +2220,34 @@
           <w:szCs w:val="24"/>
           <w:highlight w:val="yellow"/>
         </w:rPr>
-        <w:t>Detailed Character Profiles:</w:t>
+        <w:t>Detailed Descriptions:</w:t>
       </w:r>
     </w:p>
     <w:p>
       <w:pPr>
         <w:numPr>
           <w:ilvl w:val="1"/>
-          <w:numId w:val="11"/>
-        </w:numPr>
-        <w:rPr>
-          <w:highlight w:val="yellow"/>
-        </w:rPr>
-      </w:pPr>
-      <w:r>
-        <w:rPr>
-          <w:color w:val="1F1F1F"/>
-          <w:sz w:val="24"/>
-          <w:szCs w:val="24"/>
-          <w:highlight w:val="yellow"/>
-        </w:rPr>
-        <w:t>For each major character, include detailed profiles that cover their background, personality, motivations, and role in the story.</w:t>
-      </w:r>
-    </w:p>
-    <w:p>
-      <w:pPr>
-        <w:numPr>
-          <w:ilvl w:val="0"/>
-          <w:numId w:val="11"/>
+          <w:numId w:val="1"/>
+        </w:numPr>
+        <w:rPr>
+          <w:highlight w:val="yellow"/>
+        </w:rPr>
+      </w:pPr>
+      <w:r>
+        <w:rPr>
+          <w:color w:val="1F1F1F"/>
+          <w:sz w:val="24"/>
+          <w:szCs w:val="24"/>
+          <w:highlight w:val="yellow"/>
+        </w:rPr>
+        <w:t>For each enemy type, provide a detailed description that includes their appearance, abilities, behaviors, and weaknesses.</w:t>
+      </w:r>
+    </w:p>
+    <w:p>
+      <w:pPr>
+        <w:numPr>
+          <w:ilvl w:val="0"/>
+          <w:numId w:val="1"/>
         </w:numPr>
         <w:shd w:val="clear" w:color="auto" w:fill="FFFFFF"/>
         <w:rPr>
@@ -2024,34 +2261,34 @@
           <w:szCs w:val="24"/>
           <w:highlight w:val="yellow"/>
         </w:rPr>
-        <w:t>Visual Description and Concept Art:</w:t>
+        <w:t>Behavior and AI:</w:t>
       </w:r>
     </w:p>
     <w:p>
       <w:pPr>
         <w:numPr>
           <w:ilvl w:val="1"/>
-          <w:numId w:val="11"/>
-        </w:numPr>
-        <w:rPr>
-          <w:highlight w:val="yellow"/>
-        </w:rPr>
-      </w:pPr>
-      <w:r>
-        <w:rPr>
-          <w:color w:val="1F1F1F"/>
-          <w:sz w:val="24"/>
-          <w:szCs w:val="24"/>
-          <w:highlight w:val="yellow"/>
-        </w:rPr>
-        <w:t>Describe the visual appearance of each character, including their clothing, physical features, and any distinctive traits. Include concept art or reference images if available.</w:t>
-      </w:r>
-    </w:p>
-    <w:p>
-      <w:pPr>
-        <w:numPr>
-          <w:ilvl w:val="0"/>
-          <w:numId w:val="11"/>
+          <w:numId w:val="1"/>
+        </w:numPr>
+        <w:rPr>
+          <w:highlight w:val="yellow"/>
+        </w:rPr>
+      </w:pPr>
+      <w:r>
+        <w:rPr>
+          <w:color w:val="1F1F1F"/>
+          <w:sz w:val="24"/>
+          <w:szCs w:val="24"/>
+          <w:highlight w:val="yellow"/>
+        </w:rPr>
+        <w:t>Explain the behavior patterns and AI logic for each enemy. Describe how they react to player actions, their attack patterns, and any special behaviors.</w:t>
+      </w:r>
+    </w:p>
+    <w:p>
+      <w:pPr>
+        <w:numPr>
+          <w:ilvl w:val="0"/>
+          <w:numId w:val="1"/>
         </w:numPr>
         <w:shd w:val="clear" w:color="auto" w:fill="FFFFFF"/>
         <w:rPr>
@@ -2065,34 +2302,34 @@
           <w:szCs w:val="24"/>
           <w:highlight w:val="yellow"/>
         </w:rPr>
-        <w:t>Character Relationships:</w:t>
+        <w:t>Combat Mechanics:</w:t>
       </w:r>
     </w:p>
     <w:p>
       <w:pPr>
         <w:numPr>
           <w:ilvl w:val="1"/>
-          <w:numId w:val="11"/>
-        </w:numPr>
-        <w:rPr>
-          <w:highlight w:val="yellow"/>
-        </w:rPr>
-      </w:pPr>
-      <w:r>
-        <w:rPr>
-          <w:color w:val="1F1F1F"/>
-          <w:sz w:val="24"/>
-          <w:szCs w:val="24"/>
-          <w:highlight w:val="yellow"/>
-        </w:rPr>
-        <w:t>Explain the relationships between characters. Include details on their interactions, alliances, conflicts, and any evolving dynamics.</w:t>
-      </w:r>
-    </w:p>
-    <w:p>
-      <w:pPr>
-        <w:numPr>
-          <w:ilvl w:val="0"/>
-          <w:numId w:val="11"/>
+          <w:numId w:val="1"/>
+        </w:numPr>
+        <w:rPr>
+          <w:highlight w:val="yellow"/>
+        </w:rPr>
+      </w:pPr>
+      <w:r>
+        <w:rPr>
+          <w:color w:val="1F1F1F"/>
+          <w:sz w:val="24"/>
+          <w:szCs w:val="24"/>
+          <w:highlight w:val="yellow"/>
+        </w:rPr>
+        <w:t>Describe how each enemy fights, including their attack types, range, and damage. Mention any unique combat mechanics they use.</w:t>
+      </w:r>
+    </w:p>
+    <w:p>
+      <w:pPr>
+        <w:numPr>
+          <w:ilvl w:val="0"/>
+          <w:numId w:val="1"/>
         </w:numPr>
         <w:shd w:val="clear" w:color="auto" w:fill="FFFFFF"/>
         <w:rPr>
@@ -2106,27 +2343,150 @@
           <w:szCs w:val="24"/>
           <w:highlight w:val="yellow"/>
         </w:rPr>
-        <w:t>Voice and Dialogue:</w:t>
+        <w:t>Visual and Audio Cues:</w:t>
       </w:r>
     </w:p>
     <w:p>
       <w:pPr>
         <w:numPr>
           <w:ilvl w:val="1"/>
-          <w:numId w:val="11"/>
-        </w:numPr>
-        <w:rPr>
-          <w:highlight w:val="yellow"/>
-        </w:rPr>
-      </w:pPr>
-      <w:r>
-        <w:rPr>
-          <w:color w:val="1F1F1F"/>
-          <w:sz w:val="24"/>
-          <w:szCs w:val="24"/>
-          <w:highlight w:val="yellow"/>
-        </w:rPr>
-        <w:t>Provide information on the character’s voice and dialogue style. Mention any specific accents, speech patterns, or catchphrases.</w:t>
+          <w:numId w:val="1"/>
+        </w:numPr>
+        <w:rPr>
+          <w:highlight w:val="yellow"/>
+        </w:rPr>
+      </w:pPr>
+      <w:r>
+        <w:rPr>
+          <w:color w:val="1F1F1F"/>
+          <w:sz w:val="24"/>
+          <w:szCs w:val="24"/>
+          <w:highlight w:val="yellow"/>
+        </w:rPr>
+        <w:t>Detail the visual and audio cues that indicate enemy presence, attacks, and behaviors. This helps players recognize and respond to threats.</w:t>
+      </w:r>
+    </w:p>
+    <w:p>
+      <w:pPr>
+        <w:numPr>
+          <w:ilvl w:val="0"/>
+          <w:numId w:val="1"/>
+        </w:numPr>
+        <w:shd w:val="clear" w:color="auto" w:fill="FFFFFF"/>
+        <w:rPr>
+          <w:highlight w:val="yellow"/>
+        </w:rPr>
+      </w:pPr>
+      <w:r>
+        <w:rPr>
+          <w:color w:val="1F1F1F"/>
+          <w:sz w:val="24"/>
+          <w:szCs w:val="24"/>
+          <w:highlight w:val="yellow"/>
+        </w:rPr>
+        <w:t>Context and Lore:</w:t>
+      </w:r>
+    </w:p>
+    <w:p>
+      <w:pPr>
+        <w:numPr>
+          <w:ilvl w:val="1"/>
+          <w:numId w:val="1"/>
+        </w:numPr>
+        <w:rPr>
+          <w:highlight w:val="yellow"/>
+        </w:rPr>
+      </w:pPr>
+      <w:r>
+        <w:rPr>
+          <w:color w:val="1F1F1F"/>
+          <w:sz w:val="24"/>
+          <w:szCs w:val="24"/>
+          <w:highlight w:val="yellow"/>
+        </w:rPr>
+        <w:t>Provide context for each enemy within the game world and story. Explain their origins, motivations, and how they fit into the game’s lore.</w:t>
+      </w:r>
+    </w:p>
+    <w:p>
+      <w:pPr>
+        <w:numPr>
+          <w:ilvl w:val="0"/>
+          <w:numId w:val="1"/>
+        </w:numPr>
+        <w:shd w:val="clear" w:color="auto" w:fill="FFFFFF"/>
+        <w:rPr>
+          <w:highlight w:val="yellow"/>
+        </w:rPr>
+      </w:pPr>
+      <w:r>
+        <w:rPr>
+          <w:color w:val="1F1F1F"/>
+          <w:sz w:val="24"/>
+          <w:szCs w:val="24"/>
+          <w:highlight w:val="yellow"/>
+        </w:rPr>
+        <w:t>Difficulty and Balancing:</w:t>
+      </w:r>
+    </w:p>
+    <w:p>
+      <w:pPr>
+        <w:numPr>
+          <w:ilvl w:val="1"/>
+          <w:numId w:val="1"/>
+        </w:numPr>
+        <w:rPr>
+          <w:highlight w:val="yellow"/>
+        </w:rPr>
+      </w:pPr>
+      <w:r>
+        <w:rPr>
+          <w:color w:val="1F1F1F"/>
+          <w:sz w:val="24"/>
+          <w:szCs w:val="24"/>
+          <w:highlight w:val="yellow"/>
+        </w:rPr>
+        <w:t>Discuss the difficulty level and balancing considerations for each enemy. Mention how they scale with player progression and how they contribute to the game’s challenge.</w:t>
+      </w:r>
+    </w:p>
+    <w:p>
+      <w:pPr>
+        <w:numPr>
+          <w:ilvl w:val="0"/>
+          <w:numId w:val="1"/>
+        </w:numPr>
+        <w:shd w:val="clear" w:color="auto" w:fill="FFFFFF"/>
+        <w:rPr>
+          <w:highlight w:val="yellow"/>
+        </w:rPr>
+      </w:pPr>
+      <w:r>
+        <w:rPr>
+          <w:color w:val="1F1F1F"/>
+          <w:sz w:val="24"/>
+          <w:szCs w:val="24"/>
+          <w:highlight w:val="yellow"/>
+        </w:rPr>
+        <w:t>Illustrations and Diagrams:</w:t>
+      </w:r>
+    </w:p>
+    <w:p>
+      <w:pPr>
+        <w:numPr>
+          <w:ilvl w:val="1"/>
+          <w:numId w:val="1"/>
+        </w:numPr>
+        <w:rPr>
+          <w:highlight w:val="yellow"/>
+        </w:rPr>
+      </w:pPr>
+      <w:r>
+        <w:rPr>
+          <w:color w:val="1F1F1F"/>
+          <w:sz w:val="24"/>
+          <w:szCs w:val="24"/>
+          <w:highlight w:val="yellow"/>
+        </w:rPr>
+        <w:t>Include concept art, diagrams, or screenshots to visually represent each enemy type and their key features.</w:t>
       </w:r>
     </w:p>
     <w:p/>
@@ -2139,11 +2499,11 @@
       <w:pPr>
         <w:pStyle w:val="Heading1"/>
       </w:pPr>
-      <w:bookmarkStart w:id="21" w:name="_2jxsxqh" w:colFirst="0" w:colLast="0"/>
-      <w:bookmarkEnd w:id="21"/>
+      <w:bookmarkStart w:id="20" w:name="_z337ya" w:colFirst="0" w:colLast="0"/>
+      <w:bookmarkEnd w:id="20"/>
       <w:r>
         <w:lastRenderedPageBreak/>
-        <w:t>Enemies (if applicable)</w:t>
+        <w:t>Levels</w:t>
       </w:r>
     </w:p>
     <w:p>
@@ -2163,7 +2523,7 @@
           <w:szCs w:val="24"/>
           <w:highlight w:val="yellow"/>
         </w:rPr>
-        <w:t>When writing about enemies in a game design document (GDD), game designers should provide detailed and organized information about the various enemies that players will encounter. This section should cover the enemies' characteristics, behaviors, and roles within the game, helping the development team understand how to implement and balance these adversaries. Here’s how to effectively write about enemies in a GDD:</w:t>
+        <w:t>When writing about levels in a game design document (GDD), a game designer should provide comprehensive details on the structure, layout, and progression of each level. This section should include descriptions of the level's design, objectives, challenges, and any unique elements. Here’s how to effectively write about levels in a GDD:</w:t>
       </w:r>
     </w:p>
     <w:p>
@@ -2181,8 +2541,8 @@
           <w:highlight w:val="yellow"/>
         </w:rPr>
       </w:pPr>
-      <w:bookmarkStart w:id="22" w:name="_p334qb2kxuq1" w:colFirst="0" w:colLast="0"/>
-      <w:bookmarkEnd w:id="22"/>
+      <w:bookmarkStart w:id="21" w:name="_4inc7yqv08xk" w:colFirst="0" w:colLast="0"/>
+      <w:bookmarkEnd w:id="21"/>
       <w:r>
         <w:rPr>
           <w:b/>
@@ -2191,14 +2551,14 @@
           <w:szCs w:val="26"/>
           <w:highlight w:val="yellow"/>
         </w:rPr>
-        <w:t>Steps to Writing About Enemies</w:t>
-      </w:r>
-    </w:p>
-    <w:p>
-      <w:pPr>
-        <w:numPr>
-          <w:ilvl w:val="0"/>
-          <w:numId w:val="1"/>
+        <w:t>Steps to Writing About Levels</w:t>
+      </w:r>
+    </w:p>
+    <w:p>
+      <w:pPr>
+        <w:numPr>
+          <w:ilvl w:val="0"/>
+          <w:numId w:val="3"/>
         </w:numPr>
         <w:shd w:val="clear" w:color="auto" w:fill="FFFFFF"/>
         <w:rPr>
@@ -2212,34 +2572,34 @@
           <w:szCs w:val="24"/>
           <w:highlight w:val="yellow"/>
         </w:rPr>
-        <w:t>Overview of Enemy Types:</w:t>
+        <w:t>Overview of Level Design:</w:t>
       </w:r>
     </w:p>
     <w:p>
       <w:pPr>
         <w:numPr>
           <w:ilvl w:val="1"/>
-          <w:numId w:val="1"/>
-        </w:numPr>
-        <w:rPr>
-          <w:highlight w:val="yellow"/>
-        </w:rPr>
-      </w:pPr>
-      <w:r>
-        <w:rPr>
-          <w:color w:val="1F1F1F"/>
-          <w:sz w:val="24"/>
-          <w:szCs w:val="24"/>
-          <w:highlight w:val="yellow"/>
-        </w:rPr>
-        <w:t>Provide a general overview of the different types of enemies in the game. Categorize them based on their roles, behaviors, and threat levels (e.g., common enemies, elite enemies, bosses).</w:t>
-      </w:r>
-    </w:p>
-    <w:p>
-      <w:pPr>
-        <w:numPr>
-          <w:ilvl w:val="0"/>
-          <w:numId w:val="1"/>
+          <w:numId w:val="3"/>
+        </w:numPr>
+        <w:rPr>
+          <w:highlight w:val="yellow"/>
+        </w:rPr>
+      </w:pPr>
+      <w:r>
+        <w:rPr>
+          <w:color w:val="1F1F1F"/>
+          <w:sz w:val="24"/>
+          <w:szCs w:val="24"/>
+          <w:highlight w:val="yellow"/>
+        </w:rPr>
+        <w:t>Provide a general overview of the level design philosophy and how levels fit into the overall game structure. Mention the types of levels (e.g., linear, open-world, puzzle-based).</w:t>
+      </w:r>
+    </w:p>
+    <w:p>
+      <w:pPr>
+        <w:numPr>
+          <w:ilvl w:val="0"/>
+          <w:numId w:val="3"/>
         </w:numPr>
         <w:shd w:val="clear" w:color="auto" w:fill="FFFFFF"/>
         <w:rPr>
@@ -2253,34 +2613,34 @@
           <w:szCs w:val="24"/>
           <w:highlight w:val="yellow"/>
         </w:rPr>
-        <w:t>Detailed Descriptions:</w:t>
+        <w:t>Detailed Level Descriptions:</w:t>
       </w:r>
     </w:p>
     <w:p>
       <w:pPr>
         <w:numPr>
           <w:ilvl w:val="1"/>
-          <w:numId w:val="1"/>
-        </w:numPr>
-        <w:rPr>
-          <w:highlight w:val="yellow"/>
-        </w:rPr>
-      </w:pPr>
-      <w:r>
-        <w:rPr>
-          <w:color w:val="1F1F1F"/>
-          <w:sz w:val="24"/>
-          <w:szCs w:val="24"/>
-          <w:highlight w:val="yellow"/>
-        </w:rPr>
-        <w:t>For each enemy type, provide a detailed description that includes their appearance, abilities, behaviors, and weaknesses.</w:t>
-      </w:r>
-    </w:p>
-    <w:p>
-      <w:pPr>
-        <w:numPr>
-          <w:ilvl w:val="0"/>
-          <w:numId w:val="1"/>
+          <w:numId w:val="3"/>
+        </w:numPr>
+        <w:rPr>
+          <w:highlight w:val="yellow"/>
+        </w:rPr>
+      </w:pPr>
+      <w:r>
+        <w:rPr>
+          <w:color w:val="1F1F1F"/>
+          <w:sz w:val="24"/>
+          <w:szCs w:val="24"/>
+          <w:highlight w:val="yellow"/>
+        </w:rPr>
+        <w:t>Describe each level in detail, covering its setting, layout, objectives, and any unique mechanics or features.</w:t>
+      </w:r>
+    </w:p>
+    <w:p>
+      <w:pPr>
+        <w:numPr>
+          <w:ilvl w:val="0"/>
+          <w:numId w:val="3"/>
         </w:numPr>
         <w:shd w:val="clear" w:color="auto" w:fill="FFFFFF"/>
         <w:rPr>
@@ -2294,34 +2654,34 @@
           <w:szCs w:val="24"/>
           <w:highlight w:val="yellow"/>
         </w:rPr>
-        <w:t>Behavior and AI:</w:t>
+        <w:t>Flow and Progression:</w:t>
       </w:r>
     </w:p>
     <w:p>
       <w:pPr>
         <w:numPr>
           <w:ilvl w:val="1"/>
-          <w:numId w:val="1"/>
-        </w:numPr>
-        <w:rPr>
-          <w:highlight w:val="yellow"/>
-        </w:rPr>
-      </w:pPr>
-      <w:r>
-        <w:rPr>
-          <w:color w:val="1F1F1F"/>
-          <w:sz w:val="24"/>
-          <w:szCs w:val="24"/>
-          <w:highlight w:val="yellow"/>
-        </w:rPr>
-        <w:t>Explain the behavior patterns and AI logic for each enemy. Describe how they react to player actions, their attack patterns, and any special behaviors.</w:t>
-      </w:r>
-    </w:p>
-    <w:p>
-      <w:pPr>
-        <w:numPr>
-          <w:ilvl w:val="0"/>
-          <w:numId w:val="1"/>
+          <w:numId w:val="3"/>
+        </w:numPr>
+        <w:rPr>
+          <w:highlight w:val="yellow"/>
+        </w:rPr>
+      </w:pPr>
+      <w:r>
+        <w:rPr>
+          <w:color w:val="1F1F1F"/>
+          <w:sz w:val="24"/>
+          <w:szCs w:val="24"/>
+          <w:highlight w:val="yellow"/>
+        </w:rPr>
+        <w:t>Explain the flow and progression of the level, including how players move through the space and the pacing of challenges and rewards.</w:t>
+      </w:r>
+    </w:p>
+    <w:p>
+      <w:pPr>
+        <w:numPr>
+          <w:ilvl w:val="0"/>
+          <w:numId w:val="3"/>
         </w:numPr>
         <w:shd w:val="clear" w:color="auto" w:fill="FFFFFF"/>
         <w:rPr>
@@ -2335,34 +2695,34 @@
           <w:szCs w:val="24"/>
           <w:highlight w:val="yellow"/>
         </w:rPr>
-        <w:t>Combat Mechanics:</w:t>
+        <w:t>Environmental Design:</w:t>
       </w:r>
     </w:p>
     <w:p>
       <w:pPr>
         <w:numPr>
           <w:ilvl w:val="1"/>
-          <w:numId w:val="1"/>
-        </w:numPr>
-        <w:rPr>
-          <w:highlight w:val="yellow"/>
-        </w:rPr>
-      </w:pPr>
-      <w:r>
-        <w:rPr>
-          <w:color w:val="1F1F1F"/>
-          <w:sz w:val="24"/>
-          <w:szCs w:val="24"/>
-          <w:highlight w:val="yellow"/>
-        </w:rPr>
-        <w:t>Describe how each enemy fights, including their attack types, range, and damage. Mention any unique combat mechanics they use.</w:t>
-      </w:r>
-    </w:p>
-    <w:p>
-      <w:pPr>
-        <w:numPr>
-          <w:ilvl w:val="0"/>
-          <w:numId w:val="1"/>
+          <w:numId w:val="3"/>
+        </w:numPr>
+        <w:rPr>
+          <w:highlight w:val="yellow"/>
+        </w:rPr>
+      </w:pPr>
+      <w:r>
+        <w:rPr>
+          <w:color w:val="1F1F1F"/>
+          <w:sz w:val="24"/>
+          <w:szCs w:val="24"/>
+          <w:highlight w:val="yellow"/>
+        </w:rPr>
+        <w:t>Discuss the visual and thematic elements of the level, including the art style, color palette, and any significant landmarks or environmental storytelling.</w:t>
+      </w:r>
+    </w:p>
+    <w:p>
+      <w:pPr>
+        <w:numPr>
+          <w:ilvl w:val="0"/>
+          <w:numId w:val="3"/>
         </w:numPr>
         <w:shd w:val="clear" w:color="auto" w:fill="FFFFFF"/>
         <w:rPr>
@@ -2376,34 +2736,34 @@
           <w:szCs w:val="24"/>
           <w:highlight w:val="yellow"/>
         </w:rPr>
-        <w:t>Visual and Audio Cues:</w:t>
+        <w:t>Gameplay Mechanics and Interactions:</w:t>
       </w:r>
     </w:p>
     <w:p>
       <w:pPr>
         <w:numPr>
           <w:ilvl w:val="1"/>
-          <w:numId w:val="1"/>
-        </w:numPr>
-        <w:rPr>
-          <w:highlight w:val="yellow"/>
-        </w:rPr>
-      </w:pPr>
-      <w:r>
-        <w:rPr>
-          <w:color w:val="1F1F1F"/>
-          <w:sz w:val="24"/>
-          <w:szCs w:val="24"/>
-          <w:highlight w:val="yellow"/>
-        </w:rPr>
-        <w:t>Detail the visual and audio cues that indicate enemy presence, attacks, and behaviors. This helps players recognize and respond to threats.</w:t>
-      </w:r>
-    </w:p>
-    <w:p>
-      <w:pPr>
-        <w:numPr>
-          <w:ilvl w:val="0"/>
-          <w:numId w:val="1"/>
+          <w:numId w:val="3"/>
+        </w:numPr>
+        <w:rPr>
+          <w:highlight w:val="yellow"/>
+        </w:rPr>
+      </w:pPr>
+      <w:r>
+        <w:rPr>
+          <w:color w:val="1F1F1F"/>
+          <w:sz w:val="24"/>
+          <w:szCs w:val="24"/>
+          <w:highlight w:val="yellow"/>
+        </w:rPr>
+        <w:t>Detail the gameplay mechanics and interactions specific to the level, such as puzzles, platforming sections, combat encounters, or exploration areas.</w:t>
+      </w:r>
+    </w:p>
+    <w:p>
+      <w:pPr>
+        <w:numPr>
+          <w:ilvl w:val="0"/>
+          <w:numId w:val="3"/>
         </w:numPr>
         <w:shd w:val="clear" w:color="auto" w:fill="FFFFFF"/>
         <w:rPr>
@@ -2417,34 +2777,34 @@
           <w:szCs w:val="24"/>
           <w:highlight w:val="yellow"/>
         </w:rPr>
-        <w:t>Context and Lore:</w:t>
+        <w:t>Enemy and NPC Placement:</w:t>
       </w:r>
     </w:p>
     <w:p>
       <w:pPr>
         <w:numPr>
           <w:ilvl w:val="1"/>
-          <w:numId w:val="1"/>
-        </w:numPr>
-        <w:rPr>
-          <w:highlight w:val="yellow"/>
-        </w:rPr>
-      </w:pPr>
-      <w:r>
-        <w:rPr>
-          <w:color w:val="1F1F1F"/>
-          <w:sz w:val="24"/>
-          <w:szCs w:val="24"/>
-          <w:highlight w:val="yellow"/>
-        </w:rPr>
-        <w:t>Provide context for each enemy within the game world and story. Explain their origins, motivations, and how they fit into the game’s lore.</w:t>
-      </w:r>
-    </w:p>
-    <w:p>
-      <w:pPr>
-        <w:numPr>
-          <w:ilvl w:val="0"/>
-          <w:numId w:val="1"/>
+          <w:numId w:val="3"/>
+        </w:numPr>
+        <w:rPr>
+          <w:highlight w:val="yellow"/>
+        </w:rPr>
+      </w:pPr>
+      <w:r>
+        <w:rPr>
+          <w:color w:val="1F1F1F"/>
+          <w:sz w:val="24"/>
+          <w:szCs w:val="24"/>
+          <w:highlight w:val="yellow"/>
+        </w:rPr>
+        <w:t>Describe the placement and behavior of enemies and NPCs within the level. Mention any scripted events or AI behavior patterns.</w:t>
+      </w:r>
+    </w:p>
+    <w:p>
+      <w:pPr>
+        <w:numPr>
+          <w:ilvl w:val="0"/>
+          <w:numId w:val="3"/>
         </w:numPr>
         <w:shd w:val="clear" w:color="auto" w:fill="FFFFFF"/>
         <w:rPr>
@@ -2458,34 +2818,34 @@
           <w:szCs w:val="24"/>
           <w:highlight w:val="yellow"/>
         </w:rPr>
-        <w:t>Difficulty and Balancing:</w:t>
+        <w:t>Challenges and Obstacles:</w:t>
       </w:r>
     </w:p>
     <w:p>
       <w:pPr>
         <w:numPr>
           <w:ilvl w:val="1"/>
-          <w:numId w:val="1"/>
-        </w:numPr>
-        <w:rPr>
-          <w:highlight w:val="yellow"/>
-        </w:rPr>
-      </w:pPr>
-      <w:r>
-        <w:rPr>
-          <w:color w:val="1F1F1F"/>
-          <w:sz w:val="24"/>
-          <w:szCs w:val="24"/>
-          <w:highlight w:val="yellow"/>
-        </w:rPr>
-        <w:t>Discuss the difficulty level and balancing considerations for each enemy. Mention how they scale with player progression and how they contribute to the game’s challenge.</w:t>
-      </w:r>
-    </w:p>
-    <w:p>
-      <w:pPr>
-        <w:numPr>
-          <w:ilvl w:val="0"/>
-          <w:numId w:val="1"/>
+          <w:numId w:val="3"/>
+        </w:numPr>
+        <w:rPr>
+          <w:highlight w:val="yellow"/>
+        </w:rPr>
+      </w:pPr>
+      <w:r>
+        <w:rPr>
+          <w:color w:val="1F1F1F"/>
+          <w:sz w:val="24"/>
+          <w:szCs w:val="24"/>
+          <w:highlight w:val="yellow"/>
+        </w:rPr>
+        <w:t>Outline the main challenges and obstacles players will face in the level, including traps, puzzles, and environmental hazards.</w:t>
+      </w:r>
+    </w:p>
+    <w:p>
+      <w:pPr>
+        <w:numPr>
+          <w:ilvl w:val="0"/>
+          <w:numId w:val="3"/>
         </w:numPr>
         <w:shd w:val="clear" w:color="auto" w:fill="FFFFFF"/>
         <w:rPr>
@@ -2499,30 +2859,72 @@
           <w:szCs w:val="24"/>
           <w:highlight w:val="yellow"/>
         </w:rPr>
-        <w:t>Illustrations and Diagrams:</w:t>
+        <w:t>Rewards and Collectibles:</w:t>
       </w:r>
     </w:p>
     <w:p>
       <w:pPr>
         <w:numPr>
           <w:ilvl w:val="1"/>
-          <w:numId w:val="1"/>
-        </w:numPr>
-        <w:rPr>
-          <w:highlight w:val="yellow"/>
-        </w:rPr>
-      </w:pPr>
-      <w:r>
-        <w:rPr>
-          <w:color w:val="1F1F1F"/>
-          <w:sz w:val="24"/>
-          <w:szCs w:val="24"/>
-          <w:highlight w:val="yellow"/>
-        </w:rPr>
-        <w:t>Include concept art, diagrams, or screenshots to visually represent each enemy type and their key features.</w:t>
+          <w:numId w:val="3"/>
+        </w:numPr>
+        <w:rPr>
+          <w:highlight w:val="yellow"/>
+        </w:rPr>
+      </w:pPr>
+      <w:r>
+        <w:rPr>
+          <w:color w:val="1F1F1F"/>
+          <w:sz w:val="24"/>
+          <w:szCs w:val="24"/>
+          <w:highlight w:val="yellow"/>
+        </w:rPr>
+        <w:t>List the rewards and collectibles available in the level, such as power-ups, hidden items, and achievements.</w:t>
+      </w:r>
+    </w:p>
+    <w:p>
+      <w:pPr>
+        <w:numPr>
+          <w:ilvl w:val="0"/>
+          <w:numId w:val="3"/>
+        </w:numPr>
+        <w:shd w:val="clear" w:color="auto" w:fill="FFFFFF"/>
+        <w:rPr>
+          <w:highlight w:val="yellow"/>
+        </w:rPr>
+      </w:pPr>
+      <w:r>
+        <w:rPr>
+          <w:color w:val="1F1F1F"/>
+          <w:sz w:val="24"/>
+          <w:szCs w:val="24"/>
+          <w:highlight w:val="yellow"/>
+        </w:rPr>
+        <w:t>Visuals and Layouts:</w:t>
+      </w:r>
+    </w:p>
+    <w:p>
+      <w:pPr>
+        <w:numPr>
+          <w:ilvl w:val="1"/>
+          <w:numId w:val="3"/>
+        </w:numPr>
+        <w:rPr>
+          <w:highlight w:val="yellow"/>
+        </w:rPr>
+      </w:pPr>
+      <w:r>
+        <w:rPr>
+          <w:color w:val="1F1F1F"/>
+          <w:sz w:val="24"/>
+          <w:szCs w:val="24"/>
+          <w:highlight w:val="yellow"/>
+        </w:rPr>
+        <w:t>Include maps, diagrams, and concept art to visually represent the level's layout and key elements.</w:t>
       </w:r>
     </w:p>
     <w:p/>
+    <w:p/>
     <w:p>
       <w:r>
         <w:br w:type="page"/>
@@ -2532,11 +2934,11 @@
       <w:pPr>
         <w:pStyle w:val="Heading1"/>
       </w:pPr>
-      <w:bookmarkStart w:id="23" w:name="_z337ya" w:colFirst="0" w:colLast="0"/>
-      <w:bookmarkEnd w:id="23"/>
+      <w:bookmarkStart w:id="22" w:name="_2xcytpi" w:colFirst="0" w:colLast="0"/>
+      <w:bookmarkEnd w:id="22"/>
       <w:r>
         <w:lastRenderedPageBreak/>
-        <w:t>Levels</w:t>
+        <w:t>User Interface</w:t>
       </w:r>
     </w:p>
     <w:p>
@@ -2556,7 +2958,7 @@
           <w:szCs w:val="24"/>
           <w:highlight w:val="yellow"/>
         </w:rPr>
-        <w:t>When writing about levels in a game design document (GDD), a game designer should provide comprehensive details on the structure, layout, and progression of each level. This section should include descriptions of the level's design, objectives, challenges, and any unique elements. Here’s how to effectively write about levels in a GDD:</w:t>
+        <w:t>When writing about the user interface (UI) in a game design document (GDD), a game designer should provide detailed and organized information about the layout, functionality, and visual design of the game's UI elements. This section should help the development team understand how the UI will look, how it will function, and how it will enhance the player's experience. Here’s how to effectively write about the UI in a GDD:</w:t>
       </w:r>
     </w:p>
     <w:p>
@@ -2574,8 +2976,8 @@
           <w:highlight w:val="yellow"/>
         </w:rPr>
       </w:pPr>
-      <w:bookmarkStart w:id="24" w:name="_4inc7yqv08xk" w:colFirst="0" w:colLast="0"/>
-      <w:bookmarkEnd w:id="24"/>
+      <w:bookmarkStart w:id="23" w:name="_np0ljatbk8bo" w:colFirst="0" w:colLast="0"/>
+      <w:bookmarkEnd w:id="23"/>
       <w:r>
         <w:rPr>
           <w:b/>
@@ -2584,14 +2986,14 @@
           <w:szCs w:val="26"/>
           <w:highlight w:val="yellow"/>
         </w:rPr>
-        <w:t>Steps to Writing About Levels</w:t>
-      </w:r>
-    </w:p>
-    <w:p>
-      <w:pPr>
-        <w:numPr>
-          <w:ilvl w:val="0"/>
-          <w:numId w:val="3"/>
+        <w:t>Steps to Writing About the User Interface</w:t>
+      </w:r>
+    </w:p>
+    <w:p>
+      <w:pPr>
+        <w:numPr>
+          <w:ilvl w:val="0"/>
+          <w:numId w:val="8"/>
         </w:numPr>
         <w:shd w:val="clear" w:color="auto" w:fill="FFFFFF"/>
         <w:rPr>
@@ -2605,34 +3007,34 @@
           <w:szCs w:val="24"/>
           <w:highlight w:val="yellow"/>
         </w:rPr>
-        <w:t>Overview of Level Design:</w:t>
+        <w:t>Overview of the UI:</w:t>
       </w:r>
     </w:p>
     <w:p>
       <w:pPr>
         <w:numPr>
           <w:ilvl w:val="1"/>
-          <w:numId w:val="3"/>
-        </w:numPr>
-        <w:rPr>
-          <w:highlight w:val="yellow"/>
-        </w:rPr>
-      </w:pPr>
-      <w:r>
-        <w:rPr>
-          <w:color w:val="1F1F1F"/>
-          <w:sz w:val="24"/>
-          <w:szCs w:val="24"/>
-          <w:highlight w:val="yellow"/>
-        </w:rPr>
-        <w:t>Provide a general overview of the level design philosophy and how levels fit into the overall game structure. Mention the types of levels (e.g., linear, open-world, puzzle-based).</w:t>
-      </w:r>
-    </w:p>
-    <w:p>
-      <w:pPr>
-        <w:numPr>
-          <w:ilvl w:val="0"/>
-          <w:numId w:val="3"/>
+          <w:numId w:val="8"/>
+        </w:numPr>
+        <w:rPr>
+          <w:highlight w:val="yellow"/>
+        </w:rPr>
+      </w:pPr>
+      <w:r>
+        <w:rPr>
+          <w:color w:val="1F1F1F"/>
+          <w:sz w:val="24"/>
+          <w:szCs w:val="24"/>
+          <w:highlight w:val="yellow"/>
+        </w:rPr>
+        <w:t>Provide a general overview of the UI design philosophy, including its goals (e.g., usability, accessibility, aesthetics) and how it fits into the overall game design.</w:t>
+      </w:r>
+    </w:p>
+    <w:p>
+      <w:pPr>
+        <w:numPr>
+          <w:ilvl w:val="0"/>
+          <w:numId w:val="8"/>
         </w:numPr>
         <w:shd w:val="clear" w:color="auto" w:fill="FFFFFF"/>
         <w:rPr>
@@ -2646,34 +3048,34 @@
           <w:szCs w:val="24"/>
           <w:highlight w:val="yellow"/>
         </w:rPr>
-        <w:t>Detailed Level Descriptions:</w:t>
+        <w:t>UI Elements and Layouts:</w:t>
       </w:r>
     </w:p>
     <w:p>
       <w:pPr>
         <w:numPr>
           <w:ilvl w:val="1"/>
-          <w:numId w:val="3"/>
-        </w:numPr>
-        <w:rPr>
-          <w:highlight w:val="yellow"/>
-        </w:rPr>
-      </w:pPr>
-      <w:r>
-        <w:rPr>
-          <w:color w:val="1F1F1F"/>
-          <w:sz w:val="24"/>
-          <w:szCs w:val="24"/>
-          <w:highlight w:val="yellow"/>
-        </w:rPr>
-        <w:t>Describe each level in detail, covering its setting, layout, objectives, and any unique mechanics or features.</w:t>
-      </w:r>
-    </w:p>
-    <w:p>
-      <w:pPr>
-        <w:numPr>
-          <w:ilvl w:val="0"/>
-          <w:numId w:val="3"/>
+          <w:numId w:val="8"/>
+        </w:numPr>
+        <w:rPr>
+          <w:highlight w:val="yellow"/>
+        </w:rPr>
+      </w:pPr>
+      <w:r>
+        <w:rPr>
+          <w:color w:val="1F1F1F"/>
+          <w:sz w:val="24"/>
+          <w:szCs w:val="24"/>
+          <w:highlight w:val="yellow"/>
+        </w:rPr>
+        <w:t>List and describe all the major UI elements, such as menus, HUD (heads-up display), inventory screens, and dialogue boxes. Provide details on their layout and placement on the screen.</w:t>
+      </w:r>
+    </w:p>
+    <w:p>
+      <w:pPr>
+        <w:numPr>
+          <w:ilvl w:val="0"/>
+          <w:numId w:val="8"/>
         </w:numPr>
         <w:shd w:val="clear" w:color="auto" w:fill="FFFFFF"/>
         <w:rPr>
@@ -2687,34 +3089,34 @@
           <w:szCs w:val="24"/>
           <w:highlight w:val="yellow"/>
         </w:rPr>
-        <w:t>Flow and Progression:</w:t>
+        <w:t>Functionality:</w:t>
       </w:r>
     </w:p>
     <w:p>
       <w:pPr>
         <w:numPr>
           <w:ilvl w:val="1"/>
-          <w:numId w:val="3"/>
-        </w:numPr>
-        <w:rPr>
-          <w:highlight w:val="yellow"/>
-        </w:rPr>
-      </w:pPr>
-      <w:r>
-        <w:rPr>
-          <w:color w:val="1F1F1F"/>
-          <w:sz w:val="24"/>
-          <w:szCs w:val="24"/>
-          <w:highlight w:val="yellow"/>
-        </w:rPr>
-        <w:t>Explain the flow and progression of the level, including how players move through the space and the pacing of challenges and rewards.</w:t>
-      </w:r>
-    </w:p>
-    <w:p>
-      <w:pPr>
-        <w:numPr>
-          <w:ilvl w:val="0"/>
-          <w:numId w:val="3"/>
+          <w:numId w:val="8"/>
+        </w:numPr>
+        <w:rPr>
+          <w:highlight w:val="yellow"/>
+        </w:rPr>
+      </w:pPr>
+      <w:r>
+        <w:rPr>
+          <w:color w:val="1F1F1F"/>
+          <w:sz w:val="24"/>
+          <w:szCs w:val="24"/>
+          <w:highlight w:val="yellow"/>
+        </w:rPr>
+        <w:t>Explain the functionality of each UI element, including how players interact with it and what information or actions it provides.</w:t>
+      </w:r>
+    </w:p>
+    <w:p>
+      <w:pPr>
+        <w:numPr>
+          <w:ilvl w:val="0"/>
+          <w:numId w:val="8"/>
         </w:numPr>
         <w:shd w:val="clear" w:color="auto" w:fill="FFFFFF"/>
         <w:rPr>
@@ -2728,34 +3130,34 @@
           <w:szCs w:val="24"/>
           <w:highlight w:val="yellow"/>
         </w:rPr>
-        <w:t>Environmental Design:</w:t>
+        <w:t>Visual Design:</w:t>
       </w:r>
     </w:p>
     <w:p>
       <w:pPr>
         <w:numPr>
           <w:ilvl w:val="1"/>
-          <w:numId w:val="3"/>
-        </w:numPr>
-        <w:rPr>
-          <w:highlight w:val="yellow"/>
-        </w:rPr>
-      </w:pPr>
-      <w:r>
-        <w:rPr>
-          <w:color w:val="1F1F1F"/>
-          <w:sz w:val="24"/>
-          <w:szCs w:val="24"/>
-          <w:highlight w:val="yellow"/>
-        </w:rPr>
-        <w:t>Discuss the visual and thematic elements of the level, including the art style, color palette, and any significant landmarks or environmental storytelling.</w:t>
-      </w:r>
-    </w:p>
-    <w:p>
-      <w:pPr>
-        <w:numPr>
-          <w:ilvl w:val="0"/>
-          <w:numId w:val="3"/>
+          <w:numId w:val="8"/>
+        </w:numPr>
+        <w:rPr>
+          <w:highlight w:val="yellow"/>
+        </w:rPr>
+      </w:pPr>
+      <w:r>
+        <w:rPr>
+          <w:color w:val="1F1F1F"/>
+          <w:sz w:val="24"/>
+          <w:szCs w:val="24"/>
+          <w:highlight w:val="yellow"/>
+        </w:rPr>
+        <w:t>Describe the visual style of the UI, including color schemes, typography, icons, and any thematic elements that tie it to the game world.</w:t>
+      </w:r>
+    </w:p>
+    <w:p>
+      <w:pPr>
+        <w:numPr>
+          <w:ilvl w:val="0"/>
+          <w:numId w:val="8"/>
         </w:numPr>
         <w:shd w:val="clear" w:color="auto" w:fill="FFFFFF"/>
         <w:rPr>
@@ -2769,34 +3171,34 @@
           <w:szCs w:val="24"/>
           <w:highlight w:val="yellow"/>
         </w:rPr>
-        <w:t>Gameplay Mechanics and Interactions:</w:t>
+        <w:t>User Flow:</w:t>
       </w:r>
     </w:p>
     <w:p>
       <w:pPr>
         <w:numPr>
           <w:ilvl w:val="1"/>
-          <w:numId w:val="3"/>
-        </w:numPr>
-        <w:rPr>
-          <w:highlight w:val="yellow"/>
-        </w:rPr>
-      </w:pPr>
-      <w:r>
-        <w:rPr>
-          <w:color w:val="1F1F1F"/>
-          <w:sz w:val="24"/>
-          <w:szCs w:val="24"/>
-          <w:highlight w:val="yellow"/>
-        </w:rPr>
-        <w:t>Detail the gameplay mechanics and interactions specific to the level, such as puzzles, platforming sections, combat encounters, or exploration areas.</w:t>
-      </w:r>
-    </w:p>
-    <w:p>
-      <w:pPr>
-        <w:numPr>
-          <w:ilvl w:val="0"/>
-          <w:numId w:val="3"/>
+          <w:numId w:val="8"/>
+        </w:numPr>
+        <w:rPr>
+          <w:highlight w:val="yellow"/>
+        </w:rPr>
+      </w:pPr>
+      <w:r>
+        <w:rPr>
+          <w:color w:val="1F1F1F"/>
+          <w:sz w:val="24"/>
+          <w:szCs w:val="24"/>
+          <w:highlight w:val="yellow"/>
+        </w:rPr>
+        <w:t>Detail the user flow, illustrating how players navigate through the UI, from the main menu to in-game HUD elements and other screens.</w:t>
+      </w:r>
+    </w:p>
+    <w:p>
+      <w:pPr>
+        <w:numPr>
+          <w:ilvl w:val="0"/>
+          <w:numId w:val="8"/>
         </w:numPr>
         <w:shd w:val="clear" w:color="auto" w:fill="FFFFFF"/>
         <w:rPr>
@@ -2810,34 +3212,34 @@
           <w:szCs w:val="24"/>
           <w:highlight w:val="yellow"/>
         </w:rPr>
-        <w:t>Enemy and NPC Placement:</w:t>
+        <w:t>Wireframes and Mockups:</w:t>
       </w:r>
     </w:p>
     <w:p>
       <w:pPr>
         <w:numPr>
           <w:ilvl w:val="1"/>
-          <w:numId w:val="3"/>
-        </w:numPr>
-        <w:rPr>
-          <w:highlight w:val="yellow"/>
-        </w:rPr>
-      </w:pPr>
-      <w:r>
-        <w:rPr>
-          <w:color w:val="1F1F1F"/>
-          <w:sz w:val="24"/>
-          <w:szCs w:val="24"/>
-          <w:highlight w:val="yellow"/>
-        </w:rPr>
-        <w:t>Describe the placement and behavior of enemies and NPCs within the level. Mention any scripted events or AI behavior patterns.</w:t>
-      </w:r>
-    </w:p>
-    <w:p>
-      <w:pPr>
-        <w:numPr>
-          <w:ilvl w:val="0"/>
-          <w:numId w:val="3"/>
+          <w:numId w:val="8"/>
+        </w:numPr>
+        <w:rPr>
+          <w:highlight w:val="yellow"/>
+        </w:rPr>
+      </w:pPr>
+      <w:r>
+        <w:rPr>
+          <w:color w:val="1F1F1F"/>
+          <w:sz w:val="24"/>
+          <w:szCs w:val="24"/>
+          <w:highlight w:val="yellow"/>
+        </w:rPr>
+        <w:t>Include wireframes and mockups to visually represent the layout and design of each UI element. These should be detailed enough to guide the development team in implementation.</w:t>
+      </w:r>
+    </w:p>
+    <w:p>
+      <w:pPr>
+        <w:numPr>
+          <w:ilvl w:val="0"/>
+          <w:numId w:val="8"/>
         </w:numPr>
         <w:shd w:val="clear" w:color="auto" w:fill="FFFFFF"/>
         <w:rPr>
@@ -2851,34 +3253,34 @@
           <w:szCs w:val="24"/>
           <w:highlight w:val="yellow"/>
         </w:rPr>
-        <w:t>Challenges and Obstacles:</w:t>
+        <w:t>Interactive Elements:</w:t>
       </w:r>
     </w:p>
     <w:p>
       <w:pPr>
         <w:numPr>
           <w:ilvl w:val="1"/>
-          <w:numId w:val="3"/>
-        </w:numPr>
-        <w:rPr>
-          <w:highlight w:val="yellow"/>
-        </w:rPr>
-      </w:pPr>
-      <w:r>
-        <w:rPr>
-          <w:color w:val="1F1F1F"/>
-          <w:sz w:val="24"/>
-          <w:szCs w:val="24"/>
-          <w:highlight w:val="yellow"/>
-        </w:rPr>
-        <w:t>Outline the main challenges and obstacles players will face in the level, including traps, puzzles, and environmental hazards.</w:t>
-      </w:r>
-    </w:p>
-    <w:p>
-      <w:pPr>
-        <w:numPr>
-          <w:ilvl w:val="0"/>
-          <w:numId w:val="3"/>
+          <w:numId w:val="8"/>
+        </w:numPr>
+        <w:rPr>
+          <w:highlight w:val="yellow"/>
+        </w:rPr>
+      </w:pPr>
+      <w:r>
+        <w:rPr>
+          <w:color w:val="1F1F1F"/>
+          <w:sz w:val="24"/>
+          <w:szCs w:val="24"/>
+          <w:highlight w:val="yellow"/>
+        </w:rPr>
+        <w:t>Describe any interactive elements, such as buttons, sliders, and text fields. Include details on their states (e.g., default, hover, clicked) and animations.</w:t>
+      </w:r>
+    </w:p>
+    <w:p>
+      <w:pPr>
+        <w:numPr>
+          <w:ilvl w:val="0"/>
+          <w:numId w:val="8"/>
         </w:numPr>
         <w:shd w:val="clear" w:color="auto" w:fill="FFFFFF"/>
         <w:rPr>
@@ -2892,34 +3294,34 @@
           <w:szCs w:val="24"/>
           <w:highlight w:val="yellow"/>
         </w:rPr>
-        <w:t>Rewards and Collectibles:</w:t>
+        <w:t>Accessibility Considerations:</w:t>
       </w:r>
     </w:p>
     <w:p>
       <w:pPr>
         <w:numPr>
           <w:ilvl w:val="1"/>
-          <w:numId w:val="3"/>
-        </w:numPr>
-        <w:rPr>
-          <w:highlight w:val="yellow"/>
-        </w:rPr>
-      </w:pPr>
-      <w:r>
-        <w:rPr>
-          <w:color w:val="1F1F1F"/>
-          <w:sz w:val="24"/>
-          <w:szCs w:val="24"/>
-          <w:highlight w:val="yellow"/>
-        </w:rPr>
-        <w:t>List the rewards and collectibles available in the level, such as power-ups, hidden items, and achievements.</w:t>
-      </w:r>
-    </w:p>
-    <w:p>
-      <w:pPr>
-        <w:numPr>
-          <w:ilvl w:val="0"/>
-          <w:numId w:val="3"/>
+          <w:numId w:val="8"/>
+        </w:numPr>
+        <w:rPr>
+          <w:highlight w:val="yellow"/>
+        </w:rPr>
+      </w:pPr>
+      <w:r>
+        <w:rPr>
+          <w:color w:val="1F1F1F"/>
+          <w:sz w:val="24"/>
+          <w:szCs w:val="24"/>
+          <w:highlight w:val="yellow"/>
+        </w:rPr>
+        <w:t>Discuss accessibility features, such as scalable text, colorblind modes, and keyboard/controller navigation, ensuring the game is accessible to a wider audience.</w:t>
+      </w:r>
+    </w:p>
+    <w:p>
+      <w:pPr>
+        <w:numPr>
+          <w:ilvl w:val="0"/>
+          <w:numId w:val="8"/>
         </w:numPr>
         <w:shd w:val="clear" w:color="auto" w:fill="FFFFFF"/>
         <w:rPr>
@@ -2933,27 +3335,69 @@
           <w:szCs w:val="24"/>
           <w:highlight w:val="yellow"/>
         </w:rPr>
-        <w:t>Visuals and Layouts:</w:t>
+        <w:t>Consistency and Usability:</w:t>
       </w:r>
     </w:p>
     <w:p>
       <w:pPr>
         <w:numPr>
           <w:ilvl w:val="1"/>
-          <w:numId w:val="3"/>
-        </w:numPr>
-        <w:rPr>
-          <w:highlight w:val="yellow"/>
-        </w:rPr>
-      </w:pPr>
-      <w:r>
-        <w:rPr>
-          <w:color w:val="1F1F1F"/>
-          <w:sz w:val="24"/>
-          <w:szCs w:val="24"/>
-          <w:highlight w:val="yellow"/>
-        </w:rPr>
-        <w:t>Include maps, diagrams, and concept art to visually represent the level's layout and key elements.</w:t>
+          <w:numId w:val="8"/>
+        </w:numPr>
+        <w:rPr>
+          <w:highlight w:val="yellow"/>
+        </w:rPr>
+      </w:pPr>
+      <w:r>
+        <w:rPr>
+          <w:color w:val="1F1F1F"/>
+          <w:sz w:val="24"/>
+          <w:szCs w:val="24"/>
+          <w:highlight w:val="yellow"/>
+        </w:rPr>
+        <w:t>Emphasize the importance of consistency and usability in the UI design. Explain how the design ensures a smooth and intuitive user experience.</w:t>
+      </w:r>
+    </w:p>
+    <w:p>
+      <w:pPr>
+        <w:numPr>
+          <w:ilvl w:val="0"/>
+          <w:numId w:val="8"/>
+        </w:numPr>
+        <w:shd w:val="clear" w:color="auto" w:fill="FFFFFF"/>
+        <w:rPr>
+          <w:highlight w:val="yellow"/>
+        </w:rPr>
+      </w:pPr>
+      <w:r>
+        <w:rPr>
+          <w:color w:val="1F1F1F"/>
+          <w:sz w:val="24"/>
+          <w:szCs w:val="24"/>
+          <w:highlight w:val="yellow"/>
+        </w:rPr>
+        <w:lastRenderedPageBreak/>
+        <w:t>Feedback and Testing:</w:t>
+      </w:r>
+    </w:p>
+    <w:p>
+      <w:pPr>
+        <w:numPr>
+          <w:ilvl w:val="1"/>
+          <w:numId w:val="8"/>
+        </w:numPr>
+        <w:rPr>
+          <w:highlight w:val="yellow"/>
+        </w:rPr>
+      </w:pPr>
+      <w:r>
+        <w:rPr>
+          <w:color w:val="1F1F1F"/>
+          <w:sz w:val="24"/>
+          <w:szCs w:val="24"/>
+          <w:highlight w:val="yellow"/>
+        </w:rPr>
+        <w:t>Outline plans for user feedback and testing to iterate and improve the UI based on player responses and usability tests.</w:t>
       </w:r>
     </w:p>
     <w:p/>
@@ -2967,11 +3411,11 @@
       <w:pPr>
         <w:pStyle w:val="Heading1"/>
       </w:pPr>
-      <w:bookmarkStart w:id="25" w:name="_2xcytpi" w:colFirst="0" w:colLast="0"/>
-      <w:bookmarkEnd w:id="25"/>
+      <w:bookmarkStart w:id="24" w:name="_3whwml4" w:colFirst="0" w:colLast="0"/>
+      <w:bookmarkEnd w:id="24"/>
       <w:r>
         <w:lastRenderedPageBreak/>
-        <w:t>User Interface</w:t>
+        <w:t>Player Experience</w:t>
       </w:r>
     </w:p>
     <w:p>
@@ -2991,7 +3435,7 @@
           <w:szCs w:val="24"/>
           <w:highlight w:val="yellow"/>
         </w:rPr>
-        <w:t>When writing about the user interface (UI) in a game design document (GDD), a game designer should provide detailed and organized information about the layout, functionality, and visual design of the game's UI elements. This section should help the development team understand how the UI will look, how it will function, and how it will enhance the player's experience. Here’s how to effectively write about the UI in a GDD:</w:t>
+        <w:t>When writing about the player experience in a game design document (GDD), game designers should focus on describing the intended emotional, psychological, and sensory experiences that players will have while playing the game. This section should encompass the overall feel of the game, how players will interact with it, and the memorable moments and emotions that the game aims to evoke. Here’s how to effectively write about the player experience in a GDD:</w:t>
       </w:r>
     </w:p>
     <w:p>
@@ -3009,485 +3453,8 @@
           <w:highlight w:val="yellow"/>
         </w:rPr>
       </w:pPr>
-      <w:bookmarkStart w:id="26" w:name="_np0ljatbk8bo" w:colFirst="0" w:colLast="0"/>
-      <w:bookmarkEnd w:id="26"/>
-      <w:r>
-        <w:rPr>
-          <w:b/>
-          <w:color w:val="1F1F1F"/>
-          <w:sz w:val="26"/>
-          <w:szCs w:val="26"/>
-          <w:highlight w:val="yellow"/>
-        </w:rPr>
-        <w:t>Steps to Writing About the User Interface</w:t>
-      </w:r>
-    </w:p>
-    <w:p>
-      <w:pPr>
-        <w:numPr>
-          <w:ilvl w:val="0"/>
-          <w:numId w:val="8"/>
-        </w:numPr>
-        <w:shd w:val="clear" w:color="auto" w:fill="FFFFFF"/>
-        <w:rPr>
-          <w:highlight w:val="yellow"/>
-        </w:rPr>
-      </w:pPr>
-      <w:r>
-        <w:rPr>
-          <w:color w:val="1F1F1F"/>
-          <w:sz w:val="24"/>
-          <w:szCs w:val="24"/>
-          <w:highlight w:val="yellow"/>
-        </w:rPr>
-        <w:t>Overview of the UI:</w:t>
-      </w:r>
-    </w:p>
-    <w:p>
-      <w:pPr>
-        <w:numPr>
-          <w:ilvl w:val="1"/>
-          <w:numId w:val="8"/>
-        </w:numPr>
-        <w:rPr>
-          <w:highlight w:val="yellow"/>
-        </w:rPr>
-      </w:pPr>
-      <w:r>
-        <w:rPr>
-          <w:color w:val="1F1F1F"/>
-          <w:sz w:val="24"/>
-          <w:szCs w:val="24"/>
-          <w:highlight w:val="yellow"/>
-        </w:rPr>
-        <w:t>Provide a general overview of the UI design philosophy, including its goals (e.g., usability, accessibility, aesthetics) and how it fits into the overall game design.</w:t>
-      </w:r>
-    </w:p>
-    <w:p>
-      <w:pPr>
-        <w:numPr>
-          <w:ilvl w:val="0"/>
-          <w:numId w:val="8"/>
-        </w:numPr>
-        <w:shd w:val="clear" w:color="auto" w:fill="FFFFFF"/>
-        <w:rPr>
-          <w:highlight w:val="yellow"/>
-        </w:rPr>
-      </w:pPr>
-      <w:r>
-        <w:rPr>
-          <w:color w:val="1F1F1F"/>
-          <w:sz w:val="24"/>
-          <w:szCs w:val="24"/>
-          <w:highlight w:val="yellow"/>
-        </w:rPr>
-        <w:t>UI Elements and Layouts:</w:t>
-      </w:r>
-    </w:p>
-    <w:p>
-      <w:pPr>
-        <w:numPr>
-          <w:ilvl w:val="1"/>
-          <w:numId w:val="8"/>
-        </w:numPr>
-        <w:rPr>
-          <w:highlight w:val="yellow"/>
-        </w:rPr>
-      </w:pPr>
-      <w:r>
-        <w:rPr>
-          <w:color w:val="1F1F1F"/>
-          <w:sz w:val="24"/>
-          <w:szCs w:val="24"/>
-          <w:highlight w:val="yellow"/>
-        </w:rPr>
-        <w:t>List and describe all the major UI elements, such as menus, HUD (heads-up display), inventory screens, and dialogue boxes. Provide details on their layout and placement on the screen.</w:t>
-      </w:r>
-    </w:p>
-    <w:p>
-      <w:pPr>
-        <w:numPr>
-          <w:ilvl w:val="0"/>
-          <w:numId w:val="8"/>
-        </w:numPr>
-        <w:shd w:val="clear" w:color="auto" w:fill="FFFFFF"/>
-        <w:rPr>
-          <w:highlight w:val="yellow"/>
-        </w:rPr>
-      </w:pPr>
-      <w:r>
-        <w:rPr>
-          <w:color w:val="1F1F1F"/>
-          <w:sz w:val="24"/>
-          <w:szCs w:val="24"/>
-          <w:highlight w:val="yellow"/>
-        </w:rPr>
-        <w:t>Functionality:</w:t>
-      </w:r>
-    </w:p>
-    <w:p>
-      <w:pPr>
-        <w:numPr>
-          <w:ilvl w:val="1"/>
-          <w:numId w:val="8"/>
-        </w:numPr>
-        <w:rPr>
-          <w:highlight w:val="yellow"/>
-        </w:rPr>
-      </w:pPr>
-      <w:r>
-        <w:rPr>
-          <w:color w:val="1F1F1F"/>
-          <w:sz w:val="24"/>
-          <w:szCs w:val="24"/>
-          <w:highlight w:val="yellow"/>
-        </w:rPr>
-        <w:t>Explain the functionality of each UI element, including how players interact with it and what information or actions it provides.</w:t>
-      </w:r>
-    </w:p>
-    <w:p>
-      <w:pPr>
-        <w:numPr>
-          <w:ilvl w:val="0"/>
-          <w:numId w:val="8"/>
-        </w:numPr>
-        <w:shd w:val="clear" w:color="auto" w:fill="FFFFFF"/>
-        <w:rPr>
-          <w:highlight w:val="yellow"/>
-        </w:rPr>
-      </w:pPr>
-      <w:r>
-        <w:rPr>
-          <w:color w:val="1F1F1F"/>
-          <w:sz w:val="24"/>
-          <w:szCs w:val="24"/>
-          <w:highlight w:val="yellow"/>
-        </w:rPr>
-        <w:t>Visual Design:</w:t>
-      </w:r>
-    </w:p>
-    <w:p>
-      <w:pPr>
-        <w:numPr>
-          <w:ilvl w:val="1"/>
-          <w:numId w:val="8"/>
-        </w:numPr>
-        <w:rPr>
-          <w:highlight w:val="yellow"/>
-        </w:rPr>
-      </w:pPr>
-      <w:r>
-        <w:rPr>
-          <w:color w:val="1F1F1F"/>
-          <w:sz w:val="24"/>
-          <w:szCs w:val="24"/>
-          <w:highlight w:val="yellow"/>
-        </w:rPr>
-        <w:t>Describe the visual style of the UI, including color schemes, typography, icons, and any thematic elements that tie it to the game world.</w:t>
-      </w:r>
-    </w:p>
-    <w:p>
-      <w:pPr>
-        <w:numPr>
-          <w:ilvl w:val="0"/>
-          <w:numId w:val="8"/>
-        </w:numPr>
-        <w:shd w:val="clear" w:color="auto" w:fill="FFFFFF"/>
-        <w:rPr>
-          <w:highlight w:val="yellow"/>
-        </w:rPr>
-      </w:pPr>
-      <w:r>
-        <w:rPr>
-          <w:color w:val="1F1F1F"/>
-          <w:sz w:val="24"/>
-          <w:szCs w:val="24"/>
-          <w:highlight w:val="yellow"/>
-        </w:rPr>
-        <w:t>User Flow:</w:t>
-      </w:r>
-    </w:p>
-    <w:p>
-      <w:pPr>
-        <w:numPr>
-          <w:ilvl w:val="1"/>
-          <w:numId w:val="8"/>
-        </w:numPr>
-        <w:rPr>
-          <w:highlight w:val="yellow"/>
-        </w:rPr>
-      </w:pPr>
-      <w:r>
-        <w:rPr>
-          <w:color w:val="1F1F1F"/>
-          <w:sz w:val="24"/>
-          <w:szCs w:val="24"/>
-          <w:highlight w:val="yellow"/>
-        </w:rPr>
-        <w:t>Detail the user flow, illustrating how players navigate through the UI, from the main menu to in-game HUD elements and other screens.</w:t>
-      </w:r>
-    </w:p>
-    <w:p>
-      <w:pPr>
-        <w:numPr>
-          <w:ilvl w:val="0"/>
-          <w:numId w:val="8"/>
-        </w:numPr>
-        <w:shd w:val="clear" w:color="auto" w:fill="FFFFFF"/>
-        <w:rPr>
-          <w:highlight w:val="yellow"/>
-        </w:rPr>
-      </w:pPr>
-      <w:r>
-        <w:rPr>
-          <w:color w:val="1F1F1F"/>
-          <w:sz w:val="24"/>
-          <w:szCs w:val="24"/>
-          <w:highlight w:val="yellow"/>
-        </w:rPr>
-        <w:t>Wireframes and Mockups:</w:t>
-      </w:r>
-    </w:p>
-    <w:p>
-      <w:pPr>
-        <w:numPr>
-          <w:ilvl w:val="1"/>
-          <w:numId w:val="8"/>
-        </w:numPr>
-        <w:rPr>
-          <w:highlight w:val="yellow"/>
-        </w:rPr>
-      </w:pPr>
-      <w:r>
-        <w:rPr>
-          <w:color w:val="1F1F1F"/>
-          <w:sz w:val="24"/>
-          <w:szCs w:val="24"/>
-          <w:highlight w:val="yellow"/>
-        </w:rPr>
-        <w:t>Include wireframes and mockups to visually represent the layout and design of each UI element. These should be detailed enough to guide the development team in implementation.</w:t>
-      </w:r>
-    </w:p>
-    <w:p>
-      <w:pPr>
-        <w:numPr>
-          <w:ilvl w:val="0"/>
-          <w:numId w:val="8"/>
-        </w:numPr>
-        <w:shd w:val="clear" w:color="auto" w:fill="FFFFFF"/>
-        <w:rPr>
-          <w:highlight w:val="yellow"/>
-        </w:rPr>
-      </w:pPr>
-      <w:r>
-        <w:rPr>
-          <w:color w:val="1F1F1F"/>
-          <w:sz w:val="24"/>
-          <w:szCs w:val="24"/>
-          <w:highlight w:val="yellow"/>
-        </w:rPr>
-        <w:t>Interactive Elements:</w:t>
-      </w:r>
-    </w:p>
-    <w:p>
-      <w:pPr>
-        <w:numPr>
-          <w:ilvl w:val="1"/>
-          <w:numId w:val="8"/>
-        </w:numPr>
-        <w:rPr>
-          <w:highlight w:val="yellow"/>
-        </w:rPr>
-      </w:pPr>
-      <w:r>
-        <w:rPr>
-          <w:color w:val="1F1F1F"/>
-          <w:sz w:val="24"/>
-          <w:szCs w:val="24"/>
-          <w:highlight w:val="yellow"/>
-        </w:rPr>
-        <w:t>Describe any interactive elements, such as buttons, sliders, and text fields. Include details on their states (e.g., default, hover, clicked) and animations.</w:t>
-      </w:r>
-    </w:p>
-    <w:p>
-      <w:pPr>
-        <w:numPr>
-          <w:ilvl w:val="0"/>
-          <w:numId w:val="8"/>
-        </w:numPr>
-        <w:shd w:val="clear" w:color="auto" w:fill="FFFFFF"/>
-        <w:rPr>
-          <w:highlight w:val="yellow"/>
-        </w:rPr>
-      </w:pPr>
-      <w:r>
-        <w:rPr>
-          <w:color w:val="1F1F1F"/>
-          <w:sz w:val="24"/>
-          <w:szCs w:val="24"/>
-          <w:highlight w:val="yellow"/>
-        </w:rPr>
-        <w:t>Accessibility Considerations:</w:t>
-      </w:r>
-    </w:p>
-    <w:p>
-      <w:pPr>
-        <w:numPr>
-          <w:ilvl w:val="1"/>
-          <w:numId w:val="8"/>
-        </w:numPr>
-        <w:rPr>
-          <w:highlight w:val="yellow"/>
-        </w:rPr>
-      </w:pPr>
-      <w:r>
-        <w:rPr>
-          <w:color w:val="1F1F1F"/>
-          <w:sz w:val="24"/>
-          <w:szCs w:val="24"/>
-          <w:highlight w:val="yellow"/>
-        </w:rPr>
-        <w:t>Discuss accessibility features, such as scalable text, colorblind modes, and keyboard/controller navigation, ensuring the game is accessible to a wider audience.</w:t>
-      </w:r>
-    </w:p>
-    <w:p>
-      <w:pPr>
-        <w:numPr>
-          <w:ilvl w:val="0"/>
-          <w:numId w:val="8"/>
-        </w:numPr>
-        <w:shd w:val="clear" w:color="auto" w:fill="FFFFFF"/>
-        <w:rPr>
-          <w:highlight w:val="yellow"/>
-        </w:rPr>
-      </w:pPr>
-      <w:r>
-        <w:rPr>
-          <w:color w:val="1F1F1F"/>
-          <w:sz w:val="24"/>
-          <w:szCs w:val="24"/>
-          <w:highlight w:val="yellow"/>
-        </w:rPr>
-        <w:t>Consistency and Usability:</w:t>
-      </w:r>
-    </w:p>
-    <w:p>
-      <w:pPr>
-        <w:numPr>
-          <w:ilvl w:val="1"/>
-          <w:numId w:val="8"/>
-        </w:numPr>
-        <w:rPr>
-          <w:highlight w:val="yellow"/>
-        </w:rPr>
-      </w:pPr>
-      <w:r>
-        <w:rPr>
-          <w:color w:val="1F1F1F"/>
-          <w:sz w:val="24"/>
-          <w:szCs w:val="24"/>
-          <w:highlight w:val="yellow"/>
-        </w:rPr>
-        <w:t>Emphasize the importance of consistency and usability in the UI design. Explain how the design ensures a smooth and intuitive user experience.</w:t>
-      </w:r>
-    </w:p>
-    <w:p>
-      <w:pPr>
-        <w:numPr>
-          <w:ilvl w:val="0"/>
-          <w:numId w:val="8"/>
-        </w:numPr>
-        <w:shd w:val="clear" w:color="auto" w:fill="FFFFFF"/>
-        <w:rPr>
-          <w:highlight w:val="yellow"/>
-        </w:rPr>
-      </w:pPr>
-      <w:r>
-        <w:rPr>
-          <w:color w:val="1F1F1F"/>
-          <w:sz w:val="24"/>
-          <w:szCs w:val="24"/>
-          <w:highlight w:val="yellow"/>
-        </w:rPr>
-        <w:lastRenderedPageBreak/>
-        <w:t>Feedback and Testing:</w:t>
-      </w:r>
-    </w:p>
-    <w:p>
-      <w:pPr>
-        <w:numPr>
-          <w:ilvl w:val="1"/>
-          <w:numId w:val="8"/>
-        </w:numPr>
-        <w:rPr>
-          <w:highlight w:val="yellow"/>
-        </w:rPr>
-      </w:pPr>
-      <w:r>
-        <w:rPr>
-          <w:color w:val="1F1F1F"/>
-          <w:sz w:val="24"/>
-          <w:szCs w:val="24"/>
-          <w:highlight w:val="yellow"/>
-        </w:rPr>
-        <w:t>Outline plans for user feedback and testing to iterate and improve the UI based on player responses and usability tests.</w:t>
-      </w:r>
-    </w:p>
-    <w:p/>
-    <w:p/>
-    <w:p>
-      <w:r>
-        <w:br w:type="page"/>
-      </w:r>
-    </w:p>
-    <w:p>
-      <w:pPr>
-        <w:pStyle w:val="Heading1"/>
-      </w:pPr>
-      <w:bookmarkStart w:id="27" w:name="_3whwml4" w:colFirst="0" w:colLast="0"/>
-      <w:bookmarkEnd w:id="27"/>
-      <w:r>
-        <w:lastRenderedPageBreak/>
-        <w:t>Player Experience</w:t>
-      </w:r>
-    </w:p>
-    <w:p>
-      <w:pPr>
-        <w:shd w:val="clear" w:color="auto" w:fill="FFFFFF"/>
-        <w:rPr>
-          <w:color w:val="1F1F1F"/>
-          <w:sz w:val="24"/>
-          <w:szCs w:val="24"/>
-          <w:highlight w:val="yellow"/>
-        </w:rPr>
-      </w:pPr>
-      <w:r>
-        <w:rPr>
-          <w:color w:val="1F1F1F"/>
-          <w:sz w:val="24"/>
-          <w:szCs w:val="24"/>
-          <w:highlight w:val="yellow"/>
-        </w:rPr>
-        <w:t>When writing about the player experience in a game design document (GDD), game designers should focus on describing the intended emotional, psychological, and sensory experiences that players will have while playing the game. This section should encompass the overall feel of the game, how players will interact with it, and the memorable moments and emotions that the game aims to evoke. Here’s how to effectively write about the player experience in a GDD:</w:t>
-      </w:r>
-    </w:p>
-    <w:p>
-      <w:pPr>
-        <w:pStyle w:val="Heading3"/>
-        <w:keepNext w:val="0"/>
-        <w:keepLines w:val="0"/>
-        <w:shd w:val="clear" w:color="auto" w:fill="FFFFFF"/>
-        <w:spacing w:before="0"/>
-        <w:rPr>
-          <w:b/>
-          <w:color w:val="1F1F1F"/>
-          <w:sz w:val="26"/>
-          <w:szCs w:val="26"/>
-          <w:highlight w:val="yellow"/>
-        </w:rPr>
-      </w:pPr>
-      <w:bookmarkStart w:id="28" w:name="_u3ukrg3jpowz" w:colFirst="0" w:colLast="0"/>
-      <w:bookmarkEnd w:id="28"/>
+      <w:bookmarkStart w:id="25" w:name="_u3ukrg3jpowz" w:colFirst="0" w:colLast="0"/>
+      <w:bookmarkEnd w:id="25"/>
       <w:r>
         <w:rPr>
           <w:b/>
@@ -4048,6 +4015,184 @@
     </w:lvl>
   </w:abstractNum>
   <w:abstractNum w:abstractNumId="2" w15:restartNumberingAfterBreak="0">
+    <w:nsid w:val="1F6E6733"/>
+    <w:multiLevelType w:val="hybridMultilevel"/>
+    <w:tmpl w:val="0E90F056"/>
+    <w:lvl w:ilvl="0" w:tplc="0409000F">
+      <w:start w:val="1"/>
+      <w:numFmt w:val="decimal"/>
+      <w:lvlText w:val="%1."/>
+      <w:lvlJc w:val="left"/>
+      <w:pPr>
+        <w:ind w:left="720" w:hanging="360"/>
+      </w:pPr>
+      <w:rPr>
+        <w:rFonts w:hint="default"/>
+      </w:rPr>
+    </w:lvl>
+    <w:lvl w:ilvl="1" w:tplc="04090019" w:tentative="1">
+      <w:start w:val="1"/>
+      <w:numFmt w:val="lowerLetter"/>
+      <w:lvlText w:val="%2."/>
+      <w:lvlJc w:val="left"/>
+      <w:pPr>
+        <w:ind w:left="1440" w:hanging="360"/>
+      </w:pPr>
+    </w:lvl>
+    <w:lvl w:ilvl="2" w:tplc="0409001B" w:tentative="1">
+      <w:start w:val="1"/>
+      <w:numFmt w:val="lowerRoman"/>
+      <w:lvlText w:val="%3."/>
+      <w:lvlJc w:val="right"/>
+      <w:pPr>
+        <w:ind w:left="2160" w:hanging="180"/>
+      </w:pPr>
+    </w:lvl>
+    <w:lvl w:ilvl="3" w:tplc="0409000F" w:tentative="1">
+      <w:start w:val="1"/>
+      <w:numFmt w:val="decimal"/>
+      <w:lvlText w:val="%4."/>
+      <w:lvlJc w:val="left"/>
+      <w:pPr>
+        <w:ind w:left="2880" w:hanging="360"/>
+      </w:pPr>
+    </w:lvl>
+    <w:lvl w:ilvl="4" w:tplc="04090019" w:tentative="1">
+      <w:start w:val="1"/>
+      <w:numFmt w:val="lowerLetter"/>
+      <w:lvlText w:val="%5."/>
+      <w:lvlJc w:val="left"/>
+      <w:pPr>
+        <w:ind w:left="3600" w:hanging="360"/>
+      </w:pPr>
+    </w:lvl>
+    <w:lvl w:ilvl="5" w:tplc="0409001B" w:tentative="1">
+      <w:start w:val="1"/>
+      <w:numFmt w:val="lowerRoman"/>
+      <w:lvlText w:val="%6."/>
+      <w:lvlJc w:val="right"/>
+      <w:pPr>
+        <w:ind w:left="4320" w:hanging="180"/>
+      </w:pPr>
+    </w:lvl>
+    <w:lvl w:ilvl="6" w:tplc="0409000F" w:tentative="1">
+      <w:start w:val="1"/>
+      <w:numFmt w:val="decimal"/>
+      <w:lvlText w:val="%7."/>
+      <w:lvlJc w:val="left"/>
+      <w:pPr>
+        <w:ind w:left="5040" w:hanging="360"/>
+      </w:pPr>
+    </w:lvl>
+    <w:lvl w:ilvl="7" w:tplc="04090019" w:tentative="1">
+      <w:start w:val="1"/>
+      <w:numFmt w:val="lowerLetter"/>
+      <w:lvlText w:val="%8."/>
+      <w:lvlJc w:val="left"/>
+      <w:pPr>
+        <w:ind w:left="5760" w:hanging="360"/>
+      </w:pPr>
+    </w:lvl>
+    <w:lvl w:ilvl="8" w:tplc="0409001B" w:tentative="1">
+      <w:start w:val="1"/>
+      <w:numFmt w:val="lowerRoman"/>
+      <w:lvlText w:val="%9."/>
+      <w:lvlJc w:val="right"/>
+      <w:pPr>
+        <w:ind w:left="6480" w:hanging="180"/>
+      </w:pPr>
+    </w:lvl>
+  </w:abstractNum>
+  <w:abstractNum w:abstractNumId="3" w15:restartNumberingAfterBreak="0">
+    <w:nsid w:val="202C6595"/>
+    <w:multiLevelType w:val="hybridMultilevel"/>
+    <w:tmpl w:val="512A32C0"/>
+    <w:lvl w:ilvl="0" w:tplc="0409000F">
+      <w:start w:val="1"/>
+      <w:numFmt w:val="decimal"/>
+      <w:lvlText w:val="%1."/>
+      <w:lvlJc w:val="left"/>
+      <w:pPr>
+        <w:ind w:left="720" w:hanging="360"/>
+      </w:pPr>
+      <w:rPr>
+        <w:rFonts w:hint="default"/>
+      </w:rPr>
+    </w:lvl>
+    <w:lvl w:ilvl="1" w:tplc="04090019" w:tentative="1">
+      <w:start w:val="1"/>
+      <w:numFmt w:val="lowerLetter"/>
+      <w:lvlText w:val="%2."/>
+      <w:lvlJc w:val="left"/>
+      <w:pPr>
+        <w:ind w:left="1440" w:hanging="360"/>
+      </w:pPr>
+    </w:lvl>
+    <w:lvl w:ilvl="2" w:tplc="0409001B" w:tentative="1">
+      <w:start w:val="1"/>
+      <w:numFmt w:val="lowerRoman"/>
+      <w:lvlText w:val="%3."/>
+      <w:lvlJc w:val="right"/>
+      <w:pPr>
+        <w:ind w:left="2160" w:hanging="180"/>
+      </w:pPr>
+    </w:lvl>
+    <w:lvl w:ilvl="3" w:tplc="0409000F" w:tentative="1">
+      <w:start w:val="1"/>
+      <w:numFmt w:val="decimal"/>
+      <w:lvlText w:val="%4."/>
+      <w:lvlJc w:val="left"/>
+      <w:pPr>
+        <w:ind w:left="2880" w:hanging="360"/>
+      </w:pPr>
+    </w:lvl>
+    <w:lvl w:ilvl="4" w:tplc="04090019" w:tentative="1">
+      <w:start w:val="1"/>
+      <w:numFmt w:val="lowerLetter"/>
+      <w:lvlText w:val="%5."/>
+      <w:lvlJc w:val="left"/>
+      <w:pPr>
+        <w:ind w:left="3600" w:hanging="360"/>
+      </w:pPr>
+    </w:lvl>
+    <w:lvl w:ilvl="5" w:tplc="0409001B" w:tentative="1">
+      <w:start w:val="1"/>
+      <w:numFmt w:val="lowerRoman"/>
+      <w:lvlText w:val="%6."/>
+      <w:lvlJc w:val="right"/>
+      <w:pPr>
+        <w:ind w:left="4320" w:hanging="180"/>
+      </w:pPr>
+    </w:lvl>
+    <w:lvl w:ilvl="6" w:tplc="0409000F" w:tentative="1">
+      <w:start w:val="1"/>
+      <w:numFmt w:val="decimal"/>
+      <w:lvlText w:val="%7."/>
+      <w:lvlJc w:val="left"/>
+      <w:pPr>
+        <w:ind w:left="5040" w:hanging="360"/>
+      </w:pPr>
+    </w:lvl>
+    <w:lvl w:ilvl="7" w:tplc="04090019" w:tentative="1">
+      <w:start w:val="1"/>
+      <w:numFmt w:val="lowerLetter"/>
+      <w:lvlText w:val="%8."/>
+      <w:lvlJc w:val="left"/>
+      <w:pPr>
+        <w:ind w:left="5760" w:hanging="360"/>
+      </w:pPr>
+    </w:lvl>
+    <w:lvl w:ilvl="8" w:tplc="0409001B" w:tentative="1">
+      <w:start w:val="1"/>
+      <w:numFmt w:val="lowerRoman"/>
+      <w:lvlText w:val="%9."/>
+      <w:lvlJc w:val="right"/>
+      <w:pPr>
+        <w:ind w:left="6480" w:hanging="180"/>
+      </w:pPr>
+    </w:lvl>
+  </w:abstractNum>
+  <w:abstractNum w:abstractNumId="4" w15:restartNumberingAfterBreak="0">
     <w:nsid w:val="2336187F"/>
     <w:multiLevelType w:val="multilevel"/>
     <w:tmpl w:val="0EA41AC8"/>
@@ -4168,7 +4313,7 @@
       </w:rPr>
     </w:lvl>
   </w:abstractNum>
-  <w:abstractNum w:abstractNumId="3" w15:restartNumberingAfterBreak="0">
+  <w:abstractNum w:abstractNumId="5" w15:restartNumberingAfterBreak="0">
     <w:nsid w:val="2BC02D85"/>
     <w:multiLevelType w:val="multilevel"/>
     <w:tmpl w:val="E9669FF6"/>
@@ -4289,7 +4434,7 @@
       </w:rPr>
     </w:lvl>
   </w:abstractNum>
-  <w:abstractNum w:abstractNumId="4" w15:restartNumberingAfterBreak="0">
+  <w:abstractNum w:abstractNumId="6" w15:restartNumberingAfterBreak="0">
     <w:nsid w:val="2C572FB5"/>
     <w:multiLevelType w:val="multilevel"/>
     <w:tmpl w:val="E1B80494"/>
@@ -4410,7 +4555,96 @@
       </w:rPr>
     </w:lvl>
   </w:abstractNum>
-  <w:abstractNum w:abstractNumId="5" w15:restartNumberingAfterBreak="0">
+  <w:abstractNum w:abstractNumId="7" w15:restartNumberingAfterBreak="0">
+    <w:nsid w:val="2FF15BF9"/>
+    <w:multiLevelType w:val="hybridMultilevel"/>
+    <w:tmpl w:val="3D2C2666"/>
+    <w:lvl w:ilvl="0" w:tplc="0409000F">
+      <w:start w:val="1"/>
+      <w:numFmt w:val="decimal"/>
+      <w:lvlText w:val="%1."/>
+      <w:lvlJc w:val="left"/>
+      <w:pPr>
+        <w:ind w:left="720" w:hanging="360"/>
+      </w:pPr>
+      <w:rPr>
+        <w:rFonts w:hint="default"/>
+      </w:rPr>
+    </w:lvl>
+    <w:lvl w:ilvl="1" w:tplc="04090019" w:tentative="1">
+      <w:start w:val="1"/>
+      <w:numFmt w:val="lowerLetter"/>
+      <w:lvlText w:val="%2."/>
+      <w:lvlJc w:val="left"/>
+      <w:pPr>
+        <w:ind w:left="1440" w:hanging="360"/>
+      </w:pPr>
+    </w:lvl>
+    <w:lvl w:ilvl="2" w:tplc="0409001B" w:tentative="1">
+      <w:start w:val="1"/>
+      <w:numFmt w:val="lowerRoman"/>
+      <w:lvlText w:val="%3."/>
+      <w:lvlJc w:val="right"/>
+      <w:pPr>
+        <w:ind w:left="2160" w:hanging="180"/>
+      </w:pPr>
+    </w:lvl>
+    <w:lvl w:ilvl="3" w:tplc="0409000F" w:tentative="1">
+      <w:start w:val="1"/>
+      <w:numFmt w:val="decimal"/>
+      <w:lvlText w:val="%4."/>
+      <w:lvlJc w:val="left"/>
+      <w:pPr>
+        <w:ind w:left="2880" w:hanging="360"/>
+      </w:pPr>
+    </w:lvl>
+    <w:lvl w:ilvl="4" w:tplc="04090019" w:tentative="1">
+      <w:start w:val="1"/>
+      <w:numFmt w:val="lowerLetter"/>
+      <w:lvlText w:val="%5."/>
+      <w:lvlJc w:val="left"/>
+      <w:pPr>
+        <w:ind w:left="3600" w:hanging="360"/>
+      </w:pPr>
+    </w:lvl>
+    <w:lvl w:ilvl="5" w:tplc="0409001B" w:tentative="1">
+      <w:start w:val="1"/>
+      <w:numFmt w:val="lowerRoman"/>
+      <w:lvlText w:val="%6."/>
+      <w:lvlJc w:val="right"/>
+      <w:pPr>
+        <w:ind w:left="4320" w:hanging="180"/>
+      </w:pPr>
+    </w:lvl>
+    <w:lvl w:ilvl="6" w:tplc="0409000F" w:tentative="1">
+      <w:start w:val="1"/>
+      <w:numFmt w:val="decimal"/>
+      <w:lvlText w:val="%7."/>
+      <w:lvlJc w:val="left"/>
+      <w:pPr>
+        <w:ind w:left="5040" w:hanging="360"/>
+      </w:pPr>
+    </w:lvl>
+    <w:lvl w:ilvl="7" w:tplc="04090019" w:tentative="1">
+      <w:start w:val="1"/>
+      <w:numFmt w:val="lowerLetter"/>
+      <w:lvlText w:val="%8."/>
+      <w:lvlJc w:val="left"/>
+      <w:pPr>
+        <w:ind w:left="5760" w:hanging="360"/>
+      </w:pPr>
+    </w:lvl>
+    <w:lvl w:ilvl="8" w:tplc="0409001B" w:tentative="1">
+      <w:start w:val="1"/>
+      <w:numFmt w:val="lowerRoman"/>
+      <w:lvlText w:val="%9."/>
+      <w:lvlJc w:val="right"/>
+      <w:pPr>
+        <w:ind w:left="6480" w:hanging="180"/>
+      </w:pPr>
+    </w:lvl>
+  </w:abstractNum>
+  <w:abstractNum w:abstractNumId="8" w15:restartNumberingAfterBreak="0">
     <w:nsid w:val="30BA1D22"/>
     <w:multiLevelType w:val="multilevel"/>
     <w:tmpl w:val="9D241D00"/>
@@ -4531,7 +4765,96 @@
       </w:rPr>
     </w:lvl>
   </w:abstractNum>
-  <w:abstractNum w:abstractNumId="6" w15:restartNumberingAfterBreak="0">
+  <w:abstractNum w:abstractNumId="9" w15:restartNumberingAfterBreak="0">
+    <w:nsid w:val="39B16A71"/>
+    <w:multiLevelType w:val="hybridMultilevel"/>
+    <w:tmpl w:val="7A66171C"/>
+    <w:lvl w:ilvl="0" w:tplc="0409000F">
+      <w:start w:val="1"/>
+      <w:numFmt w:val="decimal"/>
+      <w:lvlText w:val="%1."/>
+      <w:lvlJc w:val="left"/>
+      <w:pPr>
+        <w:ind w:left="720" w:hanging="360"/>
+      </w:pPr>
+      <w:rPr>
+        <w:rFonts w:hint="default"/>
+      </w:rPr>
+    </w:lvl>
+    <w:lvl w:ilvl="1" w:tplc="04090019" w:tentative="1">
+      <w:start w:val="1"/>
+      <w:numFmt w:val="lowerLetter"/>
+      <w:lvlText w:val="%2."/>
+      <w:lvlJc w:val="left"/>
+      <w:pPr>
+        <w:ind w:left="1440" w:hanging="360"/>
+      </w:pPr>
+    </w:lvl>
+    <w:lvl w:ilvl="2" w:tplc="0409001B" w:tentative="1">
+      <w:start w:val="1"/>
+      <w:numFmt w:val="lowerRoman"/>
+      <w:lvlText w:val="%3."/>
+      <w:lvlJc w:val="right"/>
+      <w:pPr>
+        <w:ind w:left="2160" w:hanging="180"/>
+      </w:pPr>
+    </w:lvl>
+    <w:lvl w:ilvl="3" w:tplc="0409000F" w:tentative="1">
+      <w:start w:val="1"/>
+      <w:numFmt w:val="decimal"/>
+      <w:lvlText w:val="%4."/>
+      <w:lvlJc w:val="left"/>
+      <w:pPr>
+        <w:ind w:left="2880" w:hanging="360"/>
+      </w:pPr>
+    </w:lvl>
+    <w:lvl w:ilvl="4" w:tplc="04090019" w:tentative="1">
+      <w:start w:val="1"/>
+      <w:numFmt w:val="lowerLetter"/>
+      <w:lvlText w:val="%5."/>
+      <w:lvlJc w:val="left"/>
+      <w:pPr>
+        <w:ind w:left="3600" w:hanging="360"/>
+      </w:pPr>
+    </w:lvl>
+    <w:lvl w:ilvl="5" w:tplc="0409001B" w:tentative="1">
+      <w:start w:val="1"/>
+      <w:numFmt w:val="lowerRoman"/>
+      <w:lvlText w:val="%6."/>
+      <w:lvlJc w:val="right"/>
+      <w:pPr>
+        <w:ind w:left="4320" w:hanging="180"/>
+      </w:pPr>
+    </w:lvl>
+    <w:lvl w:ilvl="6" w:tplc="0409000F" w:tentative="1">
+      <w:start w:val="1"/>
+      <w:numFmt w:val="decimal"/>
+      <w:lvlText w:val="%7."/>
+      <w:lvlJc w:val="left"/>
+      <w:pPr>
+        <w:ind w:left="5040" w:hanging="360"/>
+      </w:pPr>
+    </w:lvl>
+    <w:lvl w:ilvl="7" w:tplc="04090019" w:tentative="1">
+      <w:start w:val="1"/>
+      <w:numFmt w:val="lowerLetter"/>
+      <w:lvlText w:val="%8."/>
+      <w:lvlJc w:val="left"/>
+      <w:pPr>
+        <w:ind w:left="5760" w:hanging="360"/>
+      </w:pPr>
+    </w:lvl>
+    <w:lvl w:ilvl="8" w:tplc="0409001B" w:tentative="1">
+      <w:start w:val="1"/>
+      <w:numFmt w:val="lowerRoman"/>
+      <w:lvlText w:val="%9."/>
+      <w:lvlJc w:val="right"/>
+      <w:pPr>
+        <w:ind w:left="6480" w:hanging="180"/>
+      </w:pPr>
+    </w:lvl>
+  </w:abstractNum>
+  <w:abstractNum w:abstractNumId="10" w15:restartNumberingAfterBreak="0">
     <w:nsid w:val="3BD33C72"/>
     <w:multiLevelType w:val="multilevel"/>
     <w:tmpl w:val="6082BF8A"/>
@@ -4652,7 +4975,7 @@
       </w:rPr>
     </w:lvl>
   </w:abstractNum>
-  <w:abstractNum w:abstractNumId="7" w15:restartNumberingAfterBreak="0">
+  <w:abstractNum w:abstractNumId="11" w15:restartNumberingAfterBreak="0">
     <w:nsid w:val="3CB64BFE"/>
     <w:multiLevelType w:val="multilevel"/>
     <w:tmpl w:val="369C57B0"/>
@@ -4773,7 +5096,7 @@
       </w:rPr>
     </w:lvl>
   </w:abstractNum>
-  <w:abstractNum w:abstractNumId="8" w15:restartNumberingAfterBreak="0">
+  <w:abstractNum w:abstractNumId="12" w15:restartNumberingAfterBreak="0">
     <w:nsid w:val="430D0E62"/>
     <w:multiLevelType w:val="multilevel"/>
     <w:tmpl w:val="CF488946"/>
@@ -4894,7 +5217,7 @@
       </w:rPr>
     </w:lvl>
   </w:abstractNum>
-  <w:abstractNum w:abstractNumId="9" w15:restartNumberingAfterBreak="0">
+  <w:abstractNum w:abstractNumId="13" w15:restartNumberingAfterBreak="0">
     <w:nsid w:val="43154DD3"/>
     <w:multiLevelType w:val="hybridMultilevel"/>
     <w:tmpl w:val="A98A90E4"/>
@@ -5007,7 +5330,7 @@
       </w:rPr>
     </w:lvl>
   </w:abstractNum>
-  <w:abstractNum w:abstractNumId="10" w15:restartNumberingAfterBreak="0">
+  <w:abstractNum w:abstractNumId="14" w15:restartNumberingAfterBreak="0">
     <w:nsid w:val="561B17A1"/>
     <w:multiLevelType w:val="multilevel"/>
     <w:tmpl w:val="691480E0"/>
@@ -5128,7 +5451,7 @@
       </w:rPr>
     </w:lvl>
   </w:abstractNum>
-  <w:abstractNum w:abstractNumId="11" w15:restartNumberingAfterBreak="0">
+  <w:abstractNum w:abstractNumId="15" w15:restartNumberingAfterBreak="0">
     <w:nsid w:val="63410CE1"/>
     <w:multiLevelType w:val="hybridMultilevel"/>
     <w:tmpl w:val="AC282F06"/>
@@ -5241,7 +5564,185 @@
       </w:rPr>
     </w:lvl>
   </w:abstractNum>
-  <w:abstractNum w:abstractNumId="12" w15:restartNumberingAfterBreak="0">
+  <w:abstractNum w:abstractNumId="16" w15:restartNumberingAfterBreak="0">
+    <w:nsid w:val="7479197C"/>
+    <w:multiLevelType w:val="hybridMultilevel"/>
+    <w:tmpl w:val="29B2E14E"/>
+    <w:lvl w:ilvl="0" w:tplc="0409000F">
+      <w:start w:val="1"/>
+      <w:numFmt w:val="decimal"/>
+      <w:lvlText w:val="%1."/>
+      <w:lvlJc w:val="left"/>
+      <w:pPr>
+        <w:ind w:left="720" w:hanging="360"/>
+      </w:pPr>
+      <w:rPr>
+        <w:rFonts w:hint="default"/>
+      </w:rPr>
+    </w:lvl>
+    <w:lvl w:ilvl="1" w:tplc="04090019">
+      <w:start w:val="1"/>
+      <w:numFmt w:val="lowerLetter"/>
+      <w:lvlText w:val="%2."/>
+      <w:lvlJc w:val="left"/>
+      <w:pPr>
+        <w:ind w:left="1440" w:hanging="360"/>
+      </w:pPr>
+    </w:lvl>
+    <w:lvl w:ilvl="2" w:tplc="0409001B" w:tentative="1">
+      <w:start w:val="1"/>
+      <w:numFmt w:val="lowerRoman"/>
+      <w:lvlText w:val="%3."/>
+      <w:lvlJc w:val="right"/>
+      <w:pPr>
+        <w:ind w:left="2160" w:hanging="180"/>
+      </w:pPr>
+    </w:lvl>
+    <w:lvl w:ilvl="3" w:tplc="0409000F" w:tentative="1">
+      <w:start w:val="1"/>
+      <w:numFmt w:val="decimal"/>
+      <w:lvlText w:val="%4."/>
+      <w:lvlJc w:val="left"/>
+      <w:pPr>
+        <w:ind w:left="2880" w:hanging="360"/>
+      </w:pPr>
+    </w:lvl>
+    <w:lvl w:ilvl="4" w:tplc="04090019" w:tentative="1">
+      <w:start w:val="1"/>
+      <w:numFmt w:val="lowerLetter"/>
+      <w:lvlText w:val="%5."/>
+      <w:lvlJc w:val="left"/>
+      <w:pPr>
+        <w:ind w:left="3600" w:hanging="360"/>
+      </w:pPr>
+    </w:lvl>
+    <w:lvl w:ilvl="5" w:tplc="0409001B" w:tentative="1">
+      <w:start w:val="1"/>
+      <w:numFmt w:val="lowerRoman"/>
+      <w:lvlText w:val="%6."/>
+      <w:lvlJc w:val="right"/>
+      <w:pPr>
+        <w:ind w:left="4320" w:hanging="180"/>
+      </w:pPr>
+    </w:lvl>
+    <w:lvl w:ilvl="6" w:tplc="0409000F" w:tentative="1">
+      <w:start w:val="1"/>
+      <w:numFmt w:val="decimal"/>
+      <w:lvlText w:val="%7."/>
+      <w:lvlJc w:val="left"/>
+      <w:pPr>
+        <w:ind w:left="5040" w:hanging="360"/>
+      </w:pPr>
+    </w:lvl>
+    <w:lvl w:ilvl="7" w:tplc="04090019" w:tentative="1">
+      <w:start w:val="1"/>
+      <w:numFmt w:val="lowerLetter"/>
+      <w:lvlText w:val="%8."/>
+      <w:lvlJc w:val="left"/>
+      <w:pPr>
+        <w:ind w:left="5760" w:hanging="360"/>
+      </w:pPr>
+    </w:lvl>
+    <w:lvl w:ilvl="8" w:tplc="0409001B" w:tentative="1">
+      <w:start w:val="1"/>
+      <w:numFmt w:val="lowerRoman"/>
+      <w:lvlText w:val="%9."/>
+      <w:lvlJc w:val="right"/>
+      <w:pPr>
+        <w:ind w:left="6480" w:hanging="180"/>
+      </w:pPr>
+    </w:lvl>
+  </w:abstractNum>
+  <w:abstractNum w:abstractNumId="17" w15:restartNumberingAfterBreak="0">
+    <w:nsid w:val="748969EB"/>
+    <w:multiLevelType w:val="hybridMultilevel"/>
+    <w:tmpl w:val="A4AA7CC4"/>
+    <w:lvl w:ilvl="0" w:tplc="0409000F">
+      <w:start w:val="1"/>
+      <w:numFmt w:val="decimal"/>
+      <w:lvlText w:val="%1."/>
+      <w:lvlJc w:val="left"/>
+      <w:pPr>
+        <w:ind w:left="720" w:hanging="360"/>
+      </w:pPr>
+      <w:rPr>
+        <w:rFonts w:hint="default"/>
+      </w:rPr>
+    </w:lvl>
+    <w:lvl w:ilvl="1" w:tplc="04090019">
+      <w:start w:val="1"/>
+      <w:numFmt w:val="lowerLetter"/>
+      <w:lvlText w:val="%2."/>
+      <w:lvlJc w:val="left"/>
+      <w:pPr>
+        <w:ind w:left="1440" w:hanging="360"/>
+      </w:pPr>
+    </w:lvl>
+    <w:lvl w:ilvl="2" w:tplc="0409001B" w:tentative="1">
+      <w:start w:val="1"/>
+      <w:numFmt w:val="lowerRoman"/>
+      <w:lvlText w:val="%3."/>
+      <w:lvlJc w:val="right"/>
+      <w:pPr>
+        <w:ind w:left="2160" w:hanging="180"/>
+      </w:pPr>
+    </w:lvl>
+    <w:lvl w:ilvl="3" w:tplc="0409000F" w:tentative="1">
+      <w:start w:val="1"/>
+      <w:numFmt w:val="decimal"/>
+      <w:lvlText w:val="%4."/>
+      <w:lvlJc w:val="left"/>
+      <w:pPr>
+        <w:ind w:left="2880" w:hanging="360"/>
+      </w:pPr>
+    </w:lvl>
+    <w:lvl w:ilvl="4" w:tplc="04090019" w:tentative="1">
+      <w:start w:val="1"/>
+      <w:numFmt w:val="lowerLetter"/>
+      <w:lvlText w:val="%5."/>
+      <w:lvlJc w:val="left"/>
+      <w:pPr>
+        <w:ind w:left="3600" w:hanging="360"/>
+      </w:pPr>
+    </w:lvl>
+    <w:lvl w:ilvl="5" w:tplc="0409001B" w:tentative="1">
+      <w:start w:val="1"/>
+      <w:numFmt w:val="lowerRoman"/>
+      <w:lvlText w:val="%6."/>
+      <w:lvlJc w:val="right"/>
+      <w:pPr>
+        <w:ind w:left="4320" w:hanging="180"/>
+      </w:pPr>
+    </w:lvl>
+    <w:lvl w:ilvl="6" w:tplc="0409000F" w:tentative="1">
+      <w:start w:val="1"/>
+      <w:numFmt w:val="decimal"/>
+      <w:lvlText w:val="%7."/>
+      <w:lvlJc w:val="left"/>
+      <w:pPr>
+        <w:ind w:left="5040" w:hanging="360"/>
+      </w:pPr>
+    </w:lvl>
+    <w:lvl w:ilvl="7" w:tplc="04090019" w:tentative="1">
+      <w:start w:val="1"/>
+      <w:numFmt w:val="lowerLetter"/>
+      <w:lvlText w:val="%8."/>
+      <w:lvlJc w:val="left"/>
+      <w:pPr>
+        <w:ind w:left="5760" w:hanging="360"/>
+      </w:pPr>
+    </w:lvl>
+    <w:lvl w:ilvl="8" w:tplc="0409001B" w:tentative="1">
+      <w:start w:val="1"/>
+      <w:numFmt w:val="lowerRoman"/>
+      <w:lvlText w:val="%9."/>
+      <w:lvlJc w:val="right"/>
+      <w:pPr>
+        <w:ind w:left="6480" w:hanging="180"/>
+      </w:pPr>
+    </w:lvl>
+  </w:abstractNum>
+  <w:abstractNum w:abstractNumId="18" w15:restartNumberingAfterBreak="0">
     <w:nsid w:val="7A142154"/>
     <w:multiLevelType w:val="multilevel"/>
     <w:tmpl w:val="BC6AD6B2"/>
@@ -5362,7 +5863,7 @@
       </w:rPr>
     </w:lvl>
   </w:abstractNum>
-  <w:abstractNum w:abstractNumId="13" w15:restartNumberingAfterBreak="0">
+  <w:abstractNum w:abstractNumId="19" w15:restartNumberingAfterBreak="0">
     <w:nsid w:val="7BAA0582"/>
     <w:multiLevelType w:val="hybridMultilevel"/>
     <w:tmpl w:val="72B4D0E2"/>
@@ -5452,46 +5953,64 @@
     </w:lvl>
   </w:abstractNum>
   <w:num w:numId="1" w16cid:durableId="1681737070">
-    <w:abstractNumId w:val="4"/>
+    <w:abstractNumId w:val="6"/>
   </w:num>
   <w:num w:numId="2" w16cid:durableId="1910965320">
-    <w:abstractNumId w:val="12"/>
+    <w:abstractNumId w:val="18"/>
   </w:num>
   <w:num w:numId="3" w16cid:durableId="579799878">
-    <w:abstractNumId w:val="10"/>
+    <w:abstractNumId w:val="14"/>
   </w:num>
   <w:num w:numId="4" w16cid:durableId="707022730">
     <w:abstractNumId w:val="0"/>
   </w:num>
   <w:num w:numId="5" w16cid:durableId="721902377">
-    <w:abstractNumId w:val="6"/>
+    <w:abstractNumId w:val="10"/>
   </w:num>
   <w:num w:numId="6" w16cid:durableId="1872452294">
     <w:abstractNumId w:val="1"/>
   </w:num>
   <w:num w:numId="7" w16cid:durableId="216087610">
+    <w:abstractNumId w:val="4"/>
+  </w:num>
+  <w:num w:numId="8" w16cid:durableId="325672071">
+    <w:abstractNumId w:val="8"/>
+  </w:num>
+  <w:num w:numId="9" w16cid:durableId="962659865">
+    <w:abstractNumId w:val="5"/>
+  </w:num>
+  <w:num w:numId="10" w16cid:durableId="272715146">
+    <w:abstractNumId w:val="11"/>
+  </w:num>
+  <w:num w:numId="11" w16cid:durableId="1583443785">
+    <w:abstractNumId w:val="12"/>
+  </w:num>
+  <w:num w:numId="12" w16cid:durableId="670988637">
+    <w:abstractNumId w:val="19"/>
+  </w:num>
+  <w:num w:numId="13" w16cid:durableId="960961306">
+    <w:abstractNumId w:val="15"/>
+  </w:num>
+  <w:num w:numId="14" w16cid:durableId="821046346">
+    <w:abstractNumId w:val="13"/>
+  </w:num>
+  <w:num w:numId="15" w16cid:durableId="1907034015">
+    <w:abstractNumId w:val="7"/>
+  </w:num>
+  <w:num w:numId="16" w16cid:durableId="788740300">
+    <w:abstractNumId w:val="3"/>
+  </w:num>
+  <w:num w:numId="17" w16cid:durableId="143547758">
     <w:abstractNumId w:val="2"/>
   </w:num>
-  <w:num w:numId="8" w16cid:durableId="325672071">
-    <w:abstractNumId w:val="5"/>
+  <w:num w:numId="18" w16cid:durableId="1498955760">
+    <w:abstractNumId w:val="16"/>
   </w:num>
-  <w:num w:numId="9" w16cid:durableId="962659865">
-    <w:abstractNumId w:val="3"/>
+  <w:num w:numId="19" w16cid:durableId="788353467">
+    <w:abstractNumId w:val="9"/>
   </w:num>
-  <w:num w:numId="10" w16cid:durableId="272715146">
-    <w:abstractNumId w:val="7"/>
-  </w:num>
-  <w:num w:numId="11" w16cid:durableId="1583443785">
-    <w:abstractNumId w:val="8"/>
-  </w:num>
-  <w:num w:numId="12" w16cid:durableId="670988637">
-    <w:abstractNumId w:val="13"/>
-  </w:num>
-  <w:num w:numId="13" w16cid:durableId="960961306">
-    <w:abstractNumId w:val="11"/>
-  </w:num>
-  <w:num w:numId="14" w16cid:durableId="821046346">
-    <w:abstractNumId w:val="9"/>
+  <w:num w:numId="20" w16cid:durableId="101152067">
+    <w:abstractNumId w:val="17"/>
   </w:num>
 </w:numbering>
 </file>

</xml_diff>

<commit_message>
Game Design Document Completed
</commit_message>
<xml_diff>
--- a/01. Introduction to Game Design/04. Design Documentation/RIFT_Game Design Document.docx
+++ b/01. Introduction to Game Design/04. Design Documentation/RIFT_Game Design Document.docx
@@ -190,11 +190,16 @@
       <w:r>
         <w:t xml:space="preserve"> </w:t>
       </w:r>
+      <w:proofErr w:type="gramStart"/>
       <w:r>
         <w:t xml:space="preserve">the </w:t>
       </w:r>
       <w:r>
-        <w:t>majority of the gameplay is the player exploring the woods</w:t>
+        <w:t>majority of</w:t>
+      </w:r>
+      <w:proofErr w:type="gramEnd"/>
+      <w:r>
+        <w:t xml:space="preserve"> the gameplay is the player exploring the woods</w:t>
       </w:r>
       <w:r>
         <w:t>,</w:t>
@@ -567,8 +572,13 @@
       <w:r>
         <w:t xml:space="preserve">The primary objective in the game is to get to the truth about Nathan’s mom’s disappearance and death that happened 20 years </w:t>
       </w:r>
-      <w:r>
-        <w:t>ago, and find out where Lex’s and Nathan’s stories meet</w:t>
+      <w:proofErr w:type="gramStart"/>
+      <w:r>
+        <w:t>ago, and</w:t>
+      </w:r>
+      <w:proofErr w:type="gramEnd"/>
+      <w:r>
+        <w:t xml:space="preserve"> find out where Lex’s and Nathan’s stories meet</w:t>
       </w:r>
       <w:r>
         <w:t>.</w:t>
@@ -998,16 +1008,13 @@
         <w:t xml:space="preserve">This is a small town </w:t>
       </w:r>
       <w:r>
-        <w:t>by a lake where people live their li</w:t>
-      </w:r>
-      <w:r>
-        <w:t>ves happily. There’s unusual activities being reported lately, like appearances of animal species that haven’t been seen there for 20 years</w:t>
-      </w:r>
-      <w:r>
-        <w:t>.</w:t>
-      </w:r>
-      <w:r>
-        <w:t xml:space="preserve"> This town has an unsettling </w:t>
+        <w:t xml:space="preserve">by a lake where people live </w:t>
+      </w:r>
+      <w:r>
+        <w:t>happily. However, unusual activities have been reported lately, like the appearance of animal species that haven’t been seen there for 20 years. As a result, this</w:t>
+      </w:r>
+      <w:r>
+        <w:t xml:space="preserve"> town has an unsettling </w:t>
       </w:r>
       <w:r>
         <w:t>atmosphere.</w:t>
@@ -1027,7 +1034,13 @@
         <w:t xml:space="preserve">This </w:t>
       </w:r>
       <w:r>
-        <w:t xml:space="preserve">man-made lake is filled with cypress trees that have adapted to the still-water ecosystem. There are various dangers in and around the lake, including crocodiles, poachers, and mysterious animals that appear out of nowhere. Being misty and creepy at night, you </w:t>
+        <w:t xml:space="preserve">man-made lake is filled with cypress trees adapted to the still-water ecosystem. </w:t>
+      </w:r>
+      <w:r>
+        <w:t>Various dangers exist in and around the lake, including crocodiles, poachers, and mysterious animals that appear out of nowhere. Because it is</w:t>
+      </w:r>
+      <w:r>
+        <w:t xml:space="preserve"> misty and creepy at night, you </w:t>
       </w:r>
       <w:r>
         <w:t>want to stay away from this lake during the dark hours.</w:t>
@@ -1046,10 +1059,59 @@
         <w:t>The game's user interface will be minimal. With only the necessary information displayed on the scene at any given time, players will have the most immersive experience.</w:t>
       </w:r>
     </w:p>
-    <w:p/>
-    <w:p>
-      <w:r>
-        <w:t>[Insert Sketch]</w:t>
+    <w:p>
+      <w:r>
+        <w:rPr>
+          <w:noProof/>
+        </w:rPr>
+        <w:drawing>
+          <wp:inline distT="0" distB="0" distL="0" distR="0" wp14:anchorId="24E54EF5" wp14:editId="7D816A82">
+            <wp:extent cx="5943600" cy="4455160"/>
+            <wp:effectExtent l="0" t="0" r="0" b="2540"/>
+            <wp:docPr id="1659018238" name="Picture 1"/>
+            <wp:cNvGraphicFramePr>
+              <a:graphicFrameLocks xmlns:a="http://schemas.openxmlformats.org/drawingml/2006/main" noChangeAspect="1"/>
+            </wp:cNvGraphicFramePr>
+            <a:graphic xmlns:a="http://schemas.openxmlformats.org/drawingml/2006/main">
+              <a:graphicData uri="http://schemas.openxmlformats.org/drawingml/2006/picture">
+                <pic:pic xmlns:pic="http://schemas.openxmlformats.org/drawingml/2006/picture">
+                  <pic:nvPicPr>
+                    <pic:cNvPr id="0" name="Picture 1"/>
+                    <pic:cNvPicPr>
+                      <a:picLocks noChangeAspect="1" noChangeArrowheads="1"/>
+                    </pic:cNvPicPr>
+                  </pic:nvPicPr>
+                  <pic:blipFill>
+                    <a:blip r:embed="rId5" cstate="print">
+                      <a:extLst>
+                        <a:ext uri="{28A0092B-C50C-407E-A947-70E740481C1C}">
+                          <a14:useLocalDpi xmlns:a14="http://schemas.microsoft.com/office/drawing/2010/main" val="0"/>
+                        </a:ext>
+                      </a:extLst>
+                    </a:blip>
+                    <a:srcRect/>
+                    <a:stretch>
+                      <a:fillRect/>
+                    </a:stretch>
+                  </pic:blipFill>
+                  <pic:spPr bwMode="auto">
+                    <a:xfrm>
+                      <a:off x="0" y="0"/>
+                      <a:ext cx="5943600" cy="4455160"/>
+                    </a:xfrm>
+                    <a:prstGeom prst="rect">
+                      <a:avLst/>
+                    </a:prstGeom>
+                    <a:noFill/>
+                    <a:ln>
+                      <a:noFill/>
+                    </a:ln>
+                  </pic:spPr>
+                </pic:pic>
+              </a:graphicData>
+            </a:graphic>
+          </wp:inline>
+        </w:drawing>
       </w:r>
     </w:p>
     <w:p>
@@ -1065,16 +1127,19 @@
         <w:t xml:space="preserve">The game </w:t>
       </w:r>
       <w:r>
-        <w:t xml:space="preserve">features unique elements such as time travel and puzzle-solving, making it a distinct experience for </w:t>
-      </w:r>
-      <w:r>
-        <w:t>players. The game switches between two characters</w:t>
-      </w:r>
-      <w:r>
-        <w:t>,</w:t>
-      </w:r>
-      <w:r>
-        <w:t xml:space="preserve"> which is unlike most other games on the market.</w:t>
+        <w:t xml:space="preserve">features unique elements such as time travel and puzzle-solving, making it a distinct </w:t>
+      </w:r>
+      <w:r>
+        <w:t>player experience</w:t>
+      </w:r>
+      <w:r>
+        <w:t xml:space="preserve">. </w:t>
+      </w:r>
+      <w:r>
+        <w:t>Unlike most other games on the market, it switches between two characters</w:t>
+      </w:r>
+      <w:r>
+        <w:t>.</w:t>
       </w:r>
     </w:p>
     <w:p>
@@ -1082,6 +1147,7 @@
         <w:pStyle w:val="Heading2"/>
       </w:pPr>
       <w:r>
+        <w:lastRenderedPageBreak/>
         <w:t>Perspective</w:t>
       </w:r>
     </w:p>
@@ -1108,10 +1174,13 @@
         <w:t>features</w:t>
       </w:r>
       <w:r>
-        <w:t xml:space="preserve"> like time travel through the rift, players will feel excited about discovering a new world</w:t>
-      </w:r>
-      <w:r>
-        <w:t xml:space="preserve"> and exploring it to find potential clues.</w:t>
+        <w:t xml:space="preserve"> like time travel through the rift, players will feel excited about discovering </w:t>
+      </w:r>
+      <w:r>
+        <w:t>and exploring a new world</w:t>
+      </w:r>
+      <w:r>
+        <w:t xml:space="preserve"> to find potential clues.</w:t>
       </w:r>
     </w:p>
     <w:p/>
@@ -1128,12 +1197,86 @@
     <w:p/>
     <w:p/>
     <w:p/>
+    <w:p/>
+    <w:p/>
+    <w:p/>
+    <w:p/>
+    <w:p/>
+    <w:p/>
+    <w:p/>
+    <w:p/>
+    <w:p/>
+    <w:p/>
+    <w:p/>
+    <w:p/>
+    <w:p/>
+    <w:p/>
+    <w:p/>
+    <w:p/>
+    <w:p/>
+    <w:p>
+      <w:r>
+        <w:rPr>
+          <w:noProof/>
+        </w:rPr>
+        <w:lastRenderedPageBreak/>
+        <w:drawing>
+          <wp:inline distT="0" distB="0" distL="0" distR="0" wp14:anchorId="6CCD9B59" wp14:editId="4E7BC6AB">
+            <wp:extent cx="5943600" cy="4455160"/>
+            <wp:effectExtent l="0" t="0" r="0" b="2540"/>
+            <wp:docPr id="1421352547" name="Picture 2"/>
+            <wp:cNvGraphicFramePr>
+              <a:graphicFrameLocks xmlns:a="http://schemas.openxmlformats.org/drawingml/2006/main" noChangeAspect="1"/>
+            </wp:cNvGraphicFramePr>
+            <a:graphic xmlns:a="http://schemas.openxmlformats.org/drawingml/2006/main">
+              <a:graphicData uri="http://schemas.openxmlformats.org/drawingml/2006/picture">
+                <pic:pic xmlns:pic="http://schemas.openxmlformats.org/drawingml/2006/picture">
+                  <pic:nvPicPr>
+                    <pic:cNvPr id="0" name="Picture 2"/>
+                    <pic:cNvPicPr>
+                      <a:picLocks noChangeAspect="1" noChangeArrowheads="1"/>
+                    </pic:cNvPicPr>
+                  </pic:nvPicPr>
+                  <pic:blipFill>
+                    <a:blip r:embed="rId6" cstate="print">
+                      <a:extLst>
+                        <a:ext uri="{28A0092B-C50C-407E-A947-70E740481C1C}">
+                          <a14:useLocalDpi xmlns:a14="http://schemas.microsoft.com/office/drawing/2010/main" val="0"/>
+                        </a:ext>
+                      </a:extLst>
+                    </a:blip>
+                    <a:srcRect/>
+                    <a:stretch>
+                      <a:fillRect/>
+                    </a:stretch>
+                  </pic:blipFill>
+                  <pic:spPr bwMode="auto">
+                    <a:xfrm>
+                      <a:off x="0" y="0"/>
+                      <a:ext cx="5943600" cy="4455160"/>
+                    </a:xfrm>
+                    <a:prstGeom prst="rect">
+                      <a:avLst/>
+                    </a:prstGeom>
+                    <a:noFill/>
+                    <a:ln>
+                      <a:noFill/>
+                    </a:ln>
+                  </pic:spPr>
+                </pic:pic>
+              </a:graphicData>
+            </a:graphic>
+          </wp:inline>
+        </w:drawing>
+      </w:r>
+    </w:p>
+    <w:p/>
+    <w:p/>
     <w:p>
       <w:pPr>
         <w:pStyle w:val="Heading1"/>
       </w:pPr>
       <w:r>
-        <w:lastRenderedPageBreak/>
         <w:t>Player Mechanics</w:t>
       </w:r>
     </w:p>
@@ -1198,25 +1341,7 @@
         <w:t>to move f</w:t>
       </w:r>
       <w:r>
-        <w:t xml:space="preserve">orward, </w:t>
-      </w:r>
-      <w:r>
-        <w:t>Left Joystick</w:t>
-      </w:r>
-      <w:r>
-        <w:t xml:space="preserve"> Left to move left, </w:t>
-      </w:r>
-      <w:r>
-        <w:t>Left Joystick</w:t>
-      </w:r>
-      <w:r>
-        <w:t xml:space="preserve"> Right to move right, </w:t>
-      </w:r>
-      <w:r>
-        <w:t>Left Joystick</w:t>
-      </w:r>
-      <w:r>
-        <w:t xml:space="preserve"> Down to move</w:t>
+        <w:t>orward, Left Joystick Left to move left, Left Joystick Right to move right, Left Joystick Down to move</w:t>
       </w:r>
       <w:r>
         <w:t xml:space="preserve"> backwards</w:t>
@@ -1261,7 +1386,15 @@
         </w:numPr>
       </w:pPr>
       <w:r>
-        <w:t>Same directions as Walk and press Left Stick to toggle on/off</w:t>
+        <w:t xml:space="preserve">Same directions as </w:t>
+      </w:r>
+      <w:proofErr w:type="gramStart"/>
+      <w:r>
+        <w:t>Walk</w:t>
+      </w:r>
+      <w:proofErr w:type="gramEnd"/>
+      <w:r>
+        <w:t xml:space="preserve"> and press Left Stick to toggle on/off</w:t>
       </w:r>
     </w:p>
     <w:p>
@@ -1297,6 +1430,7 @@
         </w:numPr>
       </w:pPr>
       <w:r>
+        <w:lastRenderedPageBreak/>
         <w:t>Controller: Press left joystick twice to toggle on/off</w:t>
       </w:r>
     </w:p>
@@ -1333,7 +1467,23 @@
         </w:numPr>
       </w:pPr>
       <w:r>
-        <w:t>Controller: A on Xbox key scheme, X for playstation key scheme.</w:t>
+        <w:t xml:space="preserve">Controller: </w:t>
+      </w:r>
+      <w:proofErr w:type="gramStart"/>
+      <w:r>
+        <w:t>A</w:t>
+      </w:r>
+      <w:proofErr w:type="gramEnd"/>
+      <w:r>
+        <w:t xml:space="preserve"> on Xbox key scheme, X for </w:t>
+      </w:r>
+      <w:proofErr w:type="spellStart"/>
+      <w:r>
+        <w:t>playstation</w:t>
+      </w:r>
+      <w:proofErr w:type="spellEnd"/>
+      <w:r>
+        <w:t xml:space="preserve"> key scheme.</w:t>
       </w:r>
     </w:p>
     <w:p>
@@ -1357,7 +1507,15 @@
         </w:numPr>
       </w:pPr>
       <w:r>
-        <w:t xml:space="preserve">Keyboard: Press LCtrl when </w:t>
+        <w:t xml:space="preserve">Keyboard: Press </w:t>
+      </w:r>
+      <w:proofErr w:type="spellStart"/>
+      <w:r>
+        <w:t>LCtrl</w:t>
+      </w:r>
+      <w:proofErr w:type="spellEnd"/>
+      <w:r>
+        <w:t xml:space="preserve"> when </w:t>
       </w:r>
       <w:r>
         <w:t>running</w:t>
@@ -1413,8 +1571,13 @@
         <w:t xml:space="preserve">the players’ investigations, while others will reveal </w:t>
       </w:r>
       <w:r>
-        <w:t>information depending on the context. Eg</w:t>
-      </w:r>
+        <w:t xml:space="preserve">information depending on the context. </w:t>
+      </w:r>
+      <w:proofErr w:type="spellStart"/>
+      <w:r>
+        <w:t>Eg</w:t>
+      </w:r>
+      <w:proofErr w:type="spellEnd"/>
       <w:r>
         <w:t>,</w:t>
       </w:r>
@@ -1431,13 +1594,13 @@
         </w:numPr>
       </w:pPr>
       <w:r>
-        <w:t xml:space="preserve">Players will interact with the evidence board </w:t>
-      </w:r>
-      <w:r>
-        <w:t>that is accessible from the game’s main menu screen. Players will be able t</w:t>
-      </w:r>
-      <w:r>
-        <w:t>o monitor their progress in the game and the current part of the story using this board.</w:t>
+        <w:t>Players will interact with the evidence board</w:t>
+      </w:r>
+      <w:r>
+        <w:t>, which is accessible from the game’s main menu screen. This board allows players to monitor their progress in the game and the current part of the story</w:t>
+      </w:r>
+      <w:r>
+        <w:t>.</w:t>
       </w:r>
     </w:p>
     <w:p>
@@ -1507,8 +1670,13 @@
       <w:r>
         <w:t xml:space="preserve"> experience. </w:t>
       </w:r>
-      <w:r>
-        <w:t>Eg: Fast-paced music for chases, escapin</w:t>
+      <w:proofErr w:type="spellStart"/>
+      <w:r>
+        <w:t>Eg</w:t>
+      </w:r>
+      <w:proofErr w:type="spellEnd"/>
+      <w:r>
+        <w:t>: Fast-paced music for chases, escapin</w:t>
       </w:r>
       <w:r>
         <w:t xml:space="preserve">g, a </w:t>
@@ -1540,10 +1708,9 @@
     </w:p>
     <w:p>
       <w:pPr>
-        <w:pStyle w:val="Heading3"/>
-      </w:pPr>
-      <w:r>
-        <w:lastRenderedPageBreak/>
+        <w:pStyle w:val="Heading1"/>
+      </w:pPr>
+      <w:r>
         <w:t>Accessibility</w:t>
       </w:r>
     </w:p>
@@ -1590,6 +1757,14 @@
       <w:r>
         <w:lastRenderedPageBreak/>
         <w:t>Game World</w:t>
+      </w:r>
+    </w:p>
+    <w:p>
+      <w:pPr>
+        <w:pStyle w:val="Heading2"/>
+      </w:pPr>
+      <w:r>
+        <w:t>Overview</w:t>
       </w:r>
     </w:p>
     <w:p>
@@ -1599,7 +1774,6 @@
           <w:color w:val="1F1F1F"/>
           <w:sz w:val="24"/>
           <w:szCs w:val="24"/>
-          <w:highlight w:val="yellow"/>
         </w:rPr>
       </w:pPr>
       <w:r>
@@ -1607,510 +1781,64 @@
           <w:color w:val="1F1F1F"/>
           <w:sz w:val="24"/>
           <w:szCs w:val="24"/>
-          <w:highlight w:val="yellow"/>
         </w:rPr>
-        <w:t>When writing about the game world and characters in a game design document (GDD), a game designer should provide detailed and vivid descriptions that convey the setting, atmosphere, and inhabitants of the game. This section should help the development team visualize and understand the environment and characters they will bring to life. Here’s how to effectively write about the game world and characters:</w:t>
-      </w:r>
-    </w:p>
-    <w:p>
-      <w:pPr>
-        <w:pStyle w:val="Heading3"/>
-        <w:keepNext w:val="0"/>
-        <w:keepLines w:val="0"/>
-        <w:shd w:val="clear" w:color="auto" w:fill="FFFFFF"/>
-        <w:spacing w:before="0"/>
-        <w:rPr>
-          <w:b/>
-          <w:color w:val="1F1F1F"/>
-          <w:sz w:val="26"/>
-          <w:szCs w:val="26"/>
-          <w:highlight w:val="yellow"/>
-        </w:rPr>
-      </w:pPr>
-      <w:bookmarkStart w:id="15" w:name="_hdj6o4jpui8q" w:colFirst="0" w:colLast="0"/>
-      <w:bookmarkEnd w:id="15"/>
-      <w:r>
-        <w:rPr>
-          <w:b/>
-          <w:color w:val="1F1F1F"/>
-          <w:sz w:val="26"/>
-          <w:szCs w:val="26"/>
-          <w:highlight w:val="yellow"/>
-        </w:rPr>
-        <w:t>Steps to Writing About the Game World</w:t>
-      </w:r>
-    </w:p>
-    <w:p>
-      <w:pPr>
-        <w:numPr>
-          <w:ilvl w:val="0"/>
-          <w:numId w:val="7"/>
-        </w:numPr>
-        <w:shd w:val="clear" w:color="auto" w:fill="FFFFFF"/>
-        <w:rPr>
-          <w:highlight w:val="yellow"/>
-        </w:rPr>
-      </w:pPr>
+        <w:t xml:space="preserve">The game world </w:t>
+      </w:r>
       <w:r>
         <w:rPr>
           <w:color w:val="1F1F1F"/>
           <w:sz w:val="24"/>
           <w:szCs w:val="24"/>
-          <w:highlight w:val="yellow"/>
         </w:rPr>
-        <w:t>Overview of the Game World:</w:t>
-      </w:r>
-    </w:p>
-    <w:p>
-      <w:pPr>
-        <w:numPr>
-          <w:ilvl w:val="1"/>
-          <w:numId w:val="7"/>
-        </w:numPr>
-        <w:rPr>
-          <w:highlight w:val="yellow"/>
-        </w:rPr>
-      </w:pPr>
+        <w:t>consists mainly</w:t>
+      </w:r>
       <w:r>
         <w:rPr>
           <w:color w:val="1F1F1F"/>
           <w:sz w:val="24"/>
           <w:szCs w:val="24"/>
-          <w:highlight w:val="yellow"/>
         </w:rPr>
-        <w:t>Provide a general overview of the game world, including its name, type (fantasy, sci-fi, historical, etc.), and overall theme.</w:t>
-      </w:r>
-    </w:p>
-    <w:p>
-      <w:pPr>
-        <w:numPr>
-          <w:ilvl w:val="0"/>
-          <w:numId w:val="7"/>
-        </w:numPr>
-        <w:shd w:val="clear" w:color="auto" w:fill="FFFFFF"/>
-        <w:rPr>
-          <w:highlight w:val="yellow"/>
-        </w:rPr>
-      </w:pPr>
+        <w:t xml:space="preserve"> of two areas</w:t>
+      </w:r>
       <w:r>
         <w:rPr>
           <w:color w:val="1F1F1F"/>
           <w:sz w:val="24"/>
           <w:szCs w:val="24"/>
-          <w:highlight w:val="yellow"/>
         </w:rPr>
-        <w:t>Detailed Descriptions of Key Locations:</w:t>
-      </w:r>
-    </w:p>
-    <w:p>
-      <w:pPr>
-        <w:numPr>
-          <w:ilvl w:val="1"/>
-          <w:numId w:val="7"/>
-        </w:numPr>
-        <w:rPr>
-          <w:highlight w:val="yellow"/>
-        </w:rPr>
-      </w:pPr>
+        <w:t>: the Town of Hallowridge and Lake Hallow. The feel or theme for the world will be horror-like, with a focus on mysterious elements rather than the supernatural aspect of horror. The background music will add to this effect. With low-pitched</w:t>
+      </w:r>
       <w:r>
         <w:rPr>
           <w:color w:val="1F1F1F"/>
           <w:sz w:val="24"/>
           <w:szCs w:val="24"/>
-          <w:highlight w:val="yellow"/>
         </w:rPr>
-        <w:t>Describe the major locations or regions within the game world. Highlight their unique characteristics, geography, climate, and any significant landmarks.</w:t>
-      </w:r>
-    </w:p>
-    <w:p>
-      <w:pPr>
-        <w:numPr>
-          <w:ilvl w:val="0"/>
-          <w:numId w:val="7"/>
-        </w:numPr>
-        <w:shd w:val="clear" w:color="auto" w:fill="FFFFFF"/>
-        <w:rPr>
-          <w:highlight w:val="yellow"/>
-        </w:rPr>
-      </w:pPr>
+        <w:t xml:space="preserve"> and subtly scary music playing in the background, the sound effects and </w:t>
+      </w:r>
       <w:r>
         <w:rPr>
           <w:color w:val="1F1F1F"/>
           <w:sz w:val="24"/>
           <w:szCs w:val="24"/>
-          <w:highlight w:val="yellow"/>
         </w:rPr>
-        <w:t>World History and Lore:</w:t>
-      </w:r>
-    </w:p>
-    <w:p>
-      <w:pPr>
-        <w:numPr>
-          <w:ilvl w:val="1"/>
-          <w:numId w:val="7"/>
-        </w:numPr>
-        <w:rPr>
-          <w:highlight w:val="yellow"/>
-        </w:rPr>
-      </w:pPr>
+        <w:t xml:space="preserve">game world elements will </w:t>
+      </w:r>
       <w:r>
         <w:rPr>
           <w:color w:val="1F1F1F"/>
           <w:sz w:val="24"/>
           <w:szCs w:val="24"/>
-          <w:highlight w:val="yellow"/>
         </w:rPr>
-        <w:t>Summarize the history and lore of the game world. Include key events, factions, cultures, and any relevant backstory that shapes the current state of the world.</w:t>
-      </w:r>
-    </w:p>
-    <w:p>
-      <w:pPr>
-        <w:numPr>
-          <w:ilvl w:val="0"/>
-          <w:numId w:val="7"/>
-        </w:numPr>
-        <w:shd w:val="clear" w:color="auto" w:fill="FFFFFF"/>
-        <w:rPr>
-          <w:highlight w:val="yellow"/>
-        </w:rPr>
-      </w:pPr>
+        <w:t xml:space="preserve">support this theme. The lake will follow a similar theme with added </w:t>
+      </w:r>
       <w:r>
         <w:rPr>
           <w:color w:val="1F1F1F"/>
           <w:sz w:val="24"/>
           <w:szCs w:val="24"/>
-          <w:highlight w:val="yellow"/>
         </w:rPr>
-        <w:t>Visual Style and Atmosphere:</w:t>
-      </w:r>
-    </w:p>
-    <w:p>
-      <w:pPr>
-        <w:numPr>
-          <w:ilvl w:val="1"/>
-          <w:numId w:val="7"/>
-        </w:numPr>
-        <w:rPr>
-          <w:highlight w:val="yellow"/>
-        </w:rPr>
-      </w:pPr>
-      <w:r>
-        <w:rPr>
-          <w:color w:val="1F1F1F"/>
-          <w:sz w:val="24"/>
-          <w:szCs w:val="24"/>
-          <w:highlight w:val="yellow"/>
-        </w:rPr>
-        <w:t>Explain the visual style and atmosphere of the game world. Mention the art style, color palettes, and any specific aesthetic influences.</w:t>
-      </w:r>
-    </w:p>
-    <w:p>
-      <w:pPr>
-        <w:numPr>
-          <w:ilvl w:val="0"/>
-          <w:numId w:val="7"/>
-        </w:numPr>
-        <w:shd w:val="clear" w:color="auto" w:fill="FFFFFF"/>
-        <w:rPr>
-          <w:highlight w:val="yellow"/>
-        </w:rPr>
-      </w:pPr>
-      <w:r>
-        <w:rPr>
-          <w:color w:val="1F1F1F"/>
-          <w:sz w:val="24"/>
-          <w:szCs w:val="24"/>
-          <w:highlight w:val="yellow"/>
-        </w:rPr>
-        <w:t>Environmental Interactions:</w:t>
-      </w:r>
-    </w:p>
-    <w:p>
-      <w:pPr>
-        <w:numPr>
-          <w:ilvl w:val="1"/>
-          <w:numId w:val="7"/>
-        </w:numPr>
-        <w:rPr>
-          <w:highlight w:val="yellow"/>
-        </w:rPr>
-      </w:pPr>
-      <w:r>
-        <w:rPr>
-          <w:color w:val="1F1F1F"/>
-          <w:sz w:val="24"/>
-          <w:szCs w:val="24"/>
-          <w:highlight w:val="yellow"/>
-        </w:rPr>
-        <w:t>Describe how players can interact with the environment. Include details on dynamic elements such as weather systems, day-night cycles, and interactive objects.</w:t>
-      </w:r>
-    </w:p>
-    <w:p/>
-    <w:p/>
-    <w:p>
-      <w:r>
-        <w:br w:type="page"/>
-      </w:r>
-    </w:p>
-    <w:p>
-      <w:pPr>
-        <w:pStyle w:val="Heading2"/>
-      </w:pPr>
-      <w:bookmarkStart w:id="16" w:name="_44sinio" w:colFirst="0" w:colLast="0"/>
-      <w:bookmarkEnd w:id="16"/>
-      <w:r>
-        <w:lastRenderedPageBreak/>
-        <w:t>Characters</w:t>
-      </w:r>
-    </w:p>
-    <w:p>
-      <w:pPr>
-        <w:pStyle w:val="Heading3"/>
-        <w:keepNext w:val="0"/>
-        <w:keepLines w:val="0"/>
-        <w:shd w:val="clear" w:color="auto" w:fill="FFFFFF"/>
-        <w:spacing w:before="0"/>
-        <w:rPr>
-          <w:b/>
-          <w:color w:val="1F1F1F"/>
-          <w:sz w:val="26"/>
-          <w:szCs w:val="26"/>
-          <w:highlight w:val="yellow"/>
-        </w:rPr>
-      </w:pPr>
-      <w:bookmarkStart w:id="17" w:name="_v3b8evofrikz" w:colFirst="0" w:colLast="0"/>
-      <w:bookmarkEnd w:id="17"/>
-      <w:r>
-        <w:rPr>
-          <w:b/>
-          <w:color w:val="1F1F1F"/>
-          <w:sz w:val="26"/>
-          <w:szCs w:val="26"/>
-          <w:highlight w:val="yellow"/>
-        </w:rPr>
-        <w:t>Steps to Writing About Characters</w:t>
-      </w:r>
-    </w:p>
-    <w:p>
-      <w:pPr>
-        <w:numPr>
-          <w:ilvl w:val="0"/>
-          <w:numId w:val="11"/>
-        </w:numPr>
-        <w:shd w:val="clear" w:color="auto" w:fill="FFFFFF"/>
-        <w:rPr>
-          <w:highlight w:val="yellow"/>
-        </w:rPr>
-      </w:pPr>
-      <w:r>
-        <w:rPr>
-          <w:color w:val="1F1F1F"/>
-          <w:sz w:val="24"/>
-          <w:szCs w:val="24"/>
-          <w:highlight w:val="yellow"/>
-        </w:rPr>
-        <w:t>Overview of Main Characters:</w:t>
-      </w:r>
-    </w:p>
-    <w:p>
-      <w:pPr>
-        <w:numPr>
-          <w:ilvl w:val="1"/>
-          <w:numId w:val="11"/>
-        </w:numPr>
-        <w:rPr>
-          <w:highlight w:val="yellow"/>
-        </w:rPr>
-      </w:pPr>
-      <w:r>
-        <w:rPr>
-          <w:color w:val="1F1F1F"/>
-          <w:sz w:val="24"/>
-          <w:szCs w:val="24"/>
-          <w:highlight w:val="yellow"/>
-        </w:rPr>
-        <w:t>Provide a brief overview of the main characters, including the protagonist, antagonist, and key supporting characters.</w:t>
-      </w:r>
-    </w:p>
-    <w:p>
-      <w:pPr>
-        <w:numPr>
-          <w:ilvl w:val="0"/>
-          <w:numId w:val="11"/>
-        </w:numPr>
-        <w:shd w:val="clear" w:color="auto" w:fill="FFFFFF"/>
-        <w:rPr>
-          <w:highlight w:val="yellow"/>
-        </w:rPr>
-      </w:pPr>
-      <w:r>
-        <w:rPr>
-          <w:color w:val="1F1F1F"/>
-          <w:sz w:val="24"/>
-          <w:szCs w:val="24"/>
-          <w:highlight w:val="yellow"/>
-        </w:rPr>
-        <w:t>Detailed Character Profiles:</w:t>
-      </w:r>
-    </w:p>
-    <w:p>
-      <w:pPr>
-        <w:numPr>
-          <w:ilvl w:val="1"/>
-          <w:numId w:val="11"/>
-        </w:numPr>
-        <w:rPr>
-          <w:highlight w:val="yellow"/>
-        </w:rPr>
-      </w:pPr>
-      <w:r>
-        <w:rPr>
-          <w:color w:val="1F1F1F"/>
-          <w:sz w:val="24"/>
-          <w:szCs w:val="24"/>
-          <w:highlight w:val="yellow"/>
-        </w:rPr>
-        <w:t>For each major character, include detailed profiles that cover their background, personality, motivations, and role in the story.</w:t>
-      </w:r>
-    </w:p>
-    <w:p>
-      <w:pPr>
-        <w:numPr>
-          <w:ilvl w:val="0"/>
-          <w:numId w:val="11"/>
-        </w:numPr>
-        <w:shd w:val="clear" w:color="auto" w:fill="FFFFFF"/>
-        <w:rPr>
-          <w:highlight w:val="yellow"/>
-        </w:rPr>
-      </w:pPr>
-      <w:r>
-        <w:rPr>
-          <w:color w:val="1F1F1F"/>
-          <w:sz w:val="24"/>
-          <w:szCs w:val="24"/>
-          <w:highlight w:val="yellow"/>
-        </w:rPr>
-        <w:t>Visual Description and Concept Art:</w:t>
-      </w:r>
-    </w:p>
-    <w:p>
-      <w:pPr>
-        <w:numPr>
-          <w:ilvl w:val="1"/>
-          <w:numId w:val="11"/>
-        </w:numPr>
-        <w:rPr>
-          <w:highlight w:val="yellow"/>
-        </w:rPr>
-      </w:pPr>
-      <w:r>
-        <w:rPr>
-          <w:color w:val="1F1F1F"/>
-          <w:sz w:val="24"/>
-          <w:szCs w:val="24"/>
-          <w:highlight w:val="yellow"/>
-        </w:rPr>
-        <w:t>Describe the visual appearance of each character, including their clothing, physical features, and any distinctive traits. Include concept art or reference images if available.</w:t>
-      </w:r>
-    </w:p>
-    <w:p>
-      <w:pPr>
-        <w:numPr>
-          <w:ilvl w:val="0"/>
-          <w:numId w:val="11"/>
-        </w:numPr>
-        <w:shd w:val="clear" w:color="auto" w:fill="FFFFFF"/>
-        <w:rPr>
-          <w:highlight w:val="yellow"/>
-        </w:rPr>
-      </w:pPr>
-      <w:r>
-        <w:rPr>
-          <w:color w:val="1F1F1F"/>
-          <w:sz w:val="24"/>
-          <w:szCs w:val="24"/>
-          <w:highlight w:val="yellow"/>
-        </w:rPr>
-        <w:t>Character Relationships:</w:t>
-      </w:r>
-    </w:p>
-    <w:p>
-      <w:pPr>
-        <w:numPr>
-          <w:ilvl w:val="1"/>
-          <w:numId w:val="11"/>
-        </w:numPr>
-        <w:rPr>
-          <w:highlight w:val="yellow"/>
-        </w:rPr>
-      </w:pPr>
-      <w:r>
-        <w:rPr>
-          <w:color w:val="1F1F1F"/>
-          <w:sz w:val="24"/>
-          <w:szCs w:val="24"/>
-          <w:highlight w:val="yellow"/>
-        </w:rPr>
-        <w:t>Explain the relationships between characters. Include details on their interactions, alliances, conflicts, and any evolving dynamics.</w:t>
-      </w:r>
-    </w:p>
-    <w:p>
-      <w:pPr>
-        <w:numPr>
-          <w:ilvl w:val="0"/>
-          <w:numId w:val="11"/>
-        </w:numPr>
-        <w:shd w:val="clear" w:color="auto" w:fill="FFFFFF"/>
-        <w:rPr>
-          <w:highlight w:val="yellow"/>
-        </w:rPr>
-      </w:pPr>
-      <w:r>
-        <w:rPr>
-          <w:color w:val="1F1F1F"/>
-          <w:sz w:val="24"/>
-          <w:szCs w:val="24"/>
-          <w:highlight w:val="yellow"/>
-        </w:rPr>
-        <w:t>Voice and Dialogue:</w:t>
-      </w:r>
-    </w:p>
-    <w:p>
-      <w:pPr>
-        <w:numPr>
-          <w:ilvl w:val="1"/>
-          <w:numId w:val="11"/>
-        </w:numPr>
-        <w:rPr>
-          <w:highlight w:val="yellow"/>
-        </w:rPr>
-      </w:pPr>
-      <w:r>
-        <w:rPr>
-          <w:color w:val="1F1F1F"/>
-          <w:sz w:val="24"/>
-          <w:szCs w:val="24"/>
-          <w:highlight w:val="yellow"/>
-        </w:rPr>
-        <w:t>Provide information on the character’s voice and dialogue style. Mention any specific accents, speech patterns, or catchphrases.</w:t>
-      </w:r>
-    </w:p>
-    <w:p/>
-    <w:p>
-      <w:r>
-        <w:br w:type="page"/>
-      </w:r>
-    </w:p>
-    <w:p>
-      <w:pPr>
-        <w:pStyle w:val="Heading1"/>
-      </w:pPr>
-      <w:bookmarkStart w:id="18" w:name="_2jxsxqh" w:colFirst="0" w:colLast="0"/>
-      <w:bookmarkEnd w:id="18"/>
-      <w:r>
-        <w:lastRenderedPageBreak/>
-        <w:t>Enemies (if applicable)</w:t>
+        <w:t>effects like fog.</w:t>
       </w:r>
     </w:p>
     <w:p>
@@ -2120,377 +1848,1418 @@
           <w:color w:val="1F1F1F"/>
           <w:sz w:val="24"/>
           <w:szCs w:val="24"/>
-          <w:highlight w:val="yellow"/>
         </w:rPr>
       </w:pPr>
+    </w:p>
+    <w:p>
+      <w:pPr>
+        <w:pStyle w:val="Heading2"/>
+      </w:pPr>
+      <w:r>
+        <w:t>Key Locations</w:t>
+      </w:r>
+    </w:p>
+    <w:p>
+      <w:pPr>
+        <w:pStyle w:val="Heading3"/>
+      </w:pPr>
+      <w:r>
+        <w:t>The Town of Hallowridge</w:t>
+      </w:r>
+    </w:p>
+    <w:p>
+      <w:r>
+        <w:t xml:space="preserve">Hallowridge is a </w:t>
+      </w:r>
+      <w:r>
+        <w:t xml:space="preserve">typical small American town where people </w:t>
+      </w:r>
+      <w:r>
+        <w:t xml:space="preserve">work hard and make an honest living. However, the </w:t>
+      </w:r>
+      <w:r>
+        <w:t>town</w:t>
+      </w:r>
+      <w:r>
+        <w:t xml:space="preserve"> seems to have a mysterious aura. No one can really place a finger on it, but there’s this innate feeling of “something is brewing.” </w:t>
+      </w:r>
+      <w:r>
+        <w:t xml:space="preserve">The ghostly appearance of animal species that were thought to be long gone from the area and the </w:t>
+      </w:r>
+      <w:r>
+        <w:t xml:space="preserve">mysterious disappearance leading to immeasurable suffering seem to be </w:t>
+      </w:r>
+      <w:r>
+        <w:t>the theme of this town</w:t>
+      </w:r>
+      <w:r>
+        <w:t>, even though, for whatever reason, people don’t seem to talk about it all. Maybe they believe it is not real if they don’t talk about it</w:t>
+      </w:r>
+      <w:r>
+        <w:t>?</w:t>
+      </w:r>
+      <w:r>
+        <w:t xml:space="preserve"> The </w:t>
+      </w:r>
+      <w:r>
+        <w:t>game world</w:t>
+      </w:r>
+      <w:r>
+        <w:t xml:space="preserve"> in the town will be </w:t>
+      </w:r>
+      <w:r>
+        <w:t>a regular town during the day, and spooky or scary elements will be added at night to emphasize the theme.</w:t>
+      </w:r>
+    </w:p>
+    <w:p>
+      <w:pPr>
+        <w:pStyle w:val="Heading3"/>
+      </w:pPr>
+      <w:r>
+        <w:t>Lake Hallow</w:t>
+      </w:r>
+    </w:p>
+    <w:p>
+      <w:r>
+        <w:t xml:space="preserve">This </w:t>
+      </w:r>
+      <w:r>
+        <w:t>man-made lake has been by this town for over 20 years.</w:t>
+      </w:r>
+      <w:r>
+        <w:t xml:space="preserve"> It has boo</w:t>
+      </w:r>
+      <w:r>
+        <w:t>sted the economy of the small town of Hallowridge by enabling faster commutes</w:t>
+      </w:r>
+      <w:r>
+        <w:t xml:space="preserve"> and activities like fishing.</w:t>
+      </w:r>
+      <w:r>
+        <w:t xml:space="preserve"> People of Hallowridge mainly use this lake as a means of commuting. Almost every house in the town owns a boat</w:t>
+      </w:r>
+      <w:r>
+        <w:t>. At night, few will dare to wander about</w:t>
+      </w:r>
+      <w:r>
+        <w:t>, though as many mysterious phenomena have been reported multiple times in the vicinity of the lake.</w:t>
+      </w:r>
+      <w:r>
+        <w:t xml:space="preserve"> At night, the lake hides under a thick veil of fog that adds to the eerie feeling. The</w:t>
+      </w:r>
+      <w:r>
+        <w:t xml:space="preserve"> </w:t>
+      </w:r>
+      <w:r>
+        <w:t>game world</w:t>
+      </w:r>
+      <w:r>
+        <w:t xml:space="preserve"> around the lake will have a spooky feel that keeps players on their toes.</w:t>
+      </w:r>
+    </w:p>
+    <w:p/>
+    <w:p>
+      <w:pPr>
+        <w:pStyle w:val="Heading2"/>
+      </w:pPr>
+      <w:r>
+        <w:t>History</w:t>
+      </w:r>
+    </w:p>
+    <w:p>
+      <w:r>
+        <w:t xml:space="preserve">About twenty years ago, the first settlers of this town decided to </w:t>
+      </w:r>
+      <w:r>
+        <w:t xml:space="preserve">make a man-made lake </w:t>
+      </w:r>
+      <w:r>
+        <w:t>to</w:t>
+      </w:r>
+      <w:r>
+        <w:t xml:space="preserve"> boost commerce and make their lives better and easier. </w:t>
+      </w:r>
+      <w:r>
+        <w:t>During that time, a lot of settlers were attracted to this booming town. One of the settlers was Nathan’s mother</w:t>
+      </w:r>
+      <w:r>
+        <w:t xml:space="preserve">. Her family’s lives were </w:t>
+      </w:r>
+      <w:r>
+        <w:t>devast</w:t>
+      </w:r>
+      <w:r>
+        <w:t>at</w:t>
+      </w:r>
+      <w:r>
+        <w:t>ed by her sudden disappearance when she had an accident on the br</w:t>
+      </w:r>
+      <w:r>
+        <w:t xml:space="preserve">idge that connected two areas of the town across the lake. </w:t>
+      </w:r>
+      <w:r>
+        <w:t>Twenty years later, the town is doing well</w:t>
+      </w:r>
+      <w:r>
+        <w:t xml:space="preserve">, </w:t>
+      </w:r>
+      <w:r>
+        <w:lastRenderedPageBreak/>
+        <w:t>there are</w:t>
+      </w:r>
+      <w:r>
+        <w:t xml:space="preserve"> not many new settlers</w:t>
+      </w:r>
+      <w:r>
+        <w:t>. Nathan still lives in the town and has always been determined to find the truth about his mother.</w:t>
+      </w:r>
+      <w:r>
+        <w:t xml:space="preserve"> He will not stop at anything to get to the truth.</w:t>
+      </w:r>
+    </w:p>
+    <w:p/>
+    <w:p>
+      <w:pPr>
+        <w:pStyle w:val="Heading2"/>
+      </w:pPr>
+      <w:r>
+        <w:t>Visual Style</w:t>
+      </w:r>
+    </w:p>
+    <w:p>
+      <w:r>
+        <w:t>The game</w:t>
+      </w:r>
+      <w:r>
+        <w:t xml:space="preserve">’s visual style will be </w:t>
+      </w:r>
+      <w:proofErr w:type="gramStart"/>
+      <w:r>
+        <w:t>mild-toned</w:t>
+      </w:r>
+      <w:proofErr w:type="gramEnd"/>
+      <w:r>
+        <w:t>,</w:t>
+      </w:r>
+      <w:r>
+        <w:t xml:space="preserve"> avoiding bright and vibrant colors. </w:t>
+      </w:r>
+      <w:r>
+        <w:t>The art assets would be low-poly 3D assets.</w:t>
+      </w:r>
+      <w:r>
+        <w:t xml:space="preserve"> The game will have a </w:t>
+      </w:r>
+      <w:r>
+        <w:t>regular</w:t>
+      </w:r>
+      <w:r>
+        <w:t>, subtle</w:t>
+      </w:r>
+      <w:r>
+        <w:t>, medium-paced</w:t>
+      </w:r>
+      <w:r>
+        <w:t xml:space="preserve"> background music during the day and horror-like or spooky background music at night.</w:t>
+      </w:r>
+    </w:p>
+    <w:p/>
+    <w:p>
+      <w:pPr>
+        <w:pStyle w:val="Heading2"/>
+      </w:pPr>
+      <w:r>
+        <w:t>Environmental Interactions</w:t>
+      </w:r>
+    </w:p>
+    <w:p>
+      <w:r>
+        <w:t xml:space="preserve">The game will feature day-night cycles that </w:t>
+      </w:r>
+      <w:r>
+        <w:t>in-game events trigger. Players will be able</w:t>
+      </w:r>
+      <w:r>
+        <w:t xml:space="preserve"> to interact with in-game objects like clues</w:t>
+      </w:r>
+      <w:r>
+        <w:t xml:space="preserve"> and collectibles.</w:t>
+      </w:r>
+    </w:p>
+    <w:p>
+      <w:r>
+        <w:br w:type="page"/>
+      </w:r>
+    </w:p>
+    <w:p>
+      <w:pPr>
+        <w:pStyle w:val="Heading1"/>
+      </w:pPr>
+      <w:bookmarkStart w:id="15" w:name="_44sinio" w:colFirst="0" w:colLast="0"/>
+      <w:bookmarkEnd w:id="15"/>
+      <w:r>
+        <w:lastRenderedPageBreak/>
+        <w:t>Characters</w:t>
+      </w:r>
+    </w:p>
+    <w:p>
+      <w:pPr>
+        <w:pStyle w:val="Heading2"/>
+      </w:pPr>
+      <w:r>
+        <w:t>Nathan</w:t>
+      </w:r>
+    </w:p>
+    <w:p>
+      <w:pPr>
+        <w:pStyle w:val="Heading3"/>
+      </w:pPr>
+      <w:r>
+        <w:t>Overview</w:t>
+      </w:r>
+    </w:p>
+    <w:p>
+      <w:r>
+        <w:t xml:space="preserve">Nathan is a human male character who is determined to </w:t>
+      </w:r>
+      <w:r>
+        <w:t xml:space="preserve">find the truth about </w:t>
+      </w:r>
+      <w:r>
+        <w:t>his mom's disappearance</w:t>
+      </w:r>
+      <w:r>
+        <w:t>, which</w:t>
+      </w:r>
+      <w:r>
+        <w:t xml:space="preserve"> took place about 20 years ago.</w:t>
+      </w:r>
+      <w:r>
+        <w:t xml:space="preserve"> This obsession has started to take a toll on his present relationships and </w:t>
+      </w:r>
+      <w:r>
+        <w:t>day-to-day</w:t>
+      </w:r>
+      <w:r>
+        <w:t xml:space="preserve"> life. </w:t>
+      </w:r>
+      <w:r>
+        <w:t xml:space="preserve">He needs to find answers if he </w:t>
+      </w:r>
+      <w:proofErr w:type="gramStart"/>
+      <w:r>
+        <w:t>has to</w:t>
+      </w:r>
+      <w:proofErr w:type="gramEnd"/>
+      <w:r>
+        <w:t xml:space="preserve"> put this behind him</w:t>
+      </w:r>
+      <w:r>
+        <w:t>.</w:t>
+      </w:r>
+    </w:p>
+    <w:p>
+      <w:pPr>
+        <w:pStyle w:val="Heading3"/>
+      </w:pPr>
+      <w:r>
+        <w:t>Visual Description</w:t>
+      </w:r>
+    </w:p>
+    <w:p>
+      <w:r>
+        <w:t>Nathan is of a medium build, six feet tall</w:t>
+      </w:r>
+      <w:r>
+        <w:t>, and a white American man who prefers to dress casually</w:t>
+      </w:r>
+      <w:r>
+        <w:t>. He wears</w:t>
+      </w:r>
+      <w:r>
+        <w:t xml:space="preserve"> jeans and a t-shirt,</w:t>
+      </w:r>
+      <w:r>
+        <w:t xml:space="preserve"> sometimes paired with a flannel.</w:t>
+      </w:r>
+    </w:p>
+    <w:p/>
+    <w:p>
+      <w:pPr>
+        <w:pStyle w:val="Heading2"/>
+      </w:pPr>
+      <w:r>
+        <w:t>Lex</w:t>
+      </w:r>
+    </w:p>
+    <w:p>
+      <w:pPr>
+        <w:pStyle w:val="Heading3"/>
+      </w:pPr>
+      <w:r>
+        <w:t>Overview</w:t>
+      </w:r>
+    </w:p>
+    <w:p>
+      <w:r>
+        <w:t xml:space="preserve">Lex is a human female character. At </w:t>
+      </w:r>
+      <w:r>
+        <w:t>13 years old, she is a brave young girl who never shies away from a challenge. She lives with her mother, half-sister, and stepfather</w:t>
+      </w:r>
+      <w:r>
+        <w:t>. Her strained relationship with her mother often leads to disagreements.</w:t>
+      </w:r>
+      <w:r>
+        <w:t xml:space="preserve"> When </w:t>
+      </w:r>
+      <w:r>
+        <w:t>she is blamed for her six-year-old half-sister’s</w:t>
+      </w:r>
+      <w:r>
+        <w:t xml:space="preserve"> disappearance, she takes it upon herself to find out exactly what happened to her.</w:t>
+      </w:r>
+    </w:p>
+    <w:p>
+      <w:pPr>
+        <w:pStyle w:val="Heading3"/>
+      </w:pPr>
+      <w:r>
+        <w:t>Visual Description</w:t>
+      </w:r>
+    </w:p>
+    <w:p>
+      <w:r>
+        <w:t>Lex prefers to dress</w:t>
+      </w:r>
+      <w:r>
+        <w:t xml:space="preserve"> in her jeans and her favorite hoodie</w:t>
+      </w:r>
+      <w:r>
+        <w:t>,</w:t>
+      </w:r>
+      <w:r>
+        <w:t xml:space="preserve"> which her dad gave</w:t>
+      </w:r>
+      <w:r>
+        <w:t xml:space="preserve"> her.</w:t>
+      </w:r>
+    </w:p>
+    <w:p/>
+    <w:p>
+      <w:pPr>
+        <w:pStyle w:val="Heading2"/>
+      </w:pPr>
+      <w:r>
+        <w:t>Relationship</w:t>
+      </w:r>
+    </w:p>
+    <w:p>
+      <w:r>
+        <w:t>Lex and Nathan know of each other but are not well acquainted. They have seldom crossed paths till now.</w:t>
+      </w:r>
+    </w:p>
+    <w:p/>
+    <w:p>
+      <w:pPr>
+        <w:pStyle w:val="Heading2"/>
+      </w:pPr>
+      <w:r>
+        <w:t>Voiceover and Dialogue</w:t>
+      </w:r>
+    </w:p>
+    <w:p>
+      <w:r>
+        <w:t>The game features a text-based dialogue system. The game does not have a voiceover.</w:t>
+      </w:r>
+    </w:p>
+    <w:p/>
+    <w:p>
+      <w:pPr>
+        <w:pStyle w:val="Heading1"/>
+      </w:pPr>
+      <w:bookmarkStart w:id="16" w:name="_2jxsxqh" w:colFirst="0" w:colLast="0"/>
+      <w:bookmarkStart w:id="17" w:name="_z337ya" w:colFirst="0" w:colLast="0"/>
+      <w:bookmarkEnd w:id="16"/>
+      <w:bookmarkEnd w:id="17"/>
+      <w:r>
+        <w:lastRenderedPageBreak/>
+        <w:t>Levels</w:t>
+      </w:r>
+    </w:p>
+    <w:p>
+      <w:pPr>
+        <w:pStyle w:val="Heading2"/>
+      </w:pPr>
+      <w:r>
+        <w:t>Overview</w:t>
+      </w:r>
+    </w:p>
+    <w:p>
+      <w:r>
+        <w:t>The game doesn’t have a traditional multi-level desig</w:t>
+      </w:r>
+      <w:r>
+        <w:t xml:space="preserve">n. </w:t>
+      </w:r>
+      <w:r>
+        <w:t xml:space="preserve">Technically, </w:t>
+      </w:r>
+      <w:r>
+        <w:t xml:space="preserve">it has two </w:t>
+      </w:r>
+      <w:proofErr w:type="gramStart"/>
+      <w:r>
+        <w:t>levels—</w:t>
+      </w:r>
+      <w:r>
+        <w:t>one</w:t>
+      </w:r>
+      <w:proofErr w:type="gramEnd"/>
+      <w:r>
+        <w:t xml:space="preserve"> for the present timeline and the other for 20 years ago. Throughout the game, the players will switch between these levels </w:t>
+      </w:r>
+      <w:r>
+        <w:t>as the story progresses. As far as progression is concerned, the game does not follow a multi-level progression</w:t>
+      </w:r>
+      <w:r>
+        <w:t xml:space="preserve"> design.</w:t>
+      </w:r>
+    </w:p>
+    <w:p>
+      <w:pPr>
+        <w:pStyle w:val="Heading2"/>
+      </w:pPr>
+      <w:r>
+        <w:t>Description</w:t>
+      </w:r>
+    </w:p>
+    <w:p>
+      <w:r>
+        <w:t xml:space="preserve">The </w:t>
+      </w:r>
+      <w:r>
+        <w:t>primary</w:t>
+      </w:r>
+      <w:r>
+        <w:t xml:space="preserve"> and only level of the game features </w:t>
+      </w:r>
+      <w:r>
+        <w:t>two main elements of the map</w:t>
+      </w:r>
+      <w:r>
+        <w:t xml:space="preserve">—the town of Hallowridge and Lake Hallow. </w:t>
+      </w:r>
+      <w:r>
+        <w:t>The main level features a town with a settlem</w:t>
+      </w:r>
+      <w:r>
+        <w:t xml:space="preserve">ent where multiple families live </w:t>
+      </w:r>
+      <w:r>
+        <w:t>harmoniously</w:t>
+      </w:r>
+      <w:r>
+        <w:t xml:space="preserve">. The town will depict through </w:t>
+      </w:r>
+      <w:r>
+        <w:t>its</w:t>
+      </w:r>
+      <w:r>
+        <w:t xml:space="preserve"> </w:t>
+      </w:r>
+      <w:r>
+        <w:t>setting that it’s a major fishing town.</w:t>
+      </w:r>
+    </w:p>
+    <w:p>
+      <w:pPr>
+        <w:pStyle w:val="Heading2"/>
+      </w:pPr>
+      <w:r>
+        <w:t>Progression</w:t>
+      </w:r>
+    </w:p>
+    <w:p>
+      <w:r>
+        <w:t xml:space="preserve">The players will explore the two locations and find clues to solve the mystery. They can explore the town and the lake during the day and at night. The game will take the players through the rift, </w:t>
+      </w:r>
+      <w:r>
+        <w:t>taking</w:t>
+      </w:r>
+      <w:r>
+        <w:t xml:space="preserve"> them to a different timeline. The other timeline(level) replicates the main level with modified aesthetics to match the old world.</w:t>
+      </w:r>
+    </w:p>
+    <w:p>
+      <w:pPr>
+        <w:pStyle w:val="Heading2"/>
+      </w:pPr>
+      <w:r>
+        <w:t>Environmental Design</w:t>
+      </w:r>
+    </w:p>
+    <w:p>
+      <w:r>
+        <w:t xml:space="preserve">During the day, the environment will feature </w:t>
+      </w:r>
+      <w:r>
+        <w:t xml:space="preserve">a </w:t>
+      </w:r>
+      <w:r>
+        <w:t>typical town setting with houses, people, boats, fishermen</w:t>
+      </w:r>
+      <w:r>
+        <w:t>, etc. At night, the lake will have a thick fog cover over it.</w:t>
+      </w:r>
+      <w:r>
+        <w:t xml:space="preserve"> The color palette is neutral for both locations at both times.</w:t>
+      </w:r>
+    </w:p>
+    <w:p>
+      <w:pPr>
+        <w:pStyle w:val="Heading2"/>
+      </w:pPr>
+      <w:r>
+        <w:t>Mechanics</w:t>
+      </w:r>
+    </w:p>
+    <w:p>
+      <w:r>
+        <w:t>Both levels will feature puzzle solving and exploration</w:t>
+      </w:r>
+      <w:r>
+        <w:t>.</w:t>
+      </w:r>
+    </w:p>
+    <w:p>
+      <w:pPr>
+        <w:pStyle w:val="Heading2"/>
+      </w:pPr>
+      <w:r>
+        <w:t>Challenges</w:t>
+      </w:r>
+    </w:p>
+    <w:p>
+      <w:r>
+        <w:t xml:space="preserve">The game will </w:t>
+      </w:r>
+      <w:r>
+        <w:t xml:space="preserve">include challenges such as escaping the search party, finding the clues to solve the mystery, and navigating </w:t>
+      </w:r>
+      <w:r>
+        <w:t>treacherous terrain.</w:t>
+      </w:r>
+    </w:p>
+    <w:p>
+      <w:pPr>
+        <w:pStyle w:val="Heading2"/>
+      </w:pPr>
+      <w:r>
+        <w:t>Collectibles</w:t>
+      </w:r>
+    </w:p>
+    <w:p>
+      <w:r>
+        <w:t xml:space="preserve">The players will </w:t>
+      </w:r>
+      <w:proofErr w:type="gramStart"/>
+      <w:r>
+        <w:t>find</w:t>
+      </w:r>
+      <w:proofErr w:type="gramEnd"/>
+      <w:r>
+        <w:t xml:space="preserve"> and piece together </w:t>
+      </w:r>
+      <w:r>
+        <w:t>clues that will help them solve the mystery. The players will also be able to collect</w:t>
+      </w:r>
+      <w:r>
+        <w:t xml:space="preserve"> tokens found at specific places that trigger </w:t>
+      </w:r>
+      <w:proofErr w:type="gramStart"/>
+      <w:r>
+        <w:t>past memories</w:t>
+      </w:r>
+      <w:proofErr w:type="gramEnd"/>
+      <w:r>
+        <w:t>.</w:t>
+      </w:r>
+    </w:p>
+    <w:p>
+      <w:pPr>
+        <w:pStyle w:val="Heading2"/>
+      </w:pPr>
+      <w:r>
+        <w:lastRenderedPageBreak/>
+        <w:t>Map</w:t>
+      </w:r>
+    </w:p>
+    <w:p/>
+    <w:p>
       <w:r>
         <w:rPr>
-          <w:color w:val="1F1F1F"/>
-          <w:sz w:val="24"/>
-          <w:szCs w:val="24"/>
-          <w:highlight w:val="yellow"/>
+          <w:noProof/>
         </w:rPr>
-        <w:t>When writing about enemies in a game design document (GDD), game designers should provide detailed and organized information about the various enemies that players will encounter. This section should cover the enemies' characteristics, behaviors, and roles within the game, helping the development team understand how to implement and balance these adversaries. Here’s how to effectively write about enemies in a GDD:</w:t>
-      </w:r>
-    </w:p>
-    <w:p>
-      <w:pPr>
-        <w:pStyle w:val="Heading3"/>
-        <w:keepNext w:val="0"/>
-        <w:keepLines w:val="0"/>
-        <w:shd w:val="clear" w:color="auto" w:fill="FFFFFF"/>
-        <w:spacing w:before="0"/>
-        <w:rPr>
-          <w:b/>
-          <w:color w:val="1F1F1F"/>
-          <w:sz w:val="26"/>
-          <w:szCs w:val="26"/>
-          <w:highlight w:val="yellow"/>
-        </w:rPr>
-      </w:pPr>
-      <w:bookmarkStart w:id="19" w:name="_p334qb2kxuq1" w:colFirst="0" w:colLast="0"/>
-      <w:bookmarkEnd w:id="19"/>
-      <w:r>
-        <w:rPr>
-          <w:b/>
-          <w:color w:val="1F1F1F"/>
-          <w:sz w:val="26"/>
-          <w:szCs w:val="26"/>
-          <w:highlight w:val="yellow"/>
-        </w:rPr>
-        <w:t>Steps to Writing About Enemies</w:t>
-      </w:r>
-    </w:p>
-    <w:p>
-      <w:pPr>
+        <w:drawing>
+          <wp:inline distT="0" distB="0" distL="0" distR="0" wp14:anchorId="1EBA6862" wp14:editId="4A784C5A">
+            <wp:extent cx="5943600" cy="4455160"/>
+            <wp:effectExtent l="0" t="0" r="0" b="2540"/>
+            <wp:docPr id="1639570546" name="Picture 3"/>
+            <wp:cNvGraphicFramePr>
+              <a:graphicFrameLocks xmlns:a="http://schemas.openxmlformats.org/drawingml/2006/main" noChangeAspect="1"/>
+            </wp:cNvGraphicFramePr>
+            <a:graphic xmlns:a="http://schemas.openxmlformats.org/drawingml/2006/main">
+              <a:graphicData uri="http://schemas.openxmlformats.org/drawingml/2006/picture">
+                <pic:pic xmlns:pic="http://schemas.openxmlformats.org/drawingml/2006/picture">
+                  <pic:nvPicPr>
+                    <pic:cNvPr id="0" name="Picture 3"/>
+                    <pic:cNvPicPr>
+                      <a:picLocks noChangeAspect="1" noChangeArrowheads="1"/>
+                    </pic:cNvPicPr>
+                  </pic:nvPicPr>
+                  <pic:blipFill>
+                    <a:blip r:embed="rId6" cstate="print">
+                      <a:extLst>
+                        <a:ext uri="{28A0092B-C50C-407E-A947-70E740481C1C}">
+                          <a14:useLocalDpi xmlns:a14="http://schemas.microsoft.com/office/drawing/2010/main" val="0"/>
+                        </a:ext>
+                      </a:extLst>
+                    </a:blip>
+                    <a:srcRect/>
+                    <a:stretch>
+                      <a:fillRect/>
+                    </a:stretch>
+                  </pic:blipFill>
+                  <pic:spPr bwMode="auto">
+                    <a:xfrm>
+                      <a:off x="0" y="0"/>
+                      <a:ext cx="5943600" cy="4455160"/>
+                    </a:xfrm>
+                    <a:prstGeom prst="rect">
+                      <a:avLst/>
+                    </a:prstGeom>
+                    <a:noFill/>
+                    <a:ln>
+                      <a:noFill/>
+                    </a:ln>
+                  </pic:spPr>
+                </pic:pic>
+              </a:graphicData>
+            </a:graphic>
+          </wp:inline>
+        </w:drawing>
+      </w:r>
+    </w:p>
+    <w:p>
+      <w:r>
+        <w:br w:type="page"/>
+      </w:r>
+    </w:p>
+    <w:p>
+      <w:pPr>
+        <w:pStyle w:val="Heading1"/>
+      </w:pPr>
+      <w:bookmarkStart w:id="18" w:name="_2xcytpi" w:colFirst="0" w:colLast="0"/>
+      <w:bookmarkEnd w:id="18"/>
+      <w:r>
+        <w:lastRenderedPageBreak/>
+        <w:t>User Interface</w:t>
+      </w:r>
+    </w:p>
+    <w:p>
+      <w:pPr>
+        <w:pStyle w:val="Heading2"/>
+      </w:pPr>
+      <w:r>
+        <w:t>Overview</w:t>
+      </w:r>
+    </w:p>
+    <w:p>
+      <w:r>
+        <w:t xml:space="preserve">The game will feature a simple, minimalistic UI that </w:t>
+      </w:r>
+      <w:r>
+        <w:t>shows the current objectives, player health,</w:t>
+      </w:r>
+      <w:r>
+        <w:t xml:space="preserve"> and hints wherever applicable.</w:t>
+      </w:r>
+      <w:r>
+        <w:t xml:space="preserve"> For collectibles, </w:t>
+      </w:r>
+      <w:r>
+        <w:t>some pop-ups indicate the key to be pressed to collect the item.</w:t>
+      </w:r>
+      <w:r>
+        <w:t xml:space="preserve"> Action prompts will be displayed during a tutorial or whenever </w:t>
+      </w:r>
+      <w:r>
+        <w:t>the action is first performed</w:t>
+      </w:r>
+      <w:r>
+        <w:t>.</w:t>
+      </w:r>
+      <w:r>
+        <w:t xml:space="preserve"> The game features a </w:t>
+      </w:r>
+      <w:r>
+        <w:t>pause</w:t>
+      </w:r>
+      <w:r>
+        <w:t xml:space="preserve"> menu screen </w:t>
+      </w:r>
+      <w:r>
+        <w:t>that</w:t>
+      </w:r>
+      <w:r>
+        <w:t xml:space="preserve"> </w:t>
+      </w:r>
+      <w:r>
+        <w:t>lets players</w:t>
+      </w:r>
+      <w:r>
+        <w:t xml:space="preserve"> access game settings, </w:t>
+      </w:r>
+      <w:r>
+        <w:t>quit or pause the game, or access the evidence board.</w:t>
+      </w:r>
+    </w:p>
+    <w:p>
+      <w:pPr>
+        <w:pStyle w:val="Heading2"/>
+      </w:pPr>
+      <w:r>
+        <w:t>Elements</w:t>
+      </w:r>
+    </w:p>
+    <w:p>
+      <w:pPr>
+        <w:pStyle w:val="ListParagraph"/>
         <w:numPr>
           <w:ilvl w:val="0"/>
-          <w:numId w:val="1"/>
+          <w:numId w:val="23"/>
         </w:numPr>
-        <w:shd w:val="clear" w:color="auto" w:fill="FFFFFF"/>
+      </w:pPr>
+      <w:r>
+        <w:t>HUD</w:t>
+      </w:r>
+      <w:r>
+        <w:t>—The HUD will hold all the in-game UI elements, such as</w:t>
+      </w:r>
+      <w:r>
+        <w:t xml:space="preserve"> health, current objectives, hints, prompts, etc.</w:t>
+      </w:r>
+    </w:p>
+    <w:p>
+      <w:pPr>
+        <w:pStyle w:val="ListParagraph"/>
+        <w:numPr>
+          <w:ilvl w:val="0"/>
+          <w:numId w:val="23"/>
+        </w:numPr>
+      </w:pPr>
+      <w:r>
+        <w:t>Dialogue Box</w:t>
+      </w:r>
+      <w:r>
+        <w:t>—The dialogue box communicates with the player and displays the instructions and in-game dialogues</w:t>
+      </w:r>
+      <w:r>
+        <w:t>.</w:t>
+      </w:r>
+    </w:p>
+    <w:p>
+      <w:pPr>
+        <w:pStyle w:val="ListParagraph"/>
+        <w:numPr>
+          <w:ilvl w:val="0"/>
+          <w:numId w:val="23"/>
+        </w:numPr>
+      </w:pPr>
+      <w:r>
+        <w:t xml:space="preserve">Pause Menu Screen – The pause menu screen has buttons like save game, inventory, evidence board, and settings that enable the player to </w:t>
+      </w:r>
+      <w:r>
+        <w:t>interact better with the game.</w:t>
+      </w:r>
+    </w:p>
+    <w:p>
+      <w:pPr>
+        <w:pStyle w:val="Heading2"/>
+      </w:pPr>
+      <w:r>
+        <w:t>Functionality</w:t>
+      </w:r>
+    </w:p>
+    <w:p>
+      <w:pPr>
+        <w:pStyle w:val="ListParagraph"/>
+        <w:numPr>
+          <w:ilvl w:val="0"/>
+          <w:numId w:val="24"/>
+        </w:numPr>
+      </w:pPr>
+      <w:r>
+        <w:t xml:space="preserve">HUD – </w:t>
+      </w:r>
+    </w:p>
+    <w:p>
+      <w:pPr>
+        <w:pStyle w:val="ListParagraph"/>
+        <w:ind w:left="1440"/>
+      </w:pPr>
+      <w:r>
         <w:rPr>
-          <w:highlight w:val="yellow"/>
+          <w:noProof/>
         </w:rPr>
-      </w:pPr>
-      <w:r>
-        <w:rPr>
-          <w:color w:val="1F1F1F"/>
-          <w:sz w:val="24"/>
-          <w:szCs w:val="24"/>
-          <w:highlight w:val="yellow"/>
-        </w:rPr>
-        <w:t>Overview of Enemy Types:</w:t>
-      </w:r>
-    </w:p>
-    <w:p>
-      <w:pPr>
+        <w:drawing>
+          <wp:inline distT="0" distB="0" distL="0" distR="0" wp14:anchorId="3602DFBD" wp14:editId="22E4D39B">
+            <wp:extent cx="3728148" cy="2794518"/>
+            <wp:effectExtent l="0" t="0" r="5715" b="6350"/>
+            <wp:docPr id="1155969880" name="Picture 5" descr="A white board with black text and a black dot&#10;&#10;AI-generated content may be incorrect."/>
+            <wp:cNvGraphicFramePr>
+              <a:graphicFrameLocks xmlns:a="http://schemas.openxmlformats.org/drawingml/2006/main" noChangeAspect="1"/>
+            </wp:cNvGraphicFramePr>
+            <a:graphic xmlns:a="http://schemas.openxmlformats.org/drawingml/2006/main">
+              <a:graphicData uri="http://schemas.openxmlformats.org/drawingml/2006/picture">
+                <pic:pic xmlns:pic="http://schemas.openxmlformats.org/drawingml/2006/picture">
+                  <pic:nvPicPr>
+                    <pic:cNvPr id="1155969880" name="Picture 5" descr="A white board with black text and a black dot&#10;&#10;AI-generated content may be incorrect."/>
+                    <pic:cNvPicPr>
+                      <a:picLocks noChangeAspect="1" noChangeArrowheads="1"/>
+                    </pic:cNvPicPr>
+                  </pic:nvPicPr>
+                  <pic:blipFill>
+                    <a:blip r:embed="rId7" cstate="print">
+                      <a:extLst>
+                        <a:ext uri="{28A0092B-C50C-407E-A947-70E740481C1C}">
+                          <a14:useLocalDpi xmlns:a14="http://schemas.microsoft.com/office/drawing/2010/main" val="0"/>
+                        </a:ext>
+                      </a:extLst>
+                    </a:blip>
+                    <a:srcRect/>
+                    <a:stretch>
+                      <a:fillRect/>
+                    </a:stretch>
+                  </pic:blipFill>
+                  <pic:spPr bwMode="auto">
+                    <a:xfrm>
+                      <a:off x="0" y="0"/>
+                      <a:ext cx="3734467" cy="2799255"/>
+                    </a:xfrm>
+                    <a:prstGeom prst="rect">
+                      <a:avLst/>
+                    </a:prstGeom>
+                    <a:noFill/>
+                    <a:ln>
+                      <a:noFill/>
+                    </a:ln>
+                  </pic:spPr>
+                </pic:pic>
+              </a:graphicData>
+            </a:graphic>
+          </wp:inline>
+        </w:drawing>
+      </w:r>
+    </w:p>
+    <w:p>
+      <w:pPr>
+        <w:pStyle w:val="ListParagraph"/>
         <w:numPr>
           <w:ilvl w:val="1"/>
-          <w:numId w:val="1"/>
+          <w:numId w:val="24"/>
         </w:numPr>
-        <w:rPr>
-          <w:highlight w:val="yellow"/>
-        </w:rPr>
-      </w:pPr>
-      <w:r>
-        <w:rPr>
-          <w:color w:val="1F1F1F"/>
-          <w:sz w:val="24"/>
-          <w:szCs w:val="24"/>
-          <w:highlight w:val="yellow"/>
-        </w:rPr>
-        <w:t>Provide a general overview of the different types of enemies in the game. Categorize them based on their roles, behaviors, and threat levels (e.g., common enemies, elite enemies, bosses).</w:t>
-      </w:r>
-    </w:p>
-    <w:p>
-      <w:pPr>
+      </w:pPr>
+      <w:r>
+        <w:t>D</w:t>
+      </w:r>
+      <w:r>
+        <w:t>isplayed on the screen when the player is in-game</w:t>
+      </w:r>
+    </w:p>
+    <w:p>
+      <w:pPr>
+        <w:pStyle w:val="ListParagraph"/>
+        <w:numPr>
+          <w:ilvl w:val="1"/>
+          <w:numId w:val="24"/>
+        </w:numPr>
+      </w:pPr>
+      <w:r>
+        <w:t xml:space="preserve">Shows </w:t>
+      </w:r>
+      <w:r>
+        <w:t>valuable</w:t>
+      </w:r>
+      <w:r>
+        <w:t xml:space="preserve"> information like current objective, health, prompts like interact or collect</w:t>
+      </w:r>
+      <w:r>
+        <w:t>, and a mini map</w:t>
+      </w:r>
+    </w:p>
+    <w:p>
+      <w:pPr>
+        <w:pStyle w:val="ListParagraph"/>
         <w:numPr>
           <w:ilvl w:val="0"/>
-          <w:numId w:val="1"/>
+          <w:numId w:val="24"/>
         </w:numPr>
-        <w:shd w:val="clear" w:color="auto" w:fill="FFFFFF"/>
-        <w:rPr>
-          <w:highlight w:val="yellow"/>
-        </w:rPr>
-      </w:pPr>
-      <w:r>
-        <w:rPr>
-          <w:color w:val="1F1F1F"/>
-          <w:sz w:val="24"/>
-          <w:szCs w:val="24"/>
-          <w:highlight w:val="yellow"/>
-        </w:rPr>
-        <w:t>Detailed Descriptions:</w:t>
-      </w:r>
-    </w:p>
-    <w:p>
-      <w:pPr>
+      </w:pPr>
+      <w:r>
+        <w:t xml:space="preserve">Dialogue Box – </w:t>
+      </w:r>
+    </w:p>
+    <w:p>
+      <w:pPr>
+        <w:pStyle w:val="ListParagraph"/>
         <w:numPr>
           <w:ilvl w:val="1"/>
-          <w:numId w:val="1"/>
+          <w:numId w:val="24"/>
         </w:numPr>
-        <w:rPr>
-          <w:highlight w:val="yellow"/>
-        </w:rPr>
-      </w:pPr>
-      <w:r>
-        <w:rPr>
-          <w:color w:val="1F1F1F"/>
-          <w:sz w:val="24"/>
-          <w:szCs w:val="24"/>
-          <w:highlight w:val="yellow"/>
-        </w:rPr>
-        <w:t>For each enemy type, provide a detailed description that includes their appearance, abilities, behaviors, and weaknesses.</w:t>
-      </w:r>
-    </w:p>
-    <w:p>
-      <w:pPr>
+      </w:pPr>
+      <w:r>
+        <w:t>Shows dialogue in the form of text</w:t>
+      </w:r>
+    </w:p>
+    <w:p>
+      <w:pPr>
+        <w:pStyle w:val="ListParagraph"/>
+        <w:numPr>
+          <w:ilvl w:val="1"/>
+          <w:numId w:val="24"/>
+        </w:numPr>
+      </w:pPr>
+      <w:r>
+        <w:t>Acts as a way of communication with the player</w:t>
+      </w:r>
+    </w:p>
+    <w:p>
+      <w:pPr>
+        <w:pStyle w:val="ListParagraph"/>
+        <w:numPr>
+          <w:ilvl w:val="1"/>
+          <w:numId w:val="24"/>
+        </w:numPr>
+      </w:pPr>
+      <w:r>
+        <w:lastRenderedPageBreak/>
+        <w:t xml:space="preserve">Displays the thoughts </w:t>
+      </w:r>
+      <w:r>
+        <w:t>and</w:t>
+      </w:r>
+      <w:r>
+        <w:t xml:space="preserve"> actual dialogues that the in-game character has as text</w:t>
+      </w:r>
+    </w:p>
+    <w:p>
+      <w:pPr>
+        <w:pStyle w:val="ListParagraph"/>
         <w:numPr>
           <w:ilvl w:val="0"/>
-          <w:numId w:val="1"/>
+          <w:numId w:val="24"/>
         </w:numPr>
-        <w:shd w:val="clear" w:color="auto" w:fill="FFFFFF"/>
+      </w:pPr>
+      <w:r>
+        <w:t>Pause Menu Screen –</w:t>
+      </w:r>
+    </w:p>
+    <w:p>
+      <w:r>
         <w:rPr>
-          <w:highlight w:val="yellow"/>
+          <w:noProof/>
         </w:rPr>
-      </w:pPr>
-      <w:r>
-        <w:rPr>
-          <w:color w:val="1F1F1F"/>
-          <w:sz w:val="24"/>
-          <w:szCs w:val="24"/>
-          <w:highlight w:val="yellow"/>
-        </w:rPr>
-        <w:t>Behavior and AI:</w:t>
-      </w:r>
-    </w:p>
-    <w:p>
-      <w:pPr>
+        <w:drawing>
+          <wp:inline distT="0" distB="0" distL="0" distR="0" wp14:anchorId="00C2FA69" wp14:editId="23851A84">
+            <wp:extent cx="5943600" cy="4455160"/>
+            <wp:effectExtent l="0" t="0" r="0" b="2540"/>
+            <wp:docPr id="1551137684" name="Picture 6"/>
+            <wp:cNvGraphicFramePr>
+              <a:graphicFrameLocks xmlns:a="http://schemas.openxmlformats.org/drawingml/2006/main" noChangeAspect="1"/>
+            </wp:cNvGraphicFramePr>
+            <a:graphic xmlns:a="http://schemas.openxmlformats.org/drawingml/2006/main">
+              <a:graphicData uri="http://schemas.openxmlformats.org/drawingml/2006/picture">
+                <pic:pic xmlns:pic="http://schemas.openxmlformats.org/drawingml/2006/picture">
+                  <pic:nvPicPr>
+                    <pic:cNvPr id="0" name="Picture 6"/>
+                    <pic:cNvPicPr>
+                      <a:picLocks noChangeAspect="1" noChangeArrowheads="1"/>
+                    </pic:cNvPicPr>
+                  </pic:nvPicPr>
+                  <pic:blipFill>
+                    <a:blip r:embed="rId8" cstate="print">
+                      <a:extLst>
+                        <a:ext uri="{28A0092B-C50C-407E-A947-70E740481C1C}">
+                          <a14:useLocalDpi xmlns:a14="http://schemas.microsoft.com/office/drawing/2010/main" val="0"/>
+                        </a:ext>
+                      </a:extLst>
+                    </a:blip>
+                    <a:srcRect/>
+                    <a:stretch>
+                      <a:fillRect/>
+                    </a:stretch>
+                  </pic:blipFill>
+                  <pic:spPr bwMode="auto">
+                    <a:xfrm>
+                      <a:off x="0" y="0"/>
+                      <a:ext cx="5943600" cy="4455160"/>
+                    </a:xfrm>
+                    <a:prstGeom prst="rect">
+                      <a:avLst/>
+                    </a:prstGeom>
+                    <a:noFill/>
+                    <a:ln>
+                      <a:noFill/>
+                    </a:ln>
+                  </pic:spPr>
+                </pic:pic>
+              </a:graphicData>
+            </a:graphic>
+          </wp:inline>
+        </w:drawing>
+      </w:r>
+    </w:p>
+    <w:p>
+      <w:pPr>
+        <w:pStyle w:val="ListParagraph"/>
         <w:numPr>
           <w:ilvl w:val="1"/>
-          <w:numId w:val="1"/>
+          <w:numId w:val="24"/>
         </w:numPr>
-        <w:rPr>
-          <w:highlight w:val="yellow"/>
-        </w:rPr>
-      </w:pPr>
-      <w:r>
-        <w:rPr>
-          <w:color w:val="1F1F1F"/>
-          <w:sz w:val="24"/>
-          <w:szCs w:val="24"/>
-          <w:highlight w:val="yellow"/>
-        </w:rPr>
-        <w:t>Explain the behavior patterns and AI logic for each enemy. Describe how they react to player actions, their attack patterns, and any special behaviors.</w:t>
-      </w:r>
-    </w:p>
-    <w:p>
-      <w:pPr>
-        <w:numPr>
-          <w:ilvl w:val="0"/>
-          <w:numId w:val="1"/>
-        </w:numPr>
-        <w:shd w:val="clear" w:color="auto" w:fill="FFFFFF"/>
-        <w:rPr>
-          <w:highlight w:val="yellow"/>
-        </w:rPr>
-      </w:pPr>
-      <w:r>
-        <w:rPr>
-          <w:color w:val="1F1F1F"/>
-          <w:sz w:val="24"/>
-          <w:szCs w:val="24"/>
-          <w:highlight w:val="yellow"/>
-        </w:rPr>
-        <w:t>Combat Mechanics:</w:t>
-      </w:r>
-    </w:p>
-    <w:p>
-      <w:pPr>
+      </w:pPr>
+      <w:r>
+        <w:t xml:space="preserve">Holds buttons like inventory, evidence board, save game, </w:t>
+      </w:r>
+      <w:r>
+        <w:t>settings, and quit game</w:t>
+      </w:r>
+    </w:p>
+    <w:p>
+      <w:pPr>
+        <w:pStyle w:val="ListParagraph"/>
         <w:numPr>
           <w:ilvl w:val="1"/>
-          <w:numId w:val="1"/>
+          <w:numId w:val="24"/>
         </w:numPr>
+      </w:pPr>
+      <w:r>
+        <w:t xml:space="preserve">Inventory – </w:t>
+      </w:r>
+    </w:p>
+    <w:p>
+      <w:pPr>
+        <w:pStyle w:val="ListParagraph"/>
+        <w:ind w:left="1440"/>
+      </w:pPr>
+      <w:r>
         <w:rPr>
-          <w:highlight w:val="yellow"/>
+          <w:noProof/>
         </w:rPr>
-      </w:pPr>
-      <w:r>
-        <w:rPr>
-          <w:color w:val="1F1F1F"/>
-          <w:sz w:val="24"/>
-          <w:szCs w:val="24"/>
-          <w:highlight w:val="yellow"/>
-        </w:rPr>
-        <w:t>Describe how each enemy fights, including their attack types, range, and damage. Mention any unique combat mechanics they use.</w:t>
-      </w:r>
-    </w:p>
-    <w:p>
-      <w:pPr>
+        <w:lastRenderedPageBreak/>
+        <w:drawing>
+          <wp:inline distT="0" distB="0" distL="0" distR="0" wp14:anchorId="7A49B275" wp14:editId="2A83F61A">
+            <wp:extent cx="4935596" cy="3699588"/>
+            <wp:effectExtent l="0" t="0" r="0" b="0"/>
+            <wp:docPr id="334643269" name="Picture 7"/>
+            <wp:cNvGraphicFramePr>
+              <a:graphicFrameLocks xmlns:a="http://schemas.openxmlformats.org/drawingml/2006/main" noChangeAspect="1"/>
+            </wp:cNvGraphicFramePr>
+            <a:graphic xmlns:a="http://schemas.openxmlformats.org/drawingml/2006/main">
+              <a:graphicData uri="http://schemas.openxmlformats.org/drawingml/2006/picture">
+                <pic:pic xmlns:pic="http://schemas.openxmlformats.org/drawingml/2006/picture">
+                  <pic:nvPicPr>
+                    <pic:cNvPr id="0" name="Picture 7"/>
+                    <pic:cNvPicPr>
+                      <a:picLocks noChangeAspect="1" noChangeArrowheads="1"/>
+                    </pic:cNvPicPr>
+                  </pic:nvPicPr>
+                  <pic:blipFill>
+                    <a:blip r:embed="rId9" cstate="print">
+                      <a:extLst>
+                        <a:ext uri="{28A0092B-C50C-407E-A947-70E740481C1C}">
+                          <a14:useLocalDpi xmlns:a14="http://schemas.microsoft.com/office/drawing/2010/main" val="0"/>
+                        </a:ext>
+                      </a:extLst>
+                    </a:blip>
+                    <a:srcRect/>
+                    <a:stretch>
+                      <a:fillRect/>
+                    </a:stretch>
+                  </pic:blipFill>
+                  <pic:spPr bwMode="auto">
+                    <a:xfrm>
+                      <a:off x="0" y="0"/>
+                      <a:ext cx="4935596" cy="3699588"/>
+                    </a:xfrm>
+                    <a:prstGeom prst="rect">
+                      <a:avLst/>
+                    </a:prstGeom>
+                    <a:noFill/>
+                    <a:ln>
+                      <a:noFill/>
+                    </a:ln>
+                  </pic:spPr>
+                </pic:pic>
+              </a:graphicData>
+            </a:graphic>
+          </wp:inline>
+        </w:drawing>
+      </w:r>
+    </w:p>
+    <w:p>
+      <w:pPr>
+        <w:pStyle w:val="ListParagraph"/>
         <w:numPr>
-          <w:ilvl w:val="0"/>
-          <w:numId w:val="1"/>
+          <w:ilvl w:val="2"/>
+          <w:numId w:val="24"/>
         </w:numPr>
-        <w:shd w:val="clear" w:color="auto" w:fill="FFFFFF"/>
-        <w:rPr>
-          <w:highlight w:val="yellow"/>
-        </w:rPr>
-      </w:pPr>
-      <w:r>
-        <w:rPr>
-          <w:color w:val="1F1F1F"/>
-          <w:sz w:val="24"/>
-          <w:szCs w:val="24"/>
-          <w:highlight w:val="yellow"/>
-        </w:rPr>
-        <w:t>Visual and Audio Cues:</w:t>
-      </w:r>
-    </w:p>
-    <w:p>
-      <w:pPr>
+      </w:pPr>
+      <w:r>
+        <w:t>A screen that displays all the collectibles that are not evidence</w:t>
+      </w:r>
+    </w:p>
+    <w:p>
+      <w:pPr>
+        <w:pStyle w:val="ListParagraph"/>
+        <w:numPr>
+          <w:ilvl w:val="2"/>
+          <w:numId w:val="24"/>
+        </w:numPr>
+      </w:pPr>
+      <w:r>
+        <w:t xml:space="preserve">Player can click on </w:t>
+      </w:r>
+      <w:r>
+        <w:t>the collectible to get more information about it</w:t>
+      </w:r>
+    </w:p>
+    <w:p>
+      <w:pPr>
+        <w:pStyle w:val="ListParagraph"/>
         <w:numPr>
           <w:ilvl w:val="1"/>
-          <w:numId w:val="1"/>
+          <w:numId w:val="24"/>
         </w:numPr>
+      </w:pPr>
+      <w:r>
+        <w:t>Evidence Board –</w:t>
+      </w:r>
+    </w:p>
+    <w:p>
+      <w:pPr>
+        <w:pStyle w:val="ListParagraph"/>
+        <w:ind w:left="1440"/>
+      </w:pPr>
+      <w:r>
         <w:rPr>
-          <w:highlight w:val="yellow"/>
+          <w:noProof/>
         </w:rPr>
-      </w:pPr>
+        <w:drawing>
+          <wp:inline distT="0" distB="0" distL="0" distR="0" wp14:anchorId="0209AEC5" wp14:editId="1412A656">
+            <wp:extent cx="4518591" cy="3387012"/>
+            <wp:effectExtent l="0" t="0" r="0" b="4445"/>
+            <wp:docPr id="1026197138" name="Picture 8"/>
+            <wp:cNvGraphicFramePr>
+              <a:graphicFrameLocks xmlns:a="http://schemas.openxmlformats.org/drawingml/2006/main" noChangeAspect="1"/>
+            </wp:cNvGraphicFramePr>
+            <a:graphic xmlns:a="http://schemas.openxmlformats.org/drawingml/2006/main">
+              <a:graphicData uri="http://schemas.openxmlformats.org/drawingml/2006/picture">
+                <pic:pic xmlns:pic="http://schemas.openxmlformats.org/drawingml/2006/picture">
+                  <pic:nvPicPr>
+                    <pic:cNvPr id="0" name="Picture 8"/>
+                    <pic:cNvPicPr>
+                      <a:picLocks noChangeAspect="1" noChangeArrowheads="1"/>
+                    </pic:cNvPicPr>
+                  </pic:nvPicPr>
+                  <pic:blipFill>
+                    <a:blip r:embed="rId10" cstate="print">
+                      <a:extLst>
+                        <a:ext uri="{28A0092B-C50C-407E-A947-70E740481C1C}">
+                          <a14:useLocalDpi xmlns:a14="http://schemas.microsoft.com/office/drawing/2010/main" val="0"/>
+                        </a:ext>
+                      </a:extLst>
+                    </a:blip>
+                    <a:srcRect/>
+                    <a:stretch>
+                      <a:fillRect/>
+                    </a:stretch>
+                  </pic:blipFill>
+                  <pic:spPr bwMode="auto">
+                    <a:xfrm>
+                      <a:off x="0" y="0"/>
+                      <a:ext cx="4523875" cy="3390973"/>
+                    </a:xfrm>
+                    <a:prstGeom prst="rect">
+                      <a:avLst/>
+                    </a:prstGeom>
+                    <a:noFill/>
+                    <a:ln>
+                      <a:noFill/>
+                    </a:ln>
+                  </pic:spPr>
+                </pic:pic>
+              </a:graphicData>
+            </a:graphic>
+          </wp:inline>
+        </w:drawing>
+      </w:r>
+    </w:p>
+    <w:p>
+      <w:pPr>
+        <w:pStyle w:val="ListParagraph"/>
+        <w:numPr>
+          <w:ilvl w:val="2"/>
+          <w:numId w:val="24"/>
+        </w:numPr>
+      </w:pPr>
+      <w:r>
+        <w:t>All the clues collected by the player will be displayed in the evidence board</w:t>
+      </w:r>
+    </w:p>
+    <w:p>
+      <w:pPr>
+        <w:pStyle w:val="ListParagraph"/>
+        <w:numPr>
+          <w:ilvl w:val="2"/>
+          <w:numId w:val="24"/>
+        </w:numPr>
+      </w:pPr>
+      <w:r>
+        <w:t>The player can click on the clues to get more information about them</w:t>
+      </w:r>
+    </w:p>
+    <w:p>
+      <w:pPr>
+        <w:pStyle w:val="ListParagraph"/>
+        <w:numPr>
+          <w:ilvl w:val="2"/>
+          <w:numId w:val="24"/>
+        </w:numPr>
+      </w:pPr>
+      <w:r>
+        <w:lastRenderedPageBreak/>
+        <w:t xml:space="preserve">The player will need to drag the clues to their </w:t>
+      </w:r>
+      <w:r>
+        <w:t>proper</w:t>
+      </w:r>
+      <w:r>
+        <w:t xml:space="preserve"> place on the evidence board to solve the puzzle and get directions to the next clue</w:t>
+      </w:r>
+    </w:p>
+    <w:p>
+      <w:pPr>
+        <w:pStyle w:val="Heading2"/>
+      </w:pPr>
+      <w:r>
+        <w:t>User Flow</w:t>
+      </w:r>
+    </w:p>
+    <w:p>
       <w:r>
         <w:rPr>
-          <w:color w:val="1F1F1F"/>
-          <w:sz w:val="24"/>
-          <w:szCs w:val="24"/>
-          <w:highlight w:val="yellow"/>
+          <w:noProof/>
         </w:rPr>
-        <w:t>Detail the visual and audio cues that indicate enemy presence, attacks, and behaviors. This helps players recognize and respond to threats.</w:t>
-      </w:r>
-    </w:p>
-    <w:p>
-      <w:pPr>
-        <w:numPr>
-          <w:ilvl w:val="0"/>
-          <w:numId w:val="1"/>
-        </w:numPr>
-        <w:shd w:val="clear" w:color="auto" w:fill="FFFFFF"/>
-        <w:rPr>
-          <w:highlight w:val="yellow"/>
-        </w:rPr>
-      </w:pPr>
-      <w:r>
-        <w:rPr>
-          <w:color w:val="1F1F1F"/>
-          <w:sz w:val="24"/>
-          <w:szCs w:val="24"/>
-          <w:highlight w:val="yellow"/>
-        </w:rPr>
-        <w:t>Context and Lore:</w:t>
-      </w:r>
-    </w:p>
-    <w:p>
-      <w:pPr>
-        <w:numPr>
-          <w:ilvl w:val="1"/>
-          <w:numId w:val="1"/>
-        </w:numPr>
-        <w:rPr>
-          <w:highlight w:val="yellow"/>
-        </w:rPr>
-      </w:pPr>
-      <w:r>
-        <w:rPr>
-          <w:color w:val="1F1F1F"/>
-          <w:sz w:val="24"/>
-          <w:szCs w:val="24"/>
-          <w:highlight w:val="yellow"/>
-        </w:rPr>
-        <w:t>Provide context for each enemy within the game world and story. Explain their origins, motivations, and how they fit into the game’s lore.</w:t>
-      </w:r>
-    </w:p>
-    <w:p>
-      <w:pPr>
-        <w:numPr>
-          <w:ilvl w:val="0"/>
-          <w:numId w:val="1"/>
-        </w:numPr>
-        <w:shd w:val="clear" w:color="auto" w:fill="FFFFFF"/>
-        <w:rPr>
-          <w:highlight w:val="yellow"/>
-        </w:rPr>
-      </w:pPr>
-      <w:r>
-        <w:rPr>
-          <w:color w:val="1F1F1F"/>
-          <w:sz w:val="24"/>
-          <w:szCs w:val="24"/>
-          <w:highlight w:val="yellow"/>
-        </w:rPr>
-        <w:t>Difficulty and Balancing:</w:t>
-      </w:r>
-    </w:p>
-    <w:p>
-      <w:pPr>
-        <w:numPr>
-          <w:ilvl w:val="1"/>
-          <w:numId w:val="1"/>
-        </w:numPr>
-        <w:rPr>
-          <w:highlight w:val="yellow"/>
-        </w:rPr>
-      </w:pPr>
-      <w:r>
-        <w:rPr>
-          <w:color w:val="1F1F1F"/>
-          <w:sz w:val="24"/>
-          <w:szCs w:val="24"/>
-          <w:highlight w:val="yellow"/>
-        </w:rPr>
-        <w:t>Discuss the difficulty level and balancing considerations for each enemy. Mention how they scale with player progression and how they contribute to the game’s challenge.</w:t>
-      </w:r>
-    </w:p>
-    <w:p>
-      <w:pPr>
-        <w:numPr>
-          <w:ilvl w:val="0"/>
-          <w:numId w:val="1"/>
-        </w:numPr>
-        <w:shd w:val="clear" w:color="auto" w:fill="FFFFFF"/>
-        <w:rPr>
-          <w:highlight w:val="yellow"/>
-        </w:rPr>
-      </w:pPr>
-      <w:r>
-        <w:rPr>
-          <w:color w:val="1F1F1F"/>
-          <w:sz w:val="24"/>
-          <w:szCs w:val="24"/>
-          <w:highlight w:val="yellow"/>
-        </w:rPr>
-        <w:t>Illustrations and Diagrams:</w:t>
-      </w:r>
-    </w:p>
-    <w:p>
-      <w:pPr>
-        <w:numPr>
-          <w:ilvl w:val="1"/>
-          <w:numId w:val="1"/>
-        </w:numPr>
-        <w:rPr>
-          <w:highlight w:val="yellow"/>
-        </w:rPr>
-      </w:pPr>
-      <w:r>
-        <w:rPr>
-          <w:color w:val="1F1F1F"/>
-          <w:sz w:val="24"/>
-          <w:szCs w:val="24"/>
-          <w:highlight w:val="yellow"/>
-        </w:rPr>
-        <w:t>Include concept art, diagrams, or screenshots to visually represent each enemy type and their key features.</w:t>
+        <w:drawing>
+          <wp:inline distT="0" distB="0" distL="0" distR="0" wp14:anchorId="4300890B" wp14:editId="5E62A853">
+            <wp:extent cx="5943600" cy="4455160"/>
+            <wp:effectExtent l="0" t="0" r="0" b="2540"/>
+            <wp:docPr id="1060668291" name="Picture 10"/>
+            <wp:cNvGraphicFramePr>
+              <a:graphicFrameLocks xmlns:a="http://schemas.openxmlformats.org/drawingml/2006/main" noChangeAspect="1"/>
+            </wp:cNvGraphicFramePr>
+            <a:graphic xmlns:a="http://schemas.openxmlformats.org/drawingml/2006/main">
+              <a:graphicData uri="http://schemas.openxmlformats.org/drawingml/2006/picture">
+                <pic:pic xmlns:pic="http://schemas.openxmlformats.org/drawingml/2006/picture">
+                  <pic:nvPicPr>
+                    <pic:cNvPr id="0" name="Picture 10"/>
+                    <pic:cNvPicPr>
+                      <a:picLocks noChangeAspect="1" noChangeArrowheads="1"/>
+                    </pic:cNvPicPr>
+                  </pic:nvPicPr>
+                  <pic:blipFill>
+                    <a:blip r:embed="rId11" cstate="print">
+                      <a:extLst>
+                        <a:ext uri="{28A0092B-C50C-407E-A947-70E740481C1C}">
+                          <a14:useLocalDpi xmlns:a14="http://schemas.microsoft.com/office/drawing/2010/main" val="0"/>
+                        </a:ext>
+                      </a:extLst>
+                    </a:blip>
+                    <a:srcRect/>
+                    <a:stretch>
+                      <a:fillRect/>
+                    </a:stretch>
+                  </pic:blipFill>
+                  <pic:spPr bwMode="auto">
+                    <a:xfrm>
+                      <a:off x="0" y="0"/>
+                      <a:ext cx="5943600" cy="4455160"/>
+                    </a:xfrm>
+                    <a:prstGeom prst="rect">
+                      <a:avLst/>
+                    </a:prstGeom>
+                    <a:noFill/>
+                    <a:ln>
+                      <a:noFill/>
+                    </a:ln>
+                  </pic:spPr>
+                </pic:pic>
+              </a:graphicData>
+            </a:graphic>
+          </wp:inline>
+        </w:drawing>
+      </w:r>
+    </w:p>
+    <w:p>
+      <w:pPr>
+        <w:pStyle w:val="Heading2"/>
+      </w:pPr>
+      <w:r>
+        <w:t>Interactive Elements</w:t>
+      </w:r>
+    </w:p>
+    <w:p>
+      <w:r>
+        <w:t xml:space="preserve">All the interactive buttons will activate </w:t>
+      </w:r>
+      <w:r>
+        <w:t>only when clicked.</w:t>
+      </w:r>
+    </w:p>
+    <w:p>
+      <w:pPr>
+        <w:pStyle w:val="Heading2"/>
+      </w:pPr>
+      <w:r>
+        <w:t>Consistency</w:t>
+      </w:r>
+    </w:p>
+    <w:p>
+      <w:r>
+        <w:t>The HUD, pause menu screen</w:t>
+      </w:r>
+      <w:r>
+        <w:t>, evidence board, and inventory stay consistent throughout the game. This will help in user satisfaction and enhance user experience.</w:t>
       </w:r>
     </w:p>
     <w:p/>
     <w:p>
+      <w:pPr>
+        <w:pStyle w:val="Heading2"/>
+      </w:pPr>
+      <w:r>
+        <w:lastRenderedPageBreak/>
+        <w:t>Feedback and Testing</w:t>
+      </w:r>
+    </w:p>
+    <w:p>
+      <w:r>
+        <w:t>The UI elements can be modified in function or appearance through constant user feedback and testing.</w:t>
+      </w:r>
+    </w:p>
+    <w:p>
       <w:r>
         <w:br w:type="page"/>
       </w:r>
@@ -2499,920 +3268,8 @@
       <w:pPr>
         <w:pStyle w:val="Heading1"/>
       </w:pPr>
-      <w:bookmarkStart w:id="20" w:name="_z337ya" w:colFirst="0" w:colLast="0"/>
-      <w:bookmarkEnd w:id="20"/>
-      <w:r>
-        <w:lastRenderedPageBreak/>
-        <w:t>Levels</w:t>
-      </w:r>
-    </w:p>
-    <w:p>
-      <w:pPr>
-        <w:shd w:val="clear" w:color="auto" w:fill="FFFFFF"/>
-        <w:rPr>
-          <w:color w:val="1F1F1F"/>
-          <w:sz w:val="24"/>
-          <w:szCs w:val="24"/>
-          <w:highlight w:val="yellow"/>
-        </w:rPr>
-      </w:pPr>
-      <w:r>
-        <w:rPr>
-          <w:color w:val="1F1F1F"/>
-          <w:sz w:val="24"/>
-          <w:szCs w:val="24"/>
-          <w:highlight w:val="yellow"/>
-        </w:rPr>
-        <w:t>When writing about levels in a game design document (GDD), a game designer should provide comprehensive details on the structure, layout, and progression of each level. This section should include descriptions of the level's design, objectives, challenges, and any unique elements. Here’s how to effectively write about levels in a GDD:</w:t>
-      </w:r>
-    </w:p>
-    <w:p>
-      <w:pPr>
-        <w:pStyle w:val="Heading3"/>
-        <w:keepNext w:val="0"/>
-        <w:keepLines w:val="0"/>
-        <w:shd w:val="clear" w:color="auto" w:fill="FFFFFF"/>
-        <w:spacing w:before="0"/>
-        <w:rPr>
-          <w:b/>
-          <w:color w:val="1F1F1F"/>
-          <w:sz w:val="26"/>
-          <w:szCs w:val="26"/>
-          <w:highlight w:val="yellow"/>
-        </w:rPr>
-      </w:pPr>
-      <w:bookmarkStart w:id="21" w:name="_4inc7yqv08xk" w:colFirst="0" w:colLast="0"/>
-      <w:bookmarkEnd w:id="21"/>
-      <w:r>
-        <w:rPr>
-          <w:b/>
-          <w:color w:val="1F1F1F"/>
-          <w:sz w:val="26"/>
-          <w:szCs w:val="26"/>
-          <w:highlight w:val="yellow"/>
-        </w:rPr>
-        <w:t>Steps to Writing About Levels</w:t>
-      </w:r>
-    </w:p>
-    <w:p>
-      <w:pPr>
-        <w:numPr>
-          <w:ilvl w:val="0"/>
-          <w:numId w:val="3"/>
-        </w:numPr>
-        <w:shd w:val="clear" w:color="auto" w:fill="FFFFFF"/>
-        <w:rPr>
-          <w:highlight w:val="yellow"/>
-        </w:rPr>
-      </w:pPr>
-      <w:r>
-        <w:rPr>
-          <w:color w:val="1F1F1F"/>
-          <w:sz w:val="24"/>
-          <w:szCs w:val="24"/>
-          <w:highlight w:val="yellow"/>
-        </w:rPr>
-        <w:t>Overview of Level Design:</w:t>
-      </w:r>
-    </w:p>
-    <w:p>
-      <w:pPr>
-        <w:numPr>
-          <w:ilvl w:val="1"/>
-          <w:numId w:val="3"/>
-        </w:numPr>
-        <w:rPr>
-          <w:highlight w:val="yellow"/>
-        </w:rPr>
-      </w:pPr>
-      <w:r>
-        <w:rPr>
-          <w:color w:val="1F1F1F"/>
-          <w:sz w:val="24"/>
-          <w:szCs w:val="24"/>
-          <w:highlight w:val="yellow"/>
-        </w:rPr>
-        <w:t>Provide a general overview of the level design philosophy and how levels fit into the overall game structure. Mention the types of levels (e.g., linear, open-world, puzzle-based).</w:t>
-      </w:r>
-    </w:p>
-    <w:p>
-      <w:pPr>
-        <w:numPr>
-          <w:ilvl w:val="0"/>
-          <w:numId w:val="3"/>
-        </w:numPr>
-        <w:shd w:val="clear" w:color="auto" w:fill="FFFFFF"/>
-        <w:rPr>
-          <w:highlight w:val="yellow"/>
-        </w:rPr>
-      </w:pPr>
-      <w:r>
-        <w:rPr>
-          <w:color w:val="1F1F1F"/>
-          <w:sz w:val="24"/>
-          <w:szCs w:val="24"/>
-          <w:highlight w:val="yellow"/>
-        </w:rPr>
-        <w:t>Detailed Level Descriptions:</w:t>
-      </w:r>
-    </w:p>
-    <w:p>
-      <w:pPr>
-        <w:numPr>
-          <w:ilvl w:val="1"/>
-          <w:numId w:val="3"/>
-        </w:numPr>
-        <w:rPr>
-          <w:highlight w:val="yellow"/>
-        </w:rPr>
-      </w:pPr>
-      <w:r>
-        <w:rPr>
-          <w:color w:val="1F1F1F"/>
-          <w:sz w:val="24"/>
-          <w:szCs w:val="24"/>
-          <w:highlight w:val="yellow"/>
-        </w:rPr>
-        <w:t>Describe each level in detail, covering its setting, layout, objectives, and any unique mechanics or features.</w:t>
-      </w:r>
-    </w:p>
-    <w:p>
-      <w:pPr>
-        <w:numPr>
-          <w:ilvl w:val="0"/>
-          <w:numId w:val="3"/>
-        </w:numPr>
-        <w:shd w:val="clear" w:color="auto" w:fill="FFFFFF"/>
-        <w:rPr>
-          <w:highlight w:val="yellow"/>
-        </w:rPr>
-      </w:pPr>
-      <w:r>
-        <w:rPr>
-          <w:color w:val="1F1F1F"/>
-          <w:sz w:val="24"/>
-          <w:szCs w:val="24"/>
-          <w:highlight w:val="yellow"/>
-        </w:rPr>
-        <w:t>Flow and Progression:</w:t>
-      </w:r>
-    </w:p>
-    <w:p>
-      <w:pPr>
-        <w:numPr>
-          <w:ilvl w:val="1"/>
-          <w:numId w:val="3"/>
-        </w:numPr>
-        <w:rPr>
-          <w:highlight w:val="yellow"/>
-        </w:rPr>
-      </w:pPr>
-      <w:r>
-        <w:rPr>
-          <w:color w:val="1F1F1F"/>
-          <w:sz w:val="24"/>
-          <w:szCs w:val="24"/>
-          <w:highlight w:val="yellow"/>
-        </w:rPr>
-        <w:t>Explain the flow and progression of the level, including how players move through the space and the pacing of challenges and rewards.</w:t>
-      </w:r>
-    </w:p>
-    <w:p>
-      <w:pPr>
-        <w:numPr>
-          <w:ilvl w:val="0"/>
-          <w:numId w:val="3"/>
-        </w:numPr>
-        <w:shd w:val="clear" w:color="auto" w:fill="FFFFFF"/>
-        <w:rPr>
-          <w:highlight w:val="yellow"/>
-        </w:rPr>
-      </w:pPr>
-      <w:r>
-        <w:rPr>
-          <w:color w:val="1F1F1F"/>
-          <w:sz w:val="24"/>
-          <w:szCs w:val="24"/>
-          <w:highlight w:val="yellow"/>
-        </w:rPr>
-        <w:t>Environmental Design:</w:t>
-      </w:r>
-    </w:p>
-    <w:p>
-      <w:pPr>
-        <w:numPr>
-          <w:ilvl w:val="1"/>
-          <w:numId w:val="3"/>
-        </w:numPr>
-        <w:rPr>
-          <w:highlight w:val="yellow"/>
-        </w:rPr>
-      </w:pPr>
-      <w:r>
-        <w:rPr>
-          <w:color w:val="1F1F1F"/>
-          <w:sz w:val="24"/>
-          <w:szCs w:val="24"/>
-          <w:highlight w:val="yellow"/>
-        </w:rPr>
-        <w:t>Discuss the visual and thematic elements of the level, including the art style, color palette, and any significant landmarks or environmental storytelling.</w:t>
-      </w:r>
-    </w:p>
-    <w:p>
-      <w:pPr>
-        <w:numPr>
-          <w:ilvl w:val="0"/>
-          <w:numId w:val="3"/>
-        </w:numPr>
-        <w:shd w:val="clear" w:color="auto" w:fill="FFFFFF"/>
-        <w:rPr>
-          <w:highlight w:val="yellow"/>
-        </w:rPr>
-      </w:pPr>
-      <w:r>
-        <w:rPr>
-          <w:color w:val="1F1F1F"/>
-          <w:sz w:val="24"/>
-          <w:szCs w:val="24"/>
-          <w:highlight w:val="yellow"/>
-        </w:rPr>
-        <w:t>Gameplay Mechanics and Interactions:</w:t>
-      </w:r>
-    </w:p>
-    <w:p>
-      <w:pPr>
-        <w:numPr>
-          <w:ilvl w:val="1"/>
-          <w:numId w:val="3"/>
-        </w:numPr>
-        <w:rPr>
-          <w:highlight w:val="yellow"/>
-        </w:rPr>
-      </w:pPr>
-      <w:r>
-        <w:rPr>
-          <w:color w:val="1F1F1F"/>
-          <w:sz w:val="24"/>
-          <w:szCs w:val="24"/>
-          <w:highlight w:val="yellow"/>
-        </w:rPr>
-        <w:t>Detail the gameplay mechanics and interactions specific to the level, such as puzzles, platforming sections, combat encounters, or exploration areas.</w:t>
-      </w:r>
-    </w:p>
-    <w:p>
-      <w:pPr>
-        <w:numPr>
-          <w:ilvl w:val="0"/>
-          <w:numId w:val="3"/>
-        </w:numPr>
-        <w:shd w:val="clear" w:color="auto" w:fill="FFFFFF"/>
-        <w:rPr>
-          <w:highlight w:val="yellow"/>
-        </w:rPr>
-      </w:pPr>
-      <w:r>
-        <w:rPr>
-          <w:color w:val="1F1F1F"/>
-          <w:sz w:val="24"/>
-          <w:szCs w:val="24"/>
-          <w:highlight w:val="yellow"/>
-        </w:rPr>
-        <w:t>Enemy and NPC Placement:</w:t>
-      </w:r>
-    </w:p>
-    <w:p>
-      <w:pPr>
-        <w:numPr>
-          <w:ilvl w:val="1"/>
-          <w:numId w:val="3"/>
-        </w:numPr>
-        <w:rPr>
-          <w:highlight w:val="yellow"/>
-        </w:rPr>
-      </w:pPr>
-      <w:r>
-        <w:rPr>
-          <w:color w:val="1F1F1F"/>
-          <w:sz w:val="24"/>
-          <w:szCs w:val="24"/>
-          <w:highlight w:val="yellow"/>
-        </w:rPr>
-        <w:t>Describe the placement and behavior of enemies and NPCs within the level. Mention any scripted events or AI behavior patterns.</w:t>
-      </w:r>
-    </w:p>
-    <w:p>
-      <w:pPr>
-        <w:numPr>
-          <w:ilvl w:val="0"/>
-          <w:numId w:val="3"/>
-        </w:numPr>
-        <w:shd w:val="clear" w:color="auto" w:fill="FFFFFF"/>
-        <w:rPr>
-          <w:highlight w:val="yellow"/>
-        </w:rPr>
-      </w:pPr>
-      <w:r>
-        <w:rPr>
-          <w:color w:val="1F1F1F"/>
-          <w:sz w:val="24"/>
-          <w:szCs w:val="24"/>
-          <w:highlight w:val="yellow"/>
-        </w:rPr>
-        <w:t>Challenges and Obstacles:</w:t>
-      </w:r>
-    </w:p>
-    <w:p>
-      <w:pPr>
-        <w:numPr>
-          <w:ilvl w:val="1"/>
-          <w:numId w:val="3"/>
-        </w:numPr>
-        <w:rPr>
-          <w:highlight w:val="yellow"/>
-        </w:rPr>
-      </w:pPr>
-      <w:r>
-        <w:rPr>
-          <w:color w:val="1F1F1F"/>
-          <w:sz w:val="24"/>
-          <w:szCs w:val="24"/>
-          <w:highlight w:val="yellow"/>
-        </w:rPr>
-        <w:t>Outline the main challenges and obstacles players will face in the level, including traps, puzzles, and environmental hazards.</w:t>
-      </w:r>
-    </w:p>
-    <w:p>
-      <w:pPr>
-        <w:numPr>
-          <w:ilvl w:val="0"/>
-          <w:numId w:val="3"/>
-        </w:numPr>
-        <w:shd w:val="clear" w:color="auto" w:fill="FFFFFF"/>
-        <w:rPr>
-          <w:highlight w:val="yellow"/>
-        </w:rPr>
-      </w:pPr>
-      <w:r>
-        <w:rPr>
-          <w:color w:val="1F1F1F"/>
-          <w:sz w:val="24"/>
-          <w:szCs w:val="24"/>
-          <w:highlight w:val="yellow"/>
-        </w:rPr>
-        <w:t>Rewards and Collectibles:</w:t>
-      </w:r>
-    </w:p>
-    <w:p>
-      <w:pPr>
-        <w:numPr>
-          <w:ilvl w:val="1"/>
-          <w:numId w:val="3"/>
-        </w:numPr>
-        <w:rPr>
-          <w:highlight w:val="yellow"/>
-        </w:rPr>
-      </w:pPr>
-      <w:r>
-        <w:rPr>
-          <w:color w:val="1F1F1F"/>
-          <w:sz w:val="24"/>
-          <w:szCs w:val="24"/>
-          <w:highlight w:val="yellow"/>
-        </w:rPr>
-        <w:t>List the rewards and collectibles available in the level, such as power-ups, hidden items, and achievements.</w:t>
-      </w:r>
-    </w:p>
-    <w:p>
-      <w:pPr>
-        <w:numPr>
-          <w:ilvl w:val="0"/>
-          <w:numId w:val="3"/>
-        </w:numPr>
-        <w:shd w:val="clear" w:color="auto" w:fill="FFFFFF"/>
-        <w:rPr>
-          <w:highlight w:val="yellow"/>
-        </w:rPr>
-      </w:pPr>
-      <w:r>
-        <w:rPr>
-          <w:color w:val="1F1F1F"/>
-          <w:sz w:val="24"/>
-          <w:szCs w:val="24"/>
-          <w:highlight w:val="yellow"/>
-        </w:rPr>
-        <w:t>Visuals and Layouts:</w:t>
-      </w:r>
-    </w:p>
-    <w:p>
-      <w:pPr>
-        <w:numPr>
-          <w:ilvl w:val="1"/>
-          <w:numId w:val="3"/>
-        </w:numPr>
-        <w:rPr>
-          <w:highlight w:val="yellow"/>
-        </w:rPr>
-      </w:pPr>
-      <w:r>
-        <w:rPr>
-          <w:color w:val="1F1F1F"/>
-          <w:sz w:val="24"/>
-          <w:szCs w:val="24"/>
-          <w:highlight w:val="yellow"/>
-        </w:rPr>
-        <w:t>Include maps, diagrams, and concept art to visually represent the level's layout and key elements.</w:t>
-      </w:r>
-    </w:p>
-    <w:p/>
-    <w:p/>
-    <w:p>
-      <w:r>
-        <w:br w:type="page"/>
-      </w:r>
-    </w:p>
-    <w:p>
-      <w:pPr>
-        <w:pStyle w:val="Heading1"/>
-      </w:pPr>
-      <w:bookmarkStart w:id="22" w:name="_2xcytpi" w:colFirst="0" w:colLast="0"/>
-      <w:bookmarkEnd w:id="22"/>
-      <w:r>
-        <w:lastRenderedPageBreak/>
-        <w:t>User Interface</w:t>
-      </w:r>
-    </w:p>
-    <w:p>
-      <w:pPr>
-        <w:shd w:val="clear" w:color="auto" w:fill="FFFFFF"/>
-        <w:rPr>
-          <w:color w:val="1F1F1F"/>
-          <w:sz w:val="24"/>
-          <w:szCs w:val="24"/>
-          <w:highlight w:val="yellow"/>
-        </w:rPr>
-      </w:pPr>
-      <w:r>
-        <w:rPr>
-          <w:color w:val="1F1F1F"/>
-          <w:sz w:val="24"/>
-          <w:szCs w:val="24"/>
-          <w:highlight w:val="yellow"/>
-        </w:rPr>
-        <w:t>When writing about the user interface (UI) in a game design document (GDD), a game designer should provide detailed and organized information about the layout, functionality, and visual design of the game's UI elements. This section should help the development team understand how the UI will look, how it will function, and how it will enhance the player's experience. Here’s how to effectively write about the UI in a GDD:</w:t>
-      </w:r>
-    </w:p>
-    <w:p>
-      <w:pPr>
-        <w:pStyle w:val="Heading3"/>
-        <w:keepNext w:val="0"/>
-        <w:keepLines w:val="0"/>
-        <w:shd w:val="clear" w:color="auto" w:fill="FFFFFF"/>
-        <w:spacing w:before="0"/>
-        <w:rPr>
-          <w:b/>
-          <w:color w:val="1F1F1F"/>
-          <w:sz w:val="26"/>
-          <w:szCs w:val="26"/>
-          <w:highlight w:val="yellow"/>
-        </w:rPr>
-      </w:pPr>
-      <w:bookmarkStart w:id="23" w:name="_np0ljatbk8bo" w:colFirst="0" w:colLast="0"/>
-      <w:bookmarkEnd w:id="23"/>
-      <w:r>
-        <w:rPr>
-          <w:b/>
-          <w:color w:val="1F1F1F"/>
-          <w:sz w:val="26"/>
-          <w:szCs w:val="26"/>
-          <w:highlight w:val="yellow"/>
-        </w:rPr>
-        <w:t>Steps to Writing About the User Interface</w:t>
-      </w:r>
-    </w:p>
-    <w:p>
-      <w:pPr>
-        <w:numPr>
-          <w:ilvl w:val="0"/>
-          <w:numId w:val="8"/>
-        </w:numPr>
-        <w:shd w:val="clear" w:color="auto" w:fill="FFFFFF"/>
-        <w:rPr>
-          <w:highlight w:val="yellow"/>
-        </w:rPr>
-      </w:pPr>
-      <w:r>
-        <w:rPr>
-          <w:color w:val="1F1F1F"/>
-          <w:sz w:val="24"/>
-          <w:szCs w:val="24"/>
-          <w:highlight w:val="yellow"/>
-        </w:rPr>
-        <w:t>Overview of the UI:</w:t>
-      </w:r>
-    </w:p>
-    <w:p>
-      <w:pPr>
-        <w:numPr>
-          <w:ilvl w:val="1"/>
-          <w:numId w:val="8"/>
-        </w:numPr>
-        <w:rPr>
-          <w:highlight w:val="yellow"/>
-        </w:rPr>
-      </w:pPr>
-      <w:r>
-        <w:rPr>
-          <w:color w:val="1F1F1F"/>
-          <w:sz w:val="24"/>
-          <w:szCs w:val="24"/>
-          <w:highlight w:val="yellow"/>
-        </w:rPr>
-        <w:t>Provide a general overview of the UI design philosophy, including its goals (e.g., usability, accessibility, aesthetics) and how it fits into the overall game design.</w:t>
-      </w:r>
-    </w:p>
-    <w:p>
-      <w:pPr>
-        <w:numPr>
-          <w:ilvl w:val="0"/>
-          <w:numId w:val="8"/>
-        </w:numPr>
-        <w:shd w:val="clear" w:color="auto" w:fill="FFFFFF"/>
-        <w:rPr>
-          <w:highlight w:val="yellow"/>
-        </w:rPr>
-      </w:pPr>
-      <w:r>
-        <w:rPr>
-          <w:color w:val="1F1F1F"/>
-          <w:sz w:val="24"/>
-          <w:szCs w:val="24"/>
-          <w:highlight w:val="yellow"/>
-        </w:rPr>
-        <w:t>UI Elements and Layouts:</w:t>
-      </w:r>
-    </w:p>
-    <w:p>
-      <w:pPr>
-        <w:numPr>
-          <w:ilvl w:val="1"/>
-          <w:numId w:val="8"/>
-        </w:numPr>
-        <w:rPr>
-          <w:highlight w:val="yellow"/>
-        </w:rPr>
-      </w:pPr>
-      <w:r>
-        <w:rPr>
-          <w:color w:val="1F1F1F"/>
-          <w:sz w:val="24"/>
-          <w:szCs w:val="24"/>
-          <w:highlight w:val="yellow"/>
-        </w:rPr>
-        <w:t>List and describe all the major UI elements, such as menus, HUD (heads-up display), inventory screens, and dialogue boxes. Provide details on their layout and placement on the screen.</w:t>
-      </w:r>
-    </w:p>
-    <w:p>
-      <w:pPr>
-        <w:numPr>
-          <w:ilvl w:val="0"/>
-          <w:numId w:val="8"/>
-        </w:numPr>
-        <w:shd w:val="clear" w:color="auto" w:fill="FFFFFF"/>
-        <w:rPr>
-          <w:highlight w:val="yellow"/>
-        </w:rPr>
-      </w:pPr>
-      <w:r>
-        <w:rPr>
-          <w:color w:val="1F1F1F"/>
-          <w:sz w:val="24"/>
-          <w:szCs w:val="24"/>
-          <w:highlight w:val="yellow"/>
-        </w:rPr>
-        <w:t>Functionality:</w:t>
-      </w:r>
-    </w:p>
-    <w:p>
-      <w:pPr>
-        <w:numPr>
-          <w:ilvl w:val="1"/>
-          <w:numId w:val="8"/>
-        </w:numPr>
-        <w:rPr>
-          <w:highlight w:val="yellow"/>
-        </w:rPr>
-      </w:pPr>
-      <w:r>
-        <w:rPr>
-          <w:color w:val="1F1F1F"/>
-          <w:sz w:val="24"/>
-          <w:szCs w:val="24"/>
-          <w:highlight w:val="yellow"/>
-        </w:rPr>
-        <w:t>Explain the functionality of each UI element, including how players interact with it and what information or actions it provides.</w:t>
-      </w:r>
-    </w:p>
-    <w:p>
-      <w:pPr>
-        <w:numPr>
-          <w:ilvl w:val="0"/>
-          <w:numId w:val="8"/>
-        </w:numPr>
-        <w:shd w:val="clear" w:color="auto" w:fill="FFFFFF"/>
-        <w:rPr>
-          <w:highlight w:val="yellow"/>
-        </w:rPr>
-      </w:pPr>
-      <w:r>
-        <w:rPr>
-          <w:color w:val="1F1F1F"/>
-          <w:sz w:val="24"/>
-          <w:szCs w:val="24"/>
-          <w:highlight w:val="yellow"/>
-        </w:rPr>
-        <w:t>Visual Design:</w:t>
-      </w:r>
-    </w:p>
-    <w:p>
-      <w:pPr>
-        <w:numPr>
-          <w:ilvl w:val="1"/>
-          <w:numId w:val="8"/>
-        </w:numPr>
-        <w:rPr>
-          <w:highlight w:val="yellow"/>
-        </w:rPr>
-      </w:pPr>
-      <w:r>
-        <w:rPr>
-          <w:color w:val="1F1F1F"/>
-          <w:sz w:val="24"/>
-          <w:szCs w:val="24"/>
-          <w:highlight w:val="yellow"/>
-        </w:rPr>
-        <w:t>Describe the visual style of the UI, including color schemes, typography, icons, and any thematic elements that tie it to the game world.</w:t>
-      </w:r>
-    </w:p>
-    <w:p>
-      <w:pPr>
-        <w:numPr>
-          <w:ilvl w:val="0"/>
-          <w:numId w:val="8"/>
-        </w:numPr>
-        <w:shd w:val="clear" w:color="auto" w:fill="FFFFFF"/>
-        <w:rPr>
-          <w:highlight w:val="yellow"/>
-        </w:rPr>
-      </w:pPr>
-      <w:r>
-        <w:rPr>
-          <w:color w:val="1F1F1F"/>
-          <w:sz w:val="24"/>
-          <w:szCs w:val="24"/>
-          <w:highlight w:val="yellow"/>
-        </w:rPr>
-        <w:t>User Flow:</w:t>
-      </w:r>
-    </w:p>
-    <w:p>
-      <w:pPr>
-        <w:numPr>
-          <w:ilvl w:val="1"/>
-          <w:numId w:val="8"/>
-        </w:numPr>
-        <w:rPr>
-          <w:highlight w:val="yellow"/>
-        </w:rPr>
-      </w:pPr>
-      <w:r>
-        <w:rPr>
-          <w:color w:val="1F1F1F"/>
-          <w:sz w:val="24"/>
-          <w:szCs w:val="24"/>
-          <w:highlight w:val="yellow"/>
-        </w:rPr>
-        <w:t>Detail the user flow, illustrating how players navigate through the UI, from the main menu to in-game HUD elements and other screens.</w:t>
-      </w:r>
-    </w:p>
-    <w:p>
-      <w:pPr>
-        <w:numPr>
-          <w:ilvl w:val="0"/>
-          <w:numId w:val="8"/>
-        </w:numPr>
-        <w:shd w:val="clear" w:color="auto" w:fill="FFFFFF"/>
-        <w:rPr>
-          <w:highlight w:val="yellow"/>
-        </w:rPr>
-      </w:pPr>
-      <w:r>
-        <w:rPr>
-          <w:color w:val="1F1F1F"/>
-          <w:sz w:val="24"/>
-          <w:szCs w:val="24"/>
-          <w:highlight w:val="yellow"/>
-        </w:rPr>
-        <w:t>Wireframes and Mockups:</w:t>
-      </w:r>
-    </w:p>
-    <w:p>
-      <w:pPr>
-        <w:numPr>
-          <w:ilvl w:val="1"/>
-          <w:numId w:val="8"/>
-        </w:numPr>
-        <w:rPr>
-          <w:highlight w:val="yellow"/>
-        </w:rPr>
-      </w:pPr>
-      <w:r>
-        <w:rPr>
-          <w:color w:val="1F1F1F"/>
-          <w:sz w:val="24"/>
-          <w:szCs w:val="24"/>
-          <w:highlight w:val="yellow"/>
-        </w:rPr>
-        <w:t>Include wireframes and mockups to visually represent the layout and design of each UI element. These should be detailed enough to guide the development team in implementation.</w:t>
-      </w:r>
-    </w:p>
-    <w:p>
-      <w:pPr>
-        <w:numPr>
-          <w:ilvl w:val="0"/>
-          <w:numId w:val="8"/>
-        </w:numPr>
-        <w:shd w:val="clear" w:color="auto" w:fill="FFFFFF"/>
-        <w:rPr>
-          <w:highlight w:val="yellow"/>
-        </w:rPr>
-      </w:pPr>
-      <w:r>
-        <w:rPr>
-          <w:color w:val="1F1F1F"/>
-          <w:sz w:val="24"/>
-          <w:szCs w:val="24"/>
-          <w:highlight w:val="yellow"/>
-        </w:rPr>
-        <w:t>Interactive Elements:</w:t>
-      </w:r>
-    </w:p>
-    <w:p>
-      <w:pPr>
-        <w:numPr>
-          <w:ilvl w:val="1"/>
-          <w:numId w:val="8"/>
-        </w:numPr>
-        <w:rPr>
-          <w:highlight w:val="yellow"/>
-        </w:rPr>
-      </w:pPr>
-      <w:r>
-        <w:rPr>
-          <w:color w:val="1F1F1F"/>
-          <w:sz w:val="24"/>
-          <w:szCs w:val="24"/>
-          <w:highlight w:val="yellow"/>
-        </w:rPr>
-        <w:t>Describe any interactive elements, such as buttons, sliders, and text fields. Include details on their states (e.g., default, hover, clicked) and animations.</w:t>
-      </w:r>
-    </w:p>
-    <w:p>
-      <w:pPr>
-        <w:numPr>
-          <w:ilvl w:val="0"/>
-          <w:numId w:val="8"/>
-        </w:numPr>
-        <w:shd w:val="clear" w:color="auto" w:fill="FFFFFF"/>
-        <w:rPr>
-          <w:highlight w:val="yellow"/>
-        </w:rPr>
-      </w:pPr>
-      <w:r>
-        <w:rPr>
-          <w:color w:val="1F1F1F"/>
-          <w:sz w:val="24"/>
-          <w:szCs w:val="24"/>
-          <w:highlight w:val="yellow"/>
-        </w:rPr>
-        <w:t>Accessibility Considerations:</w:t>
-      </w:r>
-    </w:p>
-    <w:p>
-      <w:pPr>
-        <w:numPr>
-          <w:ilvl w:val="1"/>
-          <w:numId w:val="8"/>
-        </w:numPr>
-        <w:rPr>
-          <w:highlight w:val="yellow"/>
-        </w:rPr>
-      </w:pPr>
-      <w:r>
-        <w:rPr>
-          <w:color w:val="1F1F1F"/>
-          <w:sz w:val="24"/>
-          <w:szCs w:val="24"/>
-          <w:highlight w:val="yellow"/>
-        </w:rPr>
-        <w:t>Discuss accessibility features, such as scalable text, colorblind modes, and keyboard/controller navigation, ensuring the game is accessible to a wider audience.</w:t>
-      </w:r>
-    </w:p>
-    <w:p>
-      <w:pPr>
-        <w:numPr>
-          <w:ilvl w:val="0"/>
-          <w:numId w:val="8"/>
-        </w:numPr>
-        <w:shd w:val="clear" w:color="auto" w:fill="FFFFFF"/>
-        <w:rPr>
-          <w:highlight w:val="yellow"/>
-        </w:rPr>
-      </w:pPr>
-      <w:r>
-        <w:rPr>
-          <w:color w:val="1F1F1F"/>
-          <w:sz w:val="24"/>
-          <w:szCs w:val="24"/>
-          <w:highlight w:val="yellow"/>
-        </w:rPr>
-        <w:t>Consistency and Usability:</w:t>
-      </w:r>
-    </w:p>
-    <w:p>
-      <w:pPr>
-        <w:numPr>
-          <w:ilvl w:val="1"/>
-          <w:numId w:val="8"/>
-        </w:numPr>
-        <w:rPr>
-          <w:highlight w:val="yellow"/>
-        </w:rPr>
-      </w:pPr>
-      <w:r>
-        <w:rPr>
-          <w:color w:val="1F1F1F"/>
-          <w:sz w:val="24"/>
-          <w:szCs w:val="24"/>
-          <w:highlight w:val="yellow"/>
-        </w:rPr>
-        <w:t>Emphasize the importance of consistency and usability in the UI design. Explain how the design ensures a smooth and intuitive user experience.</w:t>
-      </w:r>
-    </w:p>
-    <w:p>
-      <w:pPr>
-        <w:numPr>
-          <w:ilvl w:val="0"/>
-          <w:numId w:val="8"/>
-        </w:numPr>
-        <w:shd w:val="clear" w:color="auto" w:fill="FFFFFF"/>
-        <w:rPr>
-          <w:highlight w:val="yellow"/>
-        </w:rPr>
-      </w:pPr>
-      <w:r>
-        <w:rPr>
-          <w:color w:val="1F1F1F"/>
-          <w:sz w:val="24"/>
-          <w:szCs w:val="24"/>
-          <w:highlight w:val="yellow"/>
-        </w:rPr>
-        <w:lastRenderedPageBreak/>
-        <w:t>Feedback and Testing:</w:t>
-      </w:r>
-    </w:p>
-    <w:p>
-      <w:pPr>
-        <w:numPr>
-          <w:ilvl w:val="1"/>
-          <w:numId w:val="8"/>
-        </w:numPr>
-        <w:rPr>
-          <w:highlight w:val="yellow"/>
-        </w:rPr>
-      </w:pPr>
-      <w:r>
-        <w:rPr>
-          <w:color w:val="1F1F1F"/>
-          <w:sz w:val="24"/>
-          <w:szCs w:val="24"/>
-          <w:highlight w:val="yellow"/>
-        </w:rPr>
-        <w:t>Outline plans for user feedback and testing to iterate and improve the UI based on player responses and usability tests.</w:t>
-      </w:r>
-    </w:p>
-    <w:p/>
-    <w:p/>
-    <w:p>
-      <w:r>
-        <w:br w:type="page"/>
-      </w:r>
-    </w:p>
-    <w:p>
-      <w:pPr>
-        <w:pStyle w:val="Heading1"/>
-      </w:pPr>
-      <w:bookmarkStart w:id="24" w:name="_3whwml4" w:colFirst="0" w:colLast="0"/>
-      <w:bookmarkEnd w:id="24"/>
+      <w:bookmarkStart w:id="19" w:name="_3whwml4" w:colFirst="0" w:colLast="0"/>
+      <w:bookmarkEnd w:id="19"/>
       <w:r>
         <w:lastRenderedPageBreak/>
         <w:t>Player Experience</w:t>
@@ -3420,345 +3277,149 @@
     </w:p>
     <w:p>
       <w:pPr>
-        <w:shd w:val="clear" w:color="auto" w:fill="FFFFFF"/>
-        <w:rPr>
-          <w:color w:val="1F1F1F"/>
-          <w:sz w:val="24"/>
-          <w:szCs w:val="24"/>
-          <w:highlight w:val="yellow"/>
-        </w:rPr>
-      </w:pPr>
-      <w:r>
-        <w:rPr>
-          <w:color w:val="1F1F1F"/>
-          <w:sz w:val="24"/>
-          <w:szCs w:val="24"/>
-          <w:highlight w:val="yellow"/>
-        </w:rPr>
-        <w:t>When writing about the player experience in a game design document (GDD), game designers should focus on describing the intended emotional, psychological, and sensory experiences that players will have while playing the game. This section should encompass the overall feel of the game, how players will interact with it, and the memorable moments and emotions that the game aims to evoke. Here’s how to effectively write about the player experience in a GDD:</w:t>
-      </w:r>
-    </w:p>
-    <w:p>
-      <w:pPr>
-        <w:pStyle w:val="Heading3"/>
-        <w:keepNext w:val="0"/>
-        <w:keepLines w:val="0"/>
-        <w:shd w:val="clear" w:color="auto" w:fill="FFFFFF"/>
-        <w:spacing w:before="0"/>
-        <w:rPr>
-          <w:b/>
-          <w:color w:val="1F1F1F"/>
-          <w:sz w:val="26"/>
-          <w:szCs w:val="26"/>
-          <w:highlight w:val="yellow"/>
-        </w:rPr>
-      </w:pPr>
-      <w:bookmarkStart w:id="25" w:name="_u3ukrg3jpowz" w:colFirst="0" w:colLast="0"/>
-      <w:bookmarkEnd w:id="25"/>
-      <w:r>
-        <w:rPr>
-          <w:b/>
-          <w:color w:val="1F1F1F"/>
-          <w:sz w:val="26"/>
-          <w:szCs w:val="26"/>
-          <w:highlight w:val="yellow"/>
-        </w:rPr>
-        <w:t>Steps to Writing About the Player Experience</w:t>
-      </w:r>
-    </w:p>
-    <w:p>
-      <w:pPr>
-        <w:numPr>
-          <w:ilvl w:val="0"/>
-          <w:numId w:val="4"/>
-        </w:numPr>
-        <w:shd w:val="clear" w:color="auto" w:fill="FFFFFF"/>
-        <w:rPr>
-          <w:highlight w:val="yellow"/>
-        </w:rPr>
-      </w:pPr>
-      <w:r>
-        <w:rPr>
-          <w:color w:val="1F1F1F"/>
-          <w:sz w:val="24"/>
-          <w:szCs w:val="24"/>
-          <w:highlight w:val="yellow"/>
-        </w:rPr>
-        <w:t>Overview of the Player Experience:</w:t>
-      </w:r>
-    </w:p>
-    <w:p>
-      <w:pPr>
-        <w:numPr>
-          <w:ilvl w:val="1"/>
-          <w:numId w:val="4"/>
-        </w:numPr>
-        <w:rPr>
-          <w:highlight w:val="yellow"/>
-        </w:rPr>
-      </w:pPr>
-      <w:r>
-        <w:rPr>
-          <w:color w:val="1F1F1F"/>
-          <w:sz w:val="24"/>
-          <w:szCs w:val="24"/>
-          <w:highlight w:val="yellow"/>
-        </w:rPr>
-        <w:t>Provide a high-level summary of the desired player experience. This should include the primary emotions and feelings the game aims to evoke (e.g., excitement, tension, joy, curiosity).</w:t>
-      </w:r>
-    </w:p>
-    <w:p>
-      <w:pPr>
-        <w:numPr>
-          <w:ilvl w:val="0"/>
-          <w:numId w:val="4"/>
-        </w:numPr>
-        <w:shd w:val="clear" w:color="auto" w:fill="FFFFFF"/>
-        <w:rPr>
-          <w:highlight w:val="yellow"/>
-        </w:rPr>
-      </w:pPr>
-      <w:r>
-        <w:rPr>
-          <w:color w:val="1F1F1F"/>
-          <w:sz w:val="24"/>
-          <w:szCs w:val="24"/>
-          <w:highlight w:val="yellow"/>
-        </w:rPr>
-        <w:t>Emotional Journey:</w:t>
-      </w:r>
-    </w:p>
-    <w:p>
-      <w:pPr>
-        <w:numPr>
-          <w:ilvl w:val="1"/>
-          <w:numId w:val="4"/>
-        </w:numPr>
-        <w:rPr>
-          <w:highlight w:val="yellow"/>
-        </w:rPr>
-      </w:pPr>
-      <w:r>
-        <w:rPr>
-          <w:color w:val="1F1F1F"/>
-          <w:sz w:val="24"/>
-          <w:szCs w:val="24"/>
-          <w:highlight w:val="yellow"/>
-        </w:rPr>
-        <w:t>Describe the emotional journey that players will go through as they progress through the game. Highlight key moments that are designed to evoke specific emotions.</w:t>
-      </w:r>
-    </w:p>
-    <w:p>
-      <w:pPr>
-        <w:numPr>
-          <w:ilvl w:val="0"/>
-          <w:numId w:val="4"/>
-        </w:numPr>
-        <w:shd w:val="clear" w:color="auto" w:fill="FFFFFF"/>
-        <w:rPr>
-          <w:highlight w:val="yellow"/>
-        </w:rPr>
-      </w:pPr>
-      <w:r>
-        <w:rPr>
-          <w:color w:val="1F1F1F"/>
-          <w:sz w:val="24"/>
-          <w:szCs w:val="24"/>
-          <w:highlight w:val="yellow"/>
-        </w:rPr>
-        <w:t>Player Engagement:</w:t>
-      </w:r>
-    </w:p>
-    <w:p>
-      <w:pPr>
-        <w:numPr>
-          <w:ilvl w:val="1"/>
-          <w:numId w:val="4"/>
-        </w:numPr>
-        <w:rPr>
-          <w:highlight w:val="yellow"/>
-        </w:rPr>
-      </w:pPr>
-      <w:r>
-        <w:rPr>
-          <w:color w:val="1F1F1F"/>
-          <w:sz w:val="24"/>
-          <w:szCs w:val="24"/>
-          <w:highlight w:val="yellow"/>
-        </w:rPr>
-        <w:t>Explain how the game will keep players engaged and motivated. Discuss elements like challenges, rewards, progression, and narrative hooks.</w:t>
-      </w:r>
-    </w:p>
-    <w:p>
-      <w:pPr>
-        <w:numPr>
-          <w:ilvl w:val="0"/>
-          <w:numId w:val="4"/>
-        </w:numPr>
-        <w:shd w:val="clear" w:color="auto" w:fill="FFFFFF"/>
-        <w:rPr>
-          <w:highlight w:val="yellow"/>
-        </w:rPr>
-      </w:pPr>
-      <w:r>
-        <w:rPr>
-          <w:color w:val="1F1F1F"/>
-          <w:sz w:val="24"/>
-          <w:szCs w:val="24"/>
-          <w:highlight w:val="yellow"/>
-        </w:rPr>
-        <w:t>Interactive Experience:</w:t>
-      </w:r>
-    </w:p>
-    <w:p>
-      <w:pPr>
-        <w:numPr>
-          <w:ilvl w:val="1"/>
-          <w:numId w:val="4"/>
-        </w:numPr>
-        <w:rPr>
-          <w:highlight w:val="yellow"/>
-        </w:rPr>
-      </w:pPr>
-      <w:r>
-        <w:rPr>
-          <w:color w:val="1F1F1F"/>
-          <w:sz w:val="24"/>
-          <w:szCs w:val="24"/>
-          <w:highlight w:val="yellow"/>
-        </w:rPr>
-        <w:t>Detail how players will interact with the game world and mechanics. Discuss the control scheme, feedback systems, and the sense of agency and immersion.</w:t>
-      </w:r>
-    </w:p>
-    <w:p>
-      <w:pPr>
-        <w:numPr>
-          <w:ilvl w:val="0"/>
-          <w:numId w:val="4"/>
-        </w:numPr>
-        <w:shd w:val="clear" w:color="auto" w:fill="FFFFFF"/>
-        <w:rPr>
-          <w:highlight w:val="yellow"/>
-        </w:rPr>
-      </w:pPr>
-      <w:r>
-        <w:rPr>
-          <w:color w:val="1F1F1F"/>
-          <w:sz w:val="24"/>
-          <w:szCs w:val="24"/>
-          <w:highlight w:val="yellow"/>
-        </w:rPr>
-        <w:t>Sensory Experience:</w:t>
-      </w:r>
-    </w:p>
-    <w:p>
-      <w:pPr>
-        <w:numPr>
-          <w:ilvl w:val="1"/>
-          <w:numId w:val="4"/>
-        </w:numPr>
-        <w:rPr>
-          <w:highlight w:val="yellow"/>
-        </w:rPr>
-      </w:pPr>
-      <w:r>
-        <w:rPr>
-          <w:color w:val="1F1F1F"/>
-          <w:sz w:val="24"/>
-          <w:szCs w:val="24"/>
-          <w:highlight w:val="yellow"/>
-        </w:rPr>
-        <w:t>Describe the sensory aspects of the game, including visual aesthetics, sound design, and haptic feedback. Explain how these elements contribute to the overall experience.</w:t>
-      </w:r>
-    </w:p>
-    <w:p>
-      <w:pPr>
-        <w:numPr>
-          <w:ilvl w:val="0"/>
-          <w:numId w:val="4"/>
-        </w:numPr>
-        <w:shd w:val="clear" w:color="auto" w:fill="FFFFFF"/>
-        <w:rPr>
-          <w:highlight w:val="yellow"/>
-        </w:rPr>
-      </w:pPr>
-      <w:r>
-        <w:rPr>
-          <w:color w:val="1F1F1F"/>
-          <w:sz w:val="24"/>
-          <w:szCs w:val="24"/>
-          <w:highlight w:val="yellow"/>
-        </w:rPr>
-        <w:t>Memorable Moments:</w:t>
-      </w:r>
-    </w:p>
-    <w:p>
-      <w:pPr>
-        <w:numPr>
-          <w:ilvl w:val="1"/>
-          <w:numId w:val="4"/>
-        </w:numPr>
-        <w:rPr>
-          <w:highlight w:val="yellow"/>
-        </w:rPr>
-      </w:pPr>
-      <w:r>
-        <w:rPr>
-          <w:color w:val="1F1F1F"/>
-          <w:sz w:val="24"/>
-          <w:szCs w:val="24"/>
-          <w:highlight w:val="yellow"/>
-        </w:rPr>
-        <w:t>Identify key moments or set pieces in the game that are designed to be particularly impactful or memorable for players.</w:t>
-      </w:r>
-    </w:p>
-    <w:p>
-      <w:pPr>
-        <w:numPr>
-          <w:ilvl w:val="0"/>
-          <w:numId w:val="4"/>
-        </w:numPr>
-        <w:shd w:val="clear" w:color="auto" w:fill="FFFFFF"/>
-        <w:rPr>
-          <w:highlight w:val="yellow"/>
-        </w:rPr>
-      </w:pPr>
-      <w:r>
-        <w:rPr>
-          <w:color w:val="1F1F1F"/>
-          <w:sz w:val="24"/>
-          <w:szCs w:val="24"/>
-          <w:highlight w:val="yellow"/>
-        </w:rPr>
-        <w:t>Accessibility and Inclusivity:</w:t>
-      </w:r>
-    </w:p>
-    <w:p>
-      <w:pPr>
-        <w:numPr>
-          <w:ilvl w:val="1"/>
-          <w:numId w:val="4"/>
-        </w:numPr>
-        <w:rPr>
-          <w:highlight w:val="yellow"/>
-        </w:rPr>
-      </w:pPr>
-      <w:r>
-        <w:rPr>
-          <w:color w:val="1F1F1F"/>
-          <w:sz w:val="24"/>
-          <w:szCs w:val="24"/>
-          <w:highlight w:val="yellow"/>
-        </w:rPr>
-        <w:t>Discuss how the game is designed to be accessible and inclusive for a diverse audience. Mention any features that cater to players with different abilities or preferences.</w:t>
-      </w:r>
-    </w:p>
-    <w:p>
-      <w:pPr>
-        <w:rPr>
-          <w:highlight w:val="yellow"/>
-        </w:rPr>
-      </w:pPr>
+        <w:pStyle w:val="Heading2"/>
+      </w:pPr>
+      <w:r>
+        <w:t>Overview</w:t>
+      </w:r>
+    </w:p>
+    <w:p>
+      <w:r>
+        <w:t>The game aims</w:t>
+      </w:r>
+      <w:r>
+        <w:t xml:space="preserve"> to </w:t>
+      </w:r>
+      <w:r>
+        <w:t xml:space="preserve">make players empathize with Nathan’s loss and his urge to find the truth about his mother’s disappearance. It also aims to make players </w:t>
+      </w:r>
+      <w:r>
+        <w:t>empathize</w:t>
+      </w:r>
+      <w:r>
+        <w:t xml:space="preserve"> with Lex and her troubles. The main feelings the game will bring out are </w:t>
+      </w:r>
+      <w:r>
+        <w:t>anxiety, accomplishment, joy, and sorrow.</w:t>
+      </w:r>
+    </w:p>
+    <w:p>
+      <w:pPr>
+        <w:pStyle w:val="Heading2"/>
+      </w:pPr>
+      <w:r>
+        <w:t>Emotional Journey</w:t>
+      </w:r>
+    </w:p>
+    <w:p>
+      <w:r>
+        <w:t>At the start of the game</w:t>
+      </w:r>
+      <w:r>
+        <w:t>,</w:t>
+      </w:r>
+      <w:r>
+        <w:t xml:space="preserve"> players will feel sad as they learn about Nathan’s loss and Lex’s broken family. As the game progresses and players find clues and solve puzzles, </w:t>
+      </w:r>
+      <w:r>
+        <w:t>they</w:t>
+      </w:r>
+      <w:r>
+        <w:t xml:space="preserve"> will feel </w:t>
+      </w:r>
+      <w:r>
+        <w:t>accomplished</w:t>
+      </w:r>
+      <w:r>
+        <w:t>. While exploring the spooky lake at night, players will feel anxious.</w:t>
+      </w:r>
+      <w:r>
+        <w:t xml:space="preserve"> </w:t>
+      </w:r>
+      <w:r>
+        <w:t>Players might be conflicted between joy and sorrow when solving the truth and learning the story</w:t>
+      </w:r>
+      <w:r>
+        <w:t>.</w:t>
+      </w:r>
+    </w:p>
+    <w:p>
+      <w:pPr>
+        <w:pStyle w:val="Heading2"/>
+      </w:pPr>
+      <w:r>
+        <w:t>Player Engagement</w:t>
+      </w:r>
+    </w:p>
+    <w:p>
+      <w:r>
+        <w:t>The mysterious elements of the story will keep players on their toes</w:t>
+      </w:r>
+      <w:r>
+        <w:t xml:space="preserve">. The puzzles and exploration will keep the players wanting to </w:t>
+      </w:r>
+      <w:r>
+        <w:t xml:space="preserve">play the game. The element of time travel adds to the excitement of the players and enhances player engagement. </w:t>
+      </w:r>
+    </w:p>
+    <w:p>
+      <w:pPr>
+        <w:pStyle w:val="Heading2"/>
+      </w:pPr>
+      <w:r>
+        <w:t>Interactive Experience</w:t>
+      </w:r>
+    </w:p>
+    <w:p>
+      <w:r>
+        <w:t>Players will have the option to play with a mouse, keyboard, or controller. They will use the device of their choice to interact with the game world. When using a controller, players will experience enhanced feedback using vibration or haptics</w:t>
+      </w:r>
+      <w:r>
+        <w:t>.</w:t>
+      </w:r>
+    </w:p>
+    <w:p>
+      <w:pPr>
+        <w:pStyle w:val="Heading2"/>
+      </w:pPr>
+      <w:r>
+        <w:t>Sensory Experience</w:t>
+      </w:r>
+    </w:p>
+    <w:p>
+      <w:r>
+        <w:t>The background music, the sound effects conveying the feeling and emotion of the current point of the story in the game, and the haptics/vibrations giving physical feedback to the players enhance the sensory experience of the players.</w:t>
+      </w:r>
+    </w:p>
+    <w:p>
+      <w:pPr>
+        <w:pStyle w:val="Heading2"/>
+      </w:pPr>
+      <w:r>
+        <w:t>Memorable Moments</w:t>
+      </w:r>
+    </w:p>
+    <w:p>
+      <w:r>
+        <w:t>For players, the memorable moments will be when they solve the puzzles and are one step closer to unveiling the truth. The most memorable moment will be at the end of the game when the complete story unfolds.</w:t>
+      </w:r>
+    </w:p>
+    <w:p>
+      <w:pPr>
+        <w:pStyle w:val="Heading2"/>
+      </w:pPr>
+      <w:r>
+        <w:lastRenderedPageBreak/>
+        <w:t>Accessibility</w:t>
+      </w:r>
+    </w:p>
+    <w:p>
+      <w:r>
+        <w:t xml:space="preserve">The game </w:t>
+      </w:r>
+      <w:r>
+        <w:t>includes a diverse population by adding features like auto-play and on-screen narration.</w:t>
+      </w:r>
     </w:p>
     <w:sectPr>
       <w:pgSz w:w="12240" w:h="15840"/>
@@ -3894,6 +3555,95 @@
     </w:lvl>
   </w:abstractNum>
   <w:abstractNum w:abstractNumId="1" w15:restartNumberingAfterBreak="0">
+    <w:nsid w:val="0C9E4015"/>
+    <w:multiLevelType w:val="hybridMultilevel"/>
+    <w:tmpl w:val="6DA246B8"/>
+    <w:lvl w:ilvl="0" w:tplc="0409000F">
+      <w:start w:val="1"/>
+      <w:numFmt w:val="decimal"/>
+      <w:lvlText w:val="%1."/>
+      <w:lvlJc w:val="left"/>
+      <w:pPr>
+        <w:ind w:left="720" w:hanging="360"/>
+      </w:pPr>
+      <w:rPr>
+        <w:rFonts w:hint="default"/>
+      </w:rPr>
+    </w:lvl>
+    <w:lvl w:ilvl="1" w:tplc="04090019" w:tentative="1">
+      <w:start w:val="1"/>
+      <w:numFmt w:val="lowerLetter"/>
+      <w:lvlText w:val="%2."/>
+      <w:lvlJc w:val="left"/>
+      <w:pPr>
+        <w:ind w:left="1440" w:hanging="360"/>
+      </w:pPr>
+    </w:lvl>
+    <w:lvl w:ilvl="2" w:tplc="0409001B" w:tentative="1">
+      <w:start w:val="1"/>
+      <w:numFmt w:val="lowerRoman"/>
+      <w:lvlText w:val="%3."/>
+      <w:lvlJc w:val="right"/>
+      <w:pPr>
+        <w:ind w:left="2160" w:hanging="180"/>
+      </w:pPr>
+    </w:lvl>
+    <w:lvl w:ilvl="3" w:tplc="0409000F" w:tentative="1">
+      <w:start w:val="1"/>
+      <w:numFmt w:val="decimal"/>
+      <w:lvlText w:val="%4."/>
+      <w:lvlJc w:val="left"/>
+      <w:pPr>
+        <w:ind w:left="2880" w:hanging="360"/>
+      </w:pPr>
+    </w:lvl>
+    <w:lvl w:ilvl="4" w:tplc="04090019" w:tentative="1">
+      <w:start w:val="1"/>
+      <w:numFmt w:val="lowerLetter"/>
+      <w:lvlText w:val="%5."/>
+      <w:lvlJc w:val="left"/>
+      <w:pPr>
+        <w:ind w:left="3600" w:hanging="360"/>
+      </w:pPr>
+    </w:lvl>
+    <w:lvl w:ilvl="5" w:tplc="0409001B" w:tentative="1">
+      <w:start w:val="1"/>
+      <w:numFmt w:val="lowerRoman"/>
+      <w:lvlText w:val="%6."/>
+      <w:lvlJc w:val="right"/>
+      <w:pPr>
+        <w:ind w:left="4320" w:hanging="180"/>
+      </w:pPr>
+    </w:lvl>
+    <w:lvl w:ilvl="6" w:tplc="0409000F" w:tentative="1">
+      <w:start w:val="1"/>
+      <w:numFmt w:val="decimal"/>
+      <w:lvlText w:val="%7."/>
+      <w:lvlJc w:val="left"/>
+      <w:pPr>
+        <w:ind w:left="5040" w:hanging="360"/>
+      </w:pPr>
+    </w:lvl>
+    <w:lvl w:ilvl="7" w:tplc="04090019" w:tentative="1">
+      <w:start w:val="1"/>
+      <w:numFmt w:val="lowerLetter"/>
+      <w:lvlText w:val="%8."/>
+      <w:lvlJc w:val="left"/>
+      <w:pPr>
+        <w:ind w:left="5760" w:hanging="360"/>
+      </w:pPr>
+    </w:lvl>
+    <w:lvl w:ilvl="8" w:tplc="0409001B" w:tentative="1">
+      <w:start w:val="1"/>
+      <w:numFmt w:val="lowerRoman"/>
+      <w:lvlText w:val="%9."/>
+      <w:lvlJc w:val="right"/>
+      <w:pPr>
+        <w:ind w:left="6480" w:hanging="180"/>
+      </w:pPr>
+    </w:lvl>
+  </w:abstractNum>
+  <w:abstractNum w:abstractNumId="2" w15:restartNumberingAfterBreak="0">
     <w:nsid w:val="14506E9A"/>
     <w:multiLevelType w:val="multilevel"/>
     <w:tmpl w:val="B4F469B6"/>
@@ -4014,7 +3764,96 @@
       </w:rPr>
     </w:lvl>
   </w:abstractNum>
-  <w:abstractNum w:abstractNumId="2" w15:restartNumberingAfterBreak="0">
+  <w:abstractNum w:abstractNumId="3" w15:restartNumberingAfterBreak="0">
+    <w:nsid w:val="1DD06AE1"/>
+    <w:multiLevelType w:val="hybridMultilevel"/>
+    <w:tmpl w:val="7B1E9D4E"/>
+    <w:lvl w:ilvl="0" w:tplc="0409000F">
+      <w:start w:val="1"/>
+      <w:numFmt w:val="decimal"/>
+      <w:lvlText w:val="%1."/>
+      <w:lvlJc w:val="left"/>
+      <w:pPr>
+        <w:ind w:left="720" w:hanging="360"/>
+      </w:pPr>
+      <w:rPr>
+        <w:rFonts w:hint="default"/>
+      </w:rPr>
+    </w:lvl>
+    <w:lvl w:ilvl="1" w:tplc="04090019" w:tentative="1">
+      <w:start w:val="1"/>
+      <w:numFmt w:val="lowerLetter"/>
+      <w:lvlText w:val="%2."/>
+      <w:lvlJc w:val="left"/>
+      <w:pPr>
+        <w:ind w:left="1440" w:hanging="360"/>
+      </w:pPr>
+    </w:lvl>
+    <w:lvl w:ilvl="2" w:tplc="0409001B" w:tentative="1">
+      <w:start w:val="1"/>
+      <w:numFmt w:val="lowerRoman"/>
+      <w:lvlText w:val="%3."/>
+      <w:lvlJc w:val="right"/>
+      <w:pPr>
+        <w:ind w:left="2160" w:hanging="180"/>
+      </w:pPr>
+    </w:lvl>
+    <w:lvl w:ilvl="3" w:tplc="0409000F" w:tentative="1">
+      <w:start w:val="1"/>
+      <w:numFmt w:val="decimal"/>
+      <w:lvlText w:val="%4."/>
+      <w:lvlJc w:val="left"/>
+      <w:pPr>
+        <w:ind w:left="2880" w:hanging="360"/>
+      </w:pPr>
+    </w:lvl>
+    <w:lvl w:ilvl="4" w:tplc="04090019" w:tentative="1">
+      <w:start w:val="1"/>
+      <w:numFmt w:val="lowerLetter"/>
+      <w:lvlText w:val="%5."/>
+      <w:lvlJc w:val="left"/>
+      <w:pPr>
+        <w:ind w:left="3600" w:hanging="360"/>
+      </w:pPr>
+    </w:lvl>
+    <w:lvl w:ilvl="5" w:tplc="0409001B" w:tentative="1">
+      <w:start w:val="1"/>
+      <w:numFmt w:val="lowerRoman"/>
+      <w:lvlText w:val="%6."/>
+      <w:lvlJc w:val="right"/>
+      <w:pPr>
+        <w:ind w:left="4320" w:hanging="180"/>
+      </w:pPr>
+    </w:lvl>
+    <w:lvl w:ilvl="6" w:tplc="0409000F" w:tentative="1">
+      <w:start w:val="1"/>
+      <w:numFmt w:val="decimal"/>
+      <w:lvlText w:val="%7."/>
+      <w:lvlJc w:val="left"/>
+      <w:pPr>
+        <w:ind w:left="5040" w:hanging="360"/>
+      </w:pPr>
+    </w:lvl>
+    <w:lvl w:ilvl="7" w:tplc="04090019" w:tentative="1">
+      <w:start w:val="1"/>
+      <w:numFmt w:val="lowerLetter"/>
+      <w:lvlText w:val="%8."/>
+      <w:lvlJc w:val="left"/>
+      <w:pPr>
+        <w:ind w:left="5760" w:hanging="360"/>
+      </w:pPr>
+    </w:lvl>
+    <w:lvl w:ilvl="8" w:tplc="0409001B" w:tentative="1">
+      <w:start w:val="1"/>
+      <w:numFmt w:val="lowerRoman"/>
+      <w:lvlText w:val="%9."/>
+      <w:lvlJc w:val="right"/>
+      <w:pPr>
+        <w:ind w:left="6480" w:hanging="180"/>
+      </w:pPr>
+    </w:lvl>
+  </w:abstractNum>
+  <w:abstractNum w:abstractNumId="4" w15:restartNumberingAfterBreak="0">
     <w:nsid w:val="1F6E6733"/>
     <w:multiLevelType w:val="hybridMultilevel"/>
     <w:tmpl w:val="0E90F056"/>
@@ -4103,7 +3942,7 @@
       </w:pPr>
     </w:lvl>
   </w:abstractNum>
-  <w:abstractNum w:abstractNumId="3" w15:restartNumberingAfterBreak="0">
+  <w:abstractNum w:abstractNumId="5" w15:restartNumberingAfterBreak="0">
     <w:nsid w:val="202C6595"/>
     <w:multiLevelType w:val="hybridMultilevel"/>
     <w:tmpl w:val="512A32C0"/>
@@ -4192,7 +4031,7 @@
       </w:pPr>
     </w:lvl>
   </w:abstractNum>
-  <w:abstractNum w:abstractNumId="4" w15:restartNumberingAfterBreak="0">
+  <w:abstractNum w:abstractNumId="6" w15:restartNumberingAfterBreak="0">
     <w:nsid w:val="2336187F"/>
     <w:multiLevelType w:val="multilevel"/>
     <w:tmpl w:val="0EA41AC8"/>
@@ -4313,7 +4152,96 @@
       </w:rPr>
     </w:lvl>
   </w:abstractNum>
-  <w:abstractNum w:abstractNumId="5" w15:restartNumberingAfterBreak="0">
+  <w:abstractNum w:abstractNumId="7" w15:restartNumberingAfterBreak="0">
+    <w:nsid w:val="28D065AD"/>
+    <w:multiLevelType w:val="hybridMultilevel"/>
+    <w:tmpl w:val="9EA6B554"/>
+    <w:lvl w:ilvl="0" w:tplc="0409000F">
+      <w:start w:val="1"/>
+      <w:numFmt w:val="decimal"/>
+      <w:lvlText w:val="%1."/>
+      <w:lvlJc w:val="left"/>
+      <w:pPr>
+        <w:ind w:left="720" w:hanging="360"/>
+      </w:pPr>
+      <w:rPr>
+        <w:rFonts w:hint="default"/>
+      </w:rPr>
+    </w:lvl>
+    <w:lvl w:ilvl="1" w:tplc="04090019">
+      <w:start w:val="1"/>
+      <w:numFmt w:val="lowerLetter"/>
+      <w:lvlText w:val="%2."/>
+      <w:lvlJc w:val="left"/>
+      <w:pPr>
+        <w:ind w:left="1440" w:hanging="360"/>
+      </w:pPr>
+    </w:lvl>
+    <w:lvl w:ilvl="2" w:tplc="0409001B">
+      <w:start w:val="1"/>
+      <w:numFmt w:val="lowerRoman"/>
+      <w:lvlText w:val="%3."/>
+      <w:lvlJc w:val="right"/>
+      <w:pPr>
+        <w:ind w:left="2160" w:hanging="180"/>
+      </w:pPr>
+    </w:lvl>
+    <w:lvl w:ilvl="3" w:tplc="0409000F" w:tentative="1">
+      <w:start w:val="1"/>
+      <w:numFmt w:val="decimal"/>
+      <w:lvlText w:val="%4."/>
+      <w:lvlJc w:val="left"/>
+      <w:pPr>
+        <w:ind w:left="2880" w:hanging="360"/>
+      </w:pPr>
+    </w:lvl>
+    <w:lvl w:ilvl="4" w:tplc="04090019" w:tentative="1">
+      <w:start w:val="1"/>
+      <w:numFmt w:val="lowerLetter"/>
+      <w:lvlText w:val="%5."/>
+      <w:lvlJc w:val="left"/>
+      <w:pPr>
+        <w:ind w:left="3600" w:hanging="360"/>
+      </w:pPr>
+    </w:lvl>
+    <w:lvl w:ilvl="5" w:tplc="0409001B" w:tentative="1">
+      <w:start w:val="1"/>
+      <w:numFmt w:val="lowerRoman"/>
+      <w:lvlText w:val="%6."/>
+      <w:lvlJc w:val="right"/>
+      <w:pPr>
+        <w:ind w:left="4320" w:hanging="180"/>
+      </w:pPr>
+    </w:lvl>
+    <w:lvl w:ilvl="6" w:tplc="0409000F" w:tentative="1">
+      <w:start w:val="1"/>
+      <w:numFmt w:val="decimal"/>
+      <w:lvlText w:val="%7."/>
+      <w:lvlJc w:val="left"/>
+      <w:pPr>
+        <w:ind w:left="5040" w:hanging="360"/>
+      </w:pPr>
+    </w:lvl>
+    <w:lvl w:ilvl="7" w:tplc="04090019" w:tentative="1">
+      <w:start w:val="1"/>
+      <w:numFmt w:val="lowerLetter"/>
+      <w:lvlText w:val="%8."/>
+      <w:lvlJc w:val="left"/>
+      <w:pPr>
+        <w:ind w:left="5760" w:hanging="360"/>
+      </w:pPr>
+    </w:lvl>
+    <w:lvl w:ilvl="8" w:tplc="0409001B" w:tentative="1">
+      <w:start w:val="1"/>
+      <w:numFmt w:val="lowerRoman"/>
+      <w:lvlText w:val="%9."/>
+      <w:lvlJc w:val="right"/>
+      <w:pPr>
+        <w:ind w:left="6480" w:hanging="180"/>
+      </w:pPr>
+    </w:lvl>
+  </w:abstractNum>
+  <w:abstractNum w:abstractNumId="8" w15:restartNumberingAfterBreak="0">
     <w:nsid w:val="2BC02D85"/>
     <w:multiLevelType w:val="multilevel"/>
     <w:tmpl w:val="E9669FF6"/>
@@ -4434,7 +4362,7 @@
       </w:rPr>
     </w:lvl>
   </w:abstractNum>
-  <w:abstractNum w:abstractNumId="6" w15:restartNumberingAfterBreak="0">
+  <w:abstractNum w:abstractNumId="9" w15:restartNumberingAfterBreak="0">
     <w:nsid w:val="2C572FB5"/>
     <w:multiLevelType w:val="multilevel"/>
     <w:tmpl w:val="E1B80494"/>
@@ -4555,7 +4483,7 @@
       </w:rPr>
     </w:lvl>
   </w:abstractNum>
-  <w:abstractNum w:abstractNumId="7" w15:restartNumberingAfterBreak="0">
+  <w:abstractNum w:abstractNumId="10" w15:restartNumberingAfterBreak="0">
     <w:nsid w:val="2FF15BF9"/>
     <w:multiLevelType w:val="hybridMultilevel"/>
     <w:tmpl w:val="3D2C2666"/>
@@ -4644,7 +4572,7 @@
       </w:pPr>
     </w:lvl>
   </w:abstractNum>
-  <w:abstractNum w:abstractNumId="8" w15:restartNumberingAfterBreak="0">
+  <w:abstractNum w:abstractNumId="11" w15:restartNumberingAfterBreak="0">
     <w:nsid w:val="30BA1D22"/>
     <w:multiLevelType w:val="multilevel"/>
     <w:tmpl w:val="9D241D00"/>
@@ -4765,7 +4693,7 @@
       </w:rPr>
     </w:lvl>
   </w:abstractNum>
-  <w:abstractNum w:abstractNumId="9" w15:restartNumberingAfterBreak="0">
+  <w:abstractNum w:abstractNumId="12" w15:restartNumberingAfterBreak="0">
     <w:nsid w:val="39B16A71"/>
     <w:multiLevelType w:val="hybridMultilevel"/>
     <w:tmpl w:val="7A66171C"/>
@@ -4854,7 +4782,7 @@
       </w:pPr>
     </w:lvl>
   </w:abstractNum>
-  <w:abstractNum w:abstractNumId="10" w15:restartNumberingAfterBreak="0">
+  <w:abstractNum w:abstractNumId="13" w15:restartNumberingAfterBreak="0">
     <w:nsid w:val="3BD33C72"/>
     <w:multiLevelType w:val="multilevel"/>
     <w:tmpl w:val="6082BF8A"/>
@@ -4975,7 +4903,7 @@
       </w:rPr>
     </w:lvl>
   </w:abstractNum>
-  <w:abstractNum w:abstractNumId="11" w15:restartNumberingAfterBreak="0">
+  <w:abstractNum w:abstractNumId="14" w15:restartNumberingAfterBreak="0">
     <w:nsid w:val="3CB64BFE"/>
     <w:multiLevelType w:val="multilevel"/>
     <w:tmpl w:val="369C57B0"/>
@@ -5096,7 +5024,7 @@
       </w:rPr>
     </w:lvl>
   </w:abstractNum>
-  <w:abstractNum w:abstractNumId="12" w15:restartNumberingAfterBreak="0">
+  <w:abstractNum w:abstractNumId="15" w15:restartNumberingAfterBreak="0">
     <w:nsid w:val="430D0E62"/>
     <w:multiLevelType w:val="multilevel"/>
     <w:tmpl w:val="CF488946"/>
@@ -5217,7 +5145,7 @@
       </w:rPr>
     </w:lvl>
   </w:abstractNum>
-  <w:abstractNum w:abstractNumId="13" w15:restartNumberingAfterBreak="0">
+  <w:abstractNum w:abstractNumId="16" w15:restartNumberingAfterBreak="0">
     <w:nsid w:val="43154DD3"/>
     <w:multiLevelType w:val="hybridMultilevel"/>
     <w:tmpl w:val="A98A90E4"/>
@@ -5330,7 +5258,96 @@
       </w:rPr>
     </w:lvl>
   </w:abstractNum>
-  <w:abstractNum w:abstractNumId="14" w15:restartNumberingAfterBreak="0">
+  <w:abstractNum w:abstractNumId="17" w15:restartNumberingAfterBreak="0">
+    <w:nsid w:val="55BE1774"/>
+    <w:multiLevelType w:val="hybridMultilevel"/>
+    <w:tmpl w:val="4F5620B6"/>
+    <w:lvl w:ilvl="0" w:tplc="0409000F">
+      <w:start w:val="1"/>
+      <w:numFmt w:val="decimal"/>
+      <w:lvlText w:val="%1."/>
+      <w:lvlJc w:val="left"/>
+      <w:pPr>
+        <w:ind w:left="720" w:hanging="360"/>
+      </w:pPr>
+      <w:rPr>
+        <w:rFonts w:hint="default"/>
+      </w:rPr>
+    </w:lvl>
+    <w:lvl w:ilvl="1" w:tplc="04090019" w:tentative="1">
+      <w:start w:val="1"/>
+      <w:numFmt w:val="lowerLetter"/>
+      <w:lvlText w:val="%2."/>
+      <w:lvlJc w:val="left"/>
+      <w:pPr>
+        <w:ind w:left="1440" w:hanging="360"/>
+      </w:pPr>
+    </w:lvl>
+    <w:lvl w:ilvl="2" w:tplc="0409001B" w:tentative="1">
+      <w:start w:val="1"/>
+      <w:numFmt w:val="lowerRoman"/>
+      <w:lvlText w:val="%3."/>
+      <w:lvlJc w:val="right"/>
+      <w:pPr>
+        <w:ind w:left="2160" w:hanging="180"/>
+      </w:pPr>
+    </w:lvl>
+    <w:lvl w:ilvl="3" w:tplc="0409000F" w:tentative="1">
+      <w:start w:val="1"/>
+      <w:numFmt w:val="decimal"/>
+      <w:lvlText w:val="%4."/>
+      <w:lvlJc w:val="left"/>
+      <w:pPr>
+        <w:ind w:left="2880" w:hanging="360"/>
+      </w:pPr>
+    </w:lvl>
+    <w:lvl w:ilvl="4" w:tplc="04090019" w:tentative="1">
+      <w:start w:val="1"/>
+      <w:numFmt w:val="lowerLetter"/>
+      <w:lvlText w:val="%5."/>
+      <w:lvlJc w:val="left"/>
+      <w:pPr>
+        <w:ind w:left="3600" w:hanging="360"/>
+      </w:pPr>
+    </w:lvl>
+    <w:lvl w:ilvl="5" w:tplc="0409001B" w:tentative="1">
+      <w:start w:val="1"/>
+      <w:numFmt w:val="lowerRoman"/>
+      <w:lvlText w:val="%6."/>
+      <w:lvlJc w:val="right"/>
+      <w:pPr>
+        <w:ind w:left="4320" w:hanging="180"/>
+      </w:pPr>
+    </w:lvl>
+    <w:lvl w:ilvl="6" w:tplc="0409000F" w:tentative="1">
+      <w:start w:val="1"/>
+      <w:numFmt w:val="decimal"/>
+      <w:lvlText w:val="%7."/>
+      <w:lvlJc w:val="left"/>
+      <w:pPr>
+        <w:ind w:left="5040" w:hanging="360"/>
+      </w:pPr>
+    </w:lvl>
+    <w:lvl w:ilvl="7" w:tplc="04090019" w:tentative="1">
+      <w:start w:val="1"/>
+      <w:numFmt w:val="lowerLetter"/>
+      <w:lvlText w:val="%8."/>
+      <w:lvlJc w:val="left"/>
+      <w:pPr>
+        <w:ind w:left="5760" w:hanging="360"/>
+      </w:pPr>
+    </w:lvl>
+    <w:lvl w:ilvl="8" w:tplc="0409001B" w:tentative="1">
+      <w:start w:val="1"/>
+      <w:numFmt w:val="lowerRoman"/>
+      <w:lvlText w:val="%9."/>
+      <w:lvlJc w:val="right"/>
+      <w:pPr>
+        <w:ind w:left="6480" w:hanging="180"/>
+      </w:pPr>
+    </w:lvl>
+  </w:abstractNum>
+  <w:abstractNum w:abstractNumId="18" w15:restartNumberingAfterBreak="0">
     <w:nsid w:val="561B17A1"/>
     <w:multiLevelType w:val="multilevel"/>
     <w:tmpl w:val="691480E0"/>
@@ -5451,7 +5468,7 @@
       </w:rPr>
     </w:lvl>
   </w:abstractNum>
-  <w:abstractNum w:abstractNumId="15" w15:restartNumberingAfterBreak="0">
+  <w:abstractNum w:abstractNumId="19" w15:restartNumberingAfterBreak="0">
     <w:nsid w:val="63410CE1"/>
     <w:multiLevelType w:val="hybridMultilevel"/>
     <w:tmpl w:val="AC282F06"/>
@@ -5564,7 +5581,7 @@
       </w:rPr>
     </w:lvl>
   </w:abstractNum>
-  <w:abstractNum w:abstractNumId="16" w15:restartNumberingAfterBreak="0">
+  <w:abstractNum w:abstractNumId="20" w15:restartNumberingAfterBreak="0">
     <w:nsid w:val="7479197C"/>
     <w:multiLevelType w:val="hybridMultilevel"/>
     <w:tmpl w:val="29B2E14E"/>
@@ -5653,7 +5670,7 @@
       </w:pPr>
     </w:lvl>
   </w:abstractNum>
-  <w:abstractNum w:abstractNumId="17" w15:restartNumberingAfterBreak="0">
+  <w:abstractNum w:abstractNumId="21" w15:restartNumberingAfterBreak="0">
     <w:nsid w:val="748969EB"/>
     <w:multiLevelType w:val="hybridMultilevel"/>
     <w:tmpl w:val="A4AA7CC4"/>
@@ -5742,7 +5759,7 @@
       </w:pPr>
     </w:lvl>
   </w:abstractNum>
-  <w:abstractNum w:abstractNumId="18" w15:restartNumberingAfterBreak="0">
+  <w:abstractNum w:abstractNumId="22" w15:restartNumberingAfterBreak="0">
     <w:nsid w:val="7A142154"/>
     <w:multiLevelType w:val="multilevel"/>
     <w:tmpl w:val="BC6AD6B2"/>
@@ -5863,7 +5880,7 @@
       </w:rPr>
     </w:lvl>
   </w:abstractNum>
-  <w:abstractNum w:abstractNumId="19" w15:restartNumberingAfterBreak="0">
+  <w:abstractNum w:abstractNumId="23" w15:restartNumberingAfterBreak="0">
     <w:nsid w:val="7BAA0582"/>
     <w:multiLevelType w:val="hybridMultilevel"/>
     <w:tmpl w:val="72B4D0E2"/>
@@ -5953,64 +5970,76 @@
     </w:lvl>
   </w:abstractNum>
   <w:num w:numId="1" w16cid:durableId="1681737070">
-    <w:abstractNumId w:val="6"/>
+    <w:abstractNumId w:val="9"/>
   </w:num>
   <w:num w:numId="2" w16cid:durableId="1910965320">
-    <w:abstractNumId w:val="18"/>
+    <w:abstractNumId w:val="22"/>
   </w:num>
   <w:num w:numId="3" w16cid:durableId="579799878">
-    <w:abstractNumId w:val="14"/>
+    <w:abstractNumId w:val="18"/>
   </w:num>
   <w:num w:numId="4" w16cid:durableId="707022730">
     <w:abstractNumId w:val="0"/>
   </w:num>
   <w:num w:numId="5" w16cid:durableId="721902377">
+    <w:abstractNumId w:val="13"/>
+  </w:num>
+  <w:num w:numId="6" w16cid:durableId="1872452294">
+    <w:abstractNumId w:val="2"/>
+  </w:num>
+  <w:num w:numId="7" w16cid:durableId="216087610">
+    <w:abstractNumId w:val="6"/>
+  </w:num>
+  <w:num w:numId="8" w16cid:durableId="325672071">
+    <w:abstractNumId w:val="11"/>
+  </w:num>
+  <w:num w:numId="9" w16cid:durableId="962659865">
+    <w:abstractNumId w:val="8"/>
+  </w:num>
+  <w:num w:numId="10" w16cid:durableId="272715146">
+    <w:abstractNumId w:val="14"/>
+  </w:num>
+  <w:num w:numId="11" w16cid:durableId="1583443785">
+    <w:abstractNumId w:val="15"/>
+  </w:num>
+  <w:num w:numId="12" w16cid:durableId="670988637">
+    <w:abstractNumId w:val="23"/>
+  </w:num>
+  <w:num w:numId="13" w16cid:durableId="960961306">
+    <w:abstractNumId w:val="19"/>
+  </w:num>
+  <w:num w:numId="14" w16cid:durableId="821046346">
+    <w:abstractNumId w:val="16"/>
+  </w:num>
+  <w:num w:numId="15" w16cid:durableId="1907034015">
     <w:abstractNumId w:val="10"/>
   </w:num>
-  <w:num w:numId="6" w16cid:durableId="1872452294">
+  <w:num w:numId="16" w16cid:durableId="788740300">
+    <w:abstractNumId w:val="5"/>
+  </w:num>
+  <w:num w:numId="17" w16cid:durableId="143547758">
+    <w:abstractNumId w:val="4"/>
+  </w:num>
+  <w:num w:numId="18" w16cid:durableId="1498955760">
+    <w:abstractNumId w:val="20"/>
+  </w:num>
+  <w:num w:numId="19" w16cid:durableId="788353467">
+    <w:abstractNumId w:val="12"/>
+  </w:num>
+  <w:num w:numId="20" w16cid:durableId="101152067">
+    <w:abstractNumId w:val="21"/>
+  </w:num>
+  <w:num w:numId="21" w16cid:durableId="276840970">
     <w:abstractNumId w:val="1"/>
   </w:num>
-  <w:num w:numId="7" w16cid:durableId="216087610">
-    <w:abstractNumId w:val="4"/>
-  </w:num>
-  <w:num w:numId="8" w16cid:durableId="325672071">
-    <w:abstractNumId w:val="8"/>
-  </w:num>
-  <w:num w:numId="9" w16cid:durableId="962659865">
-    <w:abstractNumId w:val="5"/>
-  </w:num>
-  <w:num w:numId="10" w16cid:durableId="272715146">
-    <w:abstractNumId w:val="11"/>
-  </w:num>
-  <w:num w:numId="11" w16cid:durableId="1583443785">
-    <w:abstractNumId w:val="12"/>
-  </w:num>
-  <w:num w:numId="12" w16cid:durableId="670988637">
-    <w:abstractNumId w:val="19"/>
-  </w:num>
-  <w:num w:numId="13" w16cid:durableId="960961306">
-    <w:abstractNumId w:val="15"/>
-  </w:num>
-  <w:num w:numId="14" w16cid:durableId="821046346">
-    <w:abstractNumId w:val="13"/>
-  </w:num>
-  <w:num w:numId="15" w16cid:durableId="1907034015">
-    <w:abstractNumId w:val="7"/>
-  </w:num>
-  <w:num w:numId="16" w16cid:durableId="788740300">
+  <w:num w:numId="22" w16cid:durableId="358236969">
     <w:abstractNumId w:val="3"/>
   </w:num>
-  <w:num w:numId="17" w16cid:durableId="143547758">
-    <w:abstractNumId w:val="2"/>
+  <w:num w:numId="23" w16cid:durableId="672074649">
+    <w:abstractNumId w:val="17"/>
   </w:num>
-  <w:num w:numId="18" w16cid:durableId="1498955760">
-    <w:abstractNumId w:val="16"/>
-  </w:num>
-  <w:num w:numId="19" w16cid:durableId="788353467">
-    <w:abstractNumId w:val="9"/>
-  </w:num>
-  <w:num w:numId="20" w16cid:durableId="101152067">
-    <w:abstractNumId w:val="17"/>
+  <w:num w:numId="24" w16cid:durableId="1432772789">
+    <w:abstractNumId w:val="7"/>
   </w:num>
 </w:numbering>
 </file>
@@ -6473,7 +6502,6 @@
     <w:basedOn w:val="Normal"/>
     <w:next w:val="Normal"/>
     <w:uiPriority w:val="9"/>
-    <w:semiHidden/>
     <w:unhideWhenUsed/>
     <w:qFormat/>
     <w:pPr>

</xml_diff>